<commit_message>
fix word theo thay v1.1
</commit_message>
<xml_diff>
--- a/Đồ án/BaoCao.docx
+++ b/Đồ án/BaoCao.docx
@@ -2561,7 +2561,6 @@
             </w:r>
           </w:hyperlink>
         </w:p>
-        <w:bookmarkStart w:id="2" w:name="_GoBack"/>
         <w:p>
           <w:pPr>
             <w:pStyle w:val="TOC3"/>
@@ -2572,126 +2571,80 @@
               <w:lang w:eastAsia="en-US"/>
             </w:rPr>
           </w:pPr>
-          <w:r>
-            <w:rPr>
-              <w:rStyle w:val="Hyperlink"/>
-              <w:noProof/>
-            </w:rPr>
-            <w:fldChar w:fldCharType="begin"/>
-          </w:r>
-          <w:r>
-            <w:rPr>
-              <w:rStyle w:val="Hyperlink"/>
-              <w:noProof/>
-            </w:rPr>
-            <w:instrText xml:space="preserve"> </w:instrText>
-          </w:r>
-          <w:r>
-            <w:rPr>
-              <w:noProof/>
-            </w:rPr>
-            <w:instrText>HYPERLINK \l "_Toc40901317"</w:instrText>
-          </w:r>
-          <w:r>
-            <w:rPr>
-              <w:rStyle w:val="Hyperlink"/>
-              <w:noProof/>
-            </w:rPr>
-            <w:instrText xml:space="preserve"> </w:instrText>
-          </w:r>
-          <w:r>
-            <w:rPr>
-              <w:rStyle w:val="Hyperlink"/>
-              <w:noProof/>
-            </w:rPr>
-          </w:r>
-          <w:r>
-            <w:rPr>
-              <w:rStyle w:val="Hyperlink"/>
-              <w:noProof/>
-            </w:rPr>
-            <w:fldChar w:fldCharType="separate"/>
-          </w:r>
-          <w:r>
-            <w:rPr>
-              <w:rStyle w:val="Hyperlink"/>
-              <w:noProof/>
-            </w:rPr>
-            <w:t>3.1.2.</w:t>
-          </w:r>
-          <w:r>
-            <w:rPr>
-              <w:rFonts w:asciiTheme="minorHAnsi" w:hAnsiTheme="minorHAnsi"/>
-              <w:noProof/>
-              <w:sz w:val="22"/>
-              <w:lang w:eastAsia="en-US"/>
-            </w:rPr>
-            <w:tab/>
-          </w:r>
-          <w:r>
-            <w:rPr>
-              <w:rStyle w:val="Hyperlink"/>
-              <w:noProof/>
-            </w:rPr>
-            <w:t>Knox SDK</w:t>
-          </w:r>
-          <w:r>
-            <w:rPr>
-              <w:noProof/>
-              <w:webHidden/>
-            </w:rPr>
-            <w:tab/>
-          </w:r>
-          <w:r>
-            <w:rPr>
-              <w:noProof/>
-              <w:webHidden/>
-            </w:rPr>
-            <w:fldChar w:fldCharType="begin"/>
-          </w:r>
-          <w:r>
-            <w:rPr>
-              <w:noProof/>
-              <w:webHidden/>
-            </w:rPr>
-            <w:instrText xml:space="preserve"> PAGEREF _Toc40901317 \h </w:instrText>
-          </w:r>
-          <w:r>
-            <w:rPr>
-              <w:noProof/>
-              <w:webHidden/>
-            </w:rPr>
-          </w:r>
-          <w:r>
-            <w:rPr>
-              <w:noProof/>
-              <w:webHidden/>
-            </w:rPr>
-            <w:fldChar w:fldCharType="separate"/>
-          </w:r>
-          <w:r>
-            <w:rPr>
-              <w:noProof/>
-              <w:webHidden/>
-            </w:rPr>
-            <w:t>32</w:t>
-          </w:r>
-          <w:r>
-            <w:rPr>
-              <w:noProof/>
-              <w:webHidden/>
-            </w:rPr>
-            <w:fldChar w:fldCharType="end"/>
-          </w:r>
-          <w:r>
-            <w:rPr>
-              <w:rStyle w:val="Hyperlink"/>
-              <w:noProof/>
-            </w:rPr>
-            <w:fldChar w:fldCharType="end"/>
-          </w:r>
+          <w:hyperlink w:anchor="_Toc40901317" w:history="1">
+            <w:r>
+              <w:rPr>
+                <w:rStyle w:val="Hyperlink"/>
+                <w:noProof/>
+              </w:rPr>
+              <w:t>3.1.2.</w:t>
+            </w:r>
+            <w:r>
+              <w:rPr>
+                <w:rFonts w:asciiTheme="minorHAnsi" w:hAnsiTheme="minorHAnsi"/>
+                <w:noProof/>
+                <w:sz w:val="22"/>
+                <w:lang w:eastAsia="en-US"/>
+              </w:rPr>
+              <w:tab/>
+            </w:r>
+            <w:r>
+              <w:rPr>
+                <w:rStyle w:val="Hyperlink"/>
+                <w:noProof/>
+              </w:rPr>
+              <w:t>Knox SDK</w:t>
+            </w:r>
+            <w:r>
+              <w:rPr>
+                <w:noProof/>
+                <w:webHidden/>
+              </w:rPr>
+              <w:tab/>
+            </w:r>
+            <w:r>
+              <w:rPr>
+                <w:noProof/>
+                <w:webHidden/>
+              </w:rPr>
+              <w:fldChar w:fldCharType="begin"/>
+            </w:r>
+            <w:r>
+              <w:rPr>
+                <w:noProof/>
+                <w:webHidden/>
+              </w:rPr>
+              <w:instrText xml:space="preserve"> PAGEREF _Toc40901317 \h </w:instrText>
+            </w:r>
+            <w:r>
+              <w:rPr>
+                <w:noProof/>
+                <w:webHidden/>
+              </w:rPr>
+            </w:r>
+            <w:r>
+              <w:rPr>
+                <w:noProof/>
+                <w:webHidden/>
+              </w:rPr>
+              <w:fldChar w:fldCharType="separate"/>
+            </w:r>
+            <w:r>
+              <w:rPr>
+                <w:noProof/>
+                <w:webHidden/>
+              </w:rPr>
+              <w:t>32</w:t>
+            </w:r>
+            <w:r>
+              <w:rPr>
+                <w:noProof/>
+                <w:webHidden/>
+              </w:rPr>
+              <w:fldChar w:fldCharType="end"/>
+            </w:r>
+          </w:hyperlink>
         </w:p>
-        <w:bookmarkEnd w:id="2"/>
         <w:p>
           <w:pPr>
             <w:pStyle w:val="TOC2"/>
@@ -2702,106 +2655,70 @@
               <w:lang w:eastAsia="en-US"/>
             </w:rPr>
           </w:pPr>
-          <w:r>
-            <w:rPr>
-              <w:rStyle w:val="Hyperlink"/>
-            </w:rPr>
-            <w:fldChar w:fldCharType="begin"/>
-          </w:r>
-          <w:r>
-            <w:rPr>
-              <w:rStyle w:val="Hyperlink"/>
-            </w:rPr>
-            <w:instrText xml:space="preserve"> </w:instrText>
-          </w:r>
-          <w:r>
-            <w:instrText>HYPERLINK \l "_Toc40901318"</w:instrText>
-          </w:r>
-          <w:r>
-            <w:rPr>
-              <w:rStyle w:val="Hyperlink"/>
-            </w:rPr>
-            <w:instrText xml:space="preserve"> </w:instrText>
-          </w:r>
-          <w:r>
-            <w:rPr>
-              <w:rStyle w:val="Hyperlink"/>
-            </w:rPr>
-          </w:r>
-          <w:r>
-            <w:rPr>
-              <w:rStyle w:val="Hyperlink"/>
-            </w:rPr>
-            <w:fldChar w:fldCharType="separate"/>
-          </w:r>
-          <w:r>
-            <w:rPr>
-              <w:rStyle w:val="Hyperlink"/>
-            </w:rPr>
-            <w:t>3.2.</w:t>
-          </w:r>
-          <w:r>
-            <w:rPr>
-              <w:rFonts w:asciiTheme="minorHAnsi" w:hAnsiTheme="minorHAnsi"/>
-              <w:b w:val="0"/>
-              <w:sz w:val="22"/>
-              <w:lang w:eastAsia="en-US"/>
-            </w:rPr>
-            <w:tab/>
-          </w:r>
-          <w:r>
-            <w:rPr>
-              <w:rStyle w:val="Hyperlink"/>
-            </w:rPr>
-            <w:t>Mô tả và yêu cầu hệ thống</w:t>
-          </w:r>
-          <w:r>
-            <w:rPr>
-              <w:webHidden/>
-            </w:rPr>
-            <w:tab/>
-          </w:r>
-          <w:r>
-            <w:rPr>
-              <w:webHidden/>
-            </w:rPr>
-            <w:fldChar w:fldCharType="begin"/>
-          </w:r>
-          <w:r>
-            <w:rPr>
-              <w:webHidden/>
-            </w:rPr>
-            <w:instrText xml:space="preserve"> PAGEREF _Toc40901318 \h </w:instrText>
-          </w:r>
-          <w:r>
-            <w:rPr>
-              <w:webHidden/>
-            </w:rPr>
-          </w:r>
-          <w:r>
-            <w:rPr>
-              <w:webHidden/>
-            </w:rPr>
-            <w:fldChar w:fldCharType="separate"/>
-          </w:r>
-          <w:r>
-            <w:rPr>
-              <w:webHidden/>
-            </w:rPr>
-            <w:t>33</w:t>
-          </w:r>
-          <w:r>
-            <w:rPr>
-              <w:webHidden/>
-            </w:rPr>
-            <w:fldChar w:fldCharType="end"/>
-          </w:r>
-          <w:r>
-            <w:rPr>
-              <w:rStyle w:val="Hyperlink"/>
-            </w:rPr>
-            <w:fldChar w:fldCharType="end"/>
-          </w:r>
+          <w:hyperlink w:anchor="_Toc40901318" w:history="1">
+            <w:r>
+              <w:rPr>
+                <w:rStyle w:val="Hyperlink"/>
+              </w:rPr>
+              <w:t>3.2.</w:t>
+            </w:r>
+            <w:r>
+              <w:rPr>
+                <w:rFonts w:asciiTheme="minorHAnsi" w:hAnsiTheme="minorHAnsi"/>
+                <w:b w:val="0"/>
+                <w:sz w:val="22"/>
+                <w:lang w:eastAsia="en-US"/>
+              </w:rPr>
+              <w:tab/>
+            </w:r>
+            <w:r>
+              <w:rPr>
+                <w:rStyle w:val="Hyperlink"/>
+              </w:rPr>
+              <w:t>Mô tả và yêu cầu hệ thống</w:t>
+            </w:r>
+            <w:r>
+              <w:rPr>
+                <w:webHidden/>
+              </w:rPr>
+              <w:tab/>
+            </w:r>
+            <w:r>
+              <w:rPr>
+                <w:webHidden/>
+              </w:rPr>
+              <w:fldChar w:fldCharType="begin"/>
+            </w:r>
+            <w:r>
+              <w:rPr>
+                <w:webHidden/>
+              </w:rPr>
+              <w:instrText xml:space="preserve"> PAGEREF _Toc40901318 \h </w:instrText>
+            </w:r>
+            <w:r>
+              <w:rPr>
+                <w:webHidden/>
+              </w:rPr>
+            </w:r>
+            <w:r>
+              <w:rPr>
+                <w:webHidden/>
+              </w:rPr>
+              <w:fldChar w:fldCharType="separate"/>
+            </w:r>
+            <w:r>
+              <w:rPr>
+                <w:webHidden/>
+              </w:rPr>
+              <w:t>33</w:t>
+            </w:r>
+            <w:r>
+              <w:rPr>
+                <w:webHidden/>
+              </w:rPr>
+              <w:fldChar w:fldCharType="end"/>
+            </w:r>
+          </w:hyperlink>
         </w:p>
         <w:p>
           <w:pPr>
@@ -6288,8 +6205,8 @@
           <w:szCs w:val="28"/>
         </w:rPr>
       </w:pPr>
-      <w:bookmarkStart w:id="3" w:name="_Toc39516331"/>
-      <w:bookmarkStart w:id="4" w:name="_Toc40901286"/>
+      <w:bookmarkStart w:id="2" w:name="_Toc39516331"/>
+      <w:bookmarkStart w:id="3" w:name="_Toc40901286"/>
       <w:r>
         <w:rPr>
           <w:szCs w:val="28"/>
@@ -6297,8 +6214,8 @@
         <w:lastRenderedPageBreak/>
         <w:t>CHƯƠNG 1. GIỚI THIỆU ANDROID</w:t>
       </w:r>
+      <w:bookmarkEnd w:id="2"/>
       <w:bookmarkEnd w:id="3"/>
-      <w:bookmarkEnd w:id="4"/>
     </w:p>
     <w:p>
       <w:pPr>
@@ -7368,13 +7285,13 @@
       <w:pPr>
         <w:pStyle w:val="Heading2"/>
       </w:pPr>
-      <w:bookmarkStart w:id="5" w:name="_Toc39516332"/>
-      <w:bookmarkStart w:id="6" w:name="_Toc40901287"/>
+      <w:bookmarkStart w:id="4" w:name="_Toc39516332"/>
+      <w:bookmarkStart w:id="5" w:name="_Toc40901287"/>
       <w:r>
         <w:t>Khái niệm về Android</w:t>
       </w:r>
+      <w:bookmarkEnd w:id="4"/>
       <w:bookmarkEnd w:id="5"/>
-      <w:bookmarkEnd w:id="6"/>
     </w:p>
     <w:p>
       <w:pPr>
@@ -7451,13 +7368,13 @@
       <w:pPr>
         <w:pStyle w:val="Heading3"/>
       </w:pPr>
-      <w:bookmarkStart w:id="7" w:name="_Toc39516333"/>
-      <w:bookmarkStart w:id="8" w:name="_Toc40901288"/>
+      <w:bookmarkStart w:id="6" w:name="_Toc39516333"/>
+      <w:bookmarkStart w:id="7" w:name="_Toc40901288"/>
       <w:r>
         <w:t>Android khác với các hệ điều hành chạy trên thiết bị di động khác</w:t>
       </w:r>
+      <w:bookmarkEnd w:id="6"/>
       <w:bookmarkEnd w:id="7"/>
-      <w:bookmarkEnd w:id="8"/>
     </w:p>
     <w:p>
       <w:pPr>
@@ -7489,13 +7406,13 @@
       <w:pPr>
         <w:pStyle w:val="Heading3"/>
       </w:pPr>
-      <w:bookmarkStart w:id="9" w:name="_Toc39516334"/>
-      <w:bookmarkStart w:id="10" w:name="_Toc40901289"/>
+      <w:bookmarkStart w:id="8" w:name="_Toc39516334"/>
+      <w:bookmarkStart w:id="9" w:name="_Toc40901289"/>
       <w:r>
         <w:t>Đặc tính mở của Android</w:t>
       </w:r>
+      <w:bookmarkEnd w:id="8"/>
       <w:bookmarkEnd w:id="9"/>
-      <w:bookmarkEnd w:id="10"/>
     </w:p>
     <w:p>
       <w:pPr>
@@ -7960,13 +7877,13 @@
       <w:r>
         <w:t xml:space="preserve"> </w:t>
       </w:r>
-      <w:bookmarkStart w:id="11" w:name="_Toc39516335"/>
-      <w:bookmarkStart w:id="12" w:name="_Toc40901290"/>
+      <w:bookmarkStart w:id="10" w:name="_Toc39516335"/>
+      <w:bookmarkStart w:id="11" w:name="_Toc40901290"/>
       <w:r>
         <w:t>Kiến trúc của Android</w:t>
       </w:r>
+      <w:bookmarkEnd w:id="10"/>
       <w:bookmarkEnd w:id="11"/>
-      <w:bookmarkEnd w:id="12"/>
     </w:p>
     <w:p>
       <w:pPr>
@@ -7987,8 +7904,8 @@
       <w:pPr>
         <w:pStyle w:val="Heading3"/>
       </w:pPr>
-      <w:bookmarkStart w:id="13" w:name="_Toc39516336"/>
-      <w:bookmarkStart w:id="14" w:name="_Toc40901291"/>
+      <w:bookmarkStart w:id="12" w:name="_Toc39516336"/>
+      <w:bookmarkStart w:id="13" w:name="_Toc40901291"/>
       <w:r>
         <w:t xml:space="preserve">Android </w:t>
       </w:r>
@@ -8000,8 +7917,8 @@
         </w:rPr>
         <w:t>Platform</w:t>
       </w:r>
+      <w:bookmarkEnd w:id="12"/>
       <w:bookmarkEnd w:id="13"/>
-      <w:bookmarkEnd w:id="14"/>
     </w:p>
     <w:p>
       <w:pPr>
@@ -8114,13 +8031,13 @@
       <w:pPr>
         <w:pStyle w:val="Heading3"/>
       </w:pPr>
-      <w:bookmarkStart w:id="15" w:name="_Toc39516337"/>
-      <w:bookmarkStart w:id="16" w:name="_Toc40901292"/>
+      <w:bookmarkStart w:id="14" w:name="_Toc39516337"/>
+      <w:bookmarkStart w:id="15" w:name="_Toc40901292"/>
       <w:r>
         <w:t>Tầng Linux Kernel</w:t>
       </w:r>
+      <w:bookmarkEnd w:id="14"/>
       <w:bookmarkEnd w:id="15"/>
-      <w:bookmarkEnd w:id="16"/>
     </w:p>
     <w:p>
       <w:pPr>
@@ -8152,13 +8069,13 @@
       <w:pPr>
         <w:pStyle w:val="Heading3"/>
       </w:pPr>
-      <w:bookmarkStart w:id="17" w:name="_Toc39516338"/>
-      <w:bookmarkStart w:id="18" w:name="_Toc40901293"/>
+      <w:bookmarkStart w:id="16" w:name="_Toc39516338"/>
+      <w:bookmarkStart w:id="17" w:name="_Toc40901293"/>
       <w:r>
         <w:t>Tầng Native Libraries</w:t>
       </w:r>
+      <w:bookmarkEnd w:id="16"/>
       <w:bookmarkEnd w:id="17"/>
-      <w:bookmarkEnd w:id="18"/>
     </w:p>
     <w:p>
       <w:pPr>
@@ -8284,13 +8201,13 @@
       <w:pPr>
         <w:pStyle w:val="Heading3"/>
       </w:pPr>
-      <w:bookmarkStart w:id="19" w:name="_Toc39516339"/>
-      <w:bookmarkStart w:id="20" w:name="_Toc40901294"/>
+      <w:bookmarkStart w:id="18" w:name="_Toc39516339"/>
+      <w:bookmarkStart w:id="19" w:name="_Toc40901294"/>
       <w:r>
         <w:t>Tầng Runtime</w:t>
       </w:r>
+      <w:bookmarkEnd w:id="18"/>
       <w:bookmarkEnd w:id="19"/>
-      <w:bookmarkEnd w:id="20"/>
     </w:p>
     <w:p>
       <w:pPr>
@@ -8347,13 +8264,13 @@
       <w:r>
         <w:t xml:space="preserve"> </w:t>
       </w:r>
-      <w:bookmarkStart w:id="21" w:name="_Toc39516340"/>
-      <w:bookmarkStart w:id="22" w:name="_Toc40901295"/>
+      <w:bookmarkStart w:id="20" w:name="_Toc39516340"/>
+      <w:bookmarkStart w:id="21" w:name="_Toc40901295"/>
       <w:r>
         <w:t>Tầng Application Framework</w:t>
       </w:r>
+      <w:bookmarkEnd w:id="20"/>
       <w:bookmarkEnd w:id="21"/>
-      <w:bookmarkEnd w:id="22"/>
     </w:p>
     <w:p>
       <w:pPr>
@@ -8649,35 +8566,22 @@
           <w:szCs w:val="28"/>
         </w:rPr>
       </w:pPr>
-      <w:bookmarkStart w:id="23" w:name="_Toc39516782"/>
+      <w:bookmarkStart w:id="22" w:name="_Toc39516782"/>
       <w:r>
         <w:t xml:space="preserve">Hình 1. </w:t>
       </w:r>
-      <w:r>
-        <w:fldChar w:fldCharType="begin"/>
-      </w:r>
-      <w:r>
-        <w:instrText xml:space="preserve"> SEQ Hình_1. \* ARABIC </w:instrText>
-      </w:r>
-      <w:r>
-        <w:fldChar w:fldCharType="separate"/>
-      </w:r>
-      <w:r>
-        <w:rPr>
-          <w:noProof/>
-        </w:rPr>
-        <w:t>1</w:t>
-      </w:r>
-      <w:r>
-        <w:rPr>
-          <w:noProof/>
-        </w:rPr>
-        <w:fldChar w:fldCharType="end"/>
-      </w:r>
+      <w:fldSimple w:instr=" SEQ Hình_1. \* ARABIC ">
+        <w:r>
+          <w:rPr>
+            <w:noProof/>
+          </w:rPr>
+          <w:t>1</w:t>
+        </w:r>
+      </w:fldSimple>
       <w:r>
         <w:t xml:space="preserve"> Kiến trúc Android</w:t>
       </w:r>
-      <w:bookmarkEnd w:id="23"/>
+      <w:bookmarkEnd w:id="22"/>
     </w:p>
     <w:p>
       <w:pPr>
@@ -8689,7 +8593,7 @@
           <w:szCs w:val="32"/>
         </w:rPr>
       </w:pPr>
-      <w:bookmarkStart w:id="24" w:name="_Toc39516341"/>
+      <w:bookmarkStart w:id="23" w:name="_Toc39516341"/>
       <w:r>
         <w:br w:type="page"/>
       </w:r>
@@ -8699,13 +8603,13 @@
         <w:pStyle w:val="Heading1"/>
         <w:jc w:val="center"/>
       </w:pPr>
-      <w:bookmarkStart w:id="25" w:name="_Toc40901296"/>
+      <w:bookmarkStart w:id="24" w:name="_Toc40901296"/>
       <w:r>
         <w:lastRenderedPageBreak/>
         <w:t>CHƯƠNG 2. MÔI TRƯỜNG VÀ CÔNG CỤ LẬP TRÌNH</w:t>
       </w:r>
+      <w:bookmarkEnd w:id="23"/>
       <w:bookmarkEnd w:id="24"/>
-      <w:bookmarkEnd w:id="25"/>
     </w:p>
     <w:p>
       <w:pPr>
@@ -8726,19 +8630,20 @@
           <w:szCs w:val="26"/>
         </w:rPr>
       </w:pPr>
-      <w:bookmarkStart w:id="26" w:name="_Toc39516342"/>
-      <w:bookmarkStart w:id="27" w:name="_Toc39613441"/>
-      <w:bookmarkStart w:id="28" w:name="_Toc40051263"/>
-      <w:bookmarkStart w:id="29" w:name="_Toc40079641"/>
-      <w:bookmarkStart w:id="30" w:name="_Toc40079777"/>
-      <w:bookmarkStart w:id="31" w:name="_Toc40118900"/>
-      <w:bookmarkStart w:id="32" w:name="_Toc40135517"/>
-      <w:bookmarkStart w:id="33" w:name="_Toc40135619"/>
-      <w:bookmarkStart w:id="34" w:name="_Toc40180726"/>
-      <w:bookmarkStart w:id="35" w:name="_Toc40305523"/>
-      <w:bookmarkStart w:id="36" w:name="_Toc40823075"/>
-      <w:bookmarkStart w:id="37" w:name="_Toc40823139"/>
-      <w:bookmarkStart w:id="38" w:name="_Toc40901297"/>
+      <w:bookmarkStart w:id="25" w:name="_Toc39516342"/>
+      <w:bookmarkStart w:id="26" w:name="_Toc39613441"/>
+      <w:bookmarkStart w:id="27" w:name="_Toc40051263"/>
+      <w:bookmarkStart w:id="28" w:name="_Toc40079641"/>
+      <w:bookmarkStart w:id="29" w:name="_Toc40079777"/>
+      <w:bookmarkStart w:id="30" w:name="_Toc40118900"/>
+      <w:bookmarkStart w:id="31" w:name="_Toc40135517"/>
+      <w:bookmarkStart w:id="32" w:name="_Toc40135619"/>
+      <w:bookmarkStart w:id="33" w:name="_Toc40180726"/>
+      <w:bookmarkStart w:id="34" w:name="_Toc40305523"/>
+      <w:bookmarkStart w:id="35" w:name="_Toc40823075"/>
+      <w:bookmarkStart w:id="36" w:name="_Toc40823139"/>
+      <w:bookmarkStart w:id="37" w:name="_Toc40901297"/>
+      <w:bookmarkEnd w:id="25"/>
       <w:bookmarkEnd w:id="26"/>
       <w:bookmarkEnd w:id="27"/>
       <w:bookmarkEnd w:id="28"/>
@@ -8751,19 +8656,18 @@
       <w:bookmarkEnd w:id="35"/>
       <w:bookmarkEnd w:id="36"/>
       <w:bookmarkEnd w:id="37"/>
+    </w:p>
+    <w:p>
+      <w:pPr>
+        <w:pStyle w:val="Heading2"/>
+      </w:pPr>
+      <w:bookmarkStart w:id="38" w:name="_Toc39516343"/>
+      <w:bookmarkStart w:id="39" w:name="_Toc40901298"/>
+      <w:r>
+        <w:t>Giới thiệu công cụ</w:t>
+      </w:r>
       <w:bookmarkEnd w:id="38"/>
-    </w:p>
-    <w:p>
-      <w:pPr>
-        <w:pStyle w:val="Heading2"/>
-      </w:pPr>
-      <w:bookmarkStart w:id="39" w:name="_Toc39516343"/>
-      <w:bookmarkStart w:id="40" w:name="_Toc40901298"/>
-      <w:r>
-        <w:t>Giới thiệu công cụ</w:t>
-      </w:r>
       <w:bookmarkEnd w:id="39"/>
-      <w:bookmarkEnd w:id="40"/>
     </w:p>
     <w:p>
       <w:pPr>
@@ -8819,13 +8723,13 @@
       <w:pPr>
         <w:pStyle w:val="Heading2"/>
       </w:pPr>
-      <w:bookmarkStart w:id="41" w:name="_Toc39516344"/>
-      <w:bookmarkStart w:id="42" w:name="_Toc40901299"/>
+      <w:bookmarkStart w:id="40" w:name="_Toc39516344"/>
+      <w:bookmarkStart w:id="41" w:name="_Toc40901299"/>
       <w:r>
         <w:t>Cài đặt Android Studio</w:t>
       </w:r>
+      <w:bookmarkEnd w:id="40"/>
       <w:bookmarkEnd w:id="41"/>
-      <w:bookmarkEnd w:id="42"/>
     </w:p>
     <w:p>
       <w:pPr>
@@ -8910,35 +8814,22 @@
       <w:pPr>
         <w:pStyle w:val="Caption"/>
       </w:pPr>
-      <w:bookmarkStart w:id="43" w:name="_Toc39516863"/>
+      <w:bookmarkStart w:id="42" w:name="_Toc39516863"/>
       <w:r>
         <w:t xml:space="preserve">Hình 2. </w:t>
       </w:r>
-      <w:r>
-        <w:fldChar w:fldCharType="begin"/>
-      </w:r>
-      <w:r>
-        <w:instrText xml:space="preserve"> SEQ Hình_2. \* ARABIC </w:instrText>
-      </w:r>
-      <w:r>
-        <w:fldChar w:fldCharType="separate"/>
-      </w:r>
-      <w:r>
-        <w:rPr>
-          <w:noProof/>
-        </w:rPr>
-        <w:t>1</w:t>
-      </w:r>
-      <w:r>
-        <w:rPr>
-          <w:noProof/>
-        </w:rPr>
-        <w:fldChar w:fldCharType="end"/>
-      </w:r>
+      <w:fldSimple w:instr=" SEQ Hình_2. \* ARABIC ">
+        <w:r>
+          <w:rPr>
+            <w:noProof/>
+          </w:rPr>
+          <w:t>1</w:t>
+        </w:r>
+      </w:fldSimple>
       <w:r>
         <w:t xml:space="preserve"> Trang chủ tải Android Studio</w:t>
       </w:r>
-      <w:bookmarkEnd w:id="43"/>
+      <w:bookmarkEnd w:id="42"/>
     </w:p>
     <w:p>
       <w:pPr>
@@ -9028,35 +8919,22 @@
       <w:pPr>
         <w:pStyle w:val="Caption"/>
       </w:pPr>
-      <w:bookmarkStart w:id="44" w:name="_Toc39516864"/>
+      <w:bookmarkStart w:id="43" w:name="_Toc39516864"/>
       <w:r>
         <w:t xml:space="preserve">Hình 2. </w:t>
       </w:r>
-      <w:r>
-        <w:fldChar w:fldCharType="begin"/>
-      </w:r>
-      <w:r>
-        <w:instrText xml:space="preserve"> SEQ Hình_2. \* ARABIC </w:instrText>
-      </w:r>
-      <w:r>
-        <w:fldChar w:fldCharType="separate"/>
-      </w:r>
-      <w:r>
-        <w:rPr>
-          <w:noProof/>
-        </w:rPr>
-        <w:t>2</w:t>
-      </w:r>
-      <w:r>
-        <w:rPr>
-          <w:noProof/>
-        </w:rPr>
-        <w:fldChar w:fldCharType="end"/>
-      </w:r>
+      <w:fldSimple w:instr=" SEQ Hình_2. \* ARABIC ">
+        <w:r>
+          <w:rPr>
+            <w:noProof/>
+          </w:rPr>
+          <w:t>2</w:t>
+        </w:r>
+      </w:fldSimple>
       <w:r>
         <w:t xml:space="preserve"> Chọn thư mục cài đặt Android Studio</w:t>
       </w:r>
-      <w:bookmarkEnd w:id="44"/>
+      <w:bookmarkEnd w:id="43"/>
       <w:r>
         <w:tab/>
       </w:r>
@@ -9133,35 +9011,22 @@
       <w:pPr>
         <w:pStyle w:val="Caption"/>
       </w:pPr>
-      <w:bookmarkStart w:id="45" w:name="_Toc39516865"/>
+      <w:bookmarkStart w:id="44" w:name="_Toc39516865"/>
       <w:r>
         <w:t xml:space="preserve">Hình 2. </w:t>
       </w:r>
-      <w:r>
-        <w:fldChar w:fldCharType="begin"/>
-      </w:r>
-      <w:r>
-        <w:instrText xml:space="preserve"> SEQ Hình_2. \* ARABIC </w:instrText>
-      </w:r>
-      <w:r>
-        <w:fldChar w:fldCharType="separate"/>
-      </w:r>
-      <w:r>
-        <w:rPr>
-          <w:noProof/>
-        </w:rPr>
-        <w:t>3</w:t>
-      </w:r>
-      <w:r>
-        <w:rPr>
-          <w:noProof/>
-        </w:rPr>
-        <w:fldChar w:fldCharType="end"/>
-      </w:r>
+      <w:fldSimple w:instr=" SEQ Hình_2. \* ARABIC ">
+        <w:r>
+          <w:rPr>
+            <w:noProof/>
+          </w:rPr>
+          <w:t>3</w:t>
+        </w:r>
+      </w:fldSimple>
       <w:r>
         <w:t xml:space="preserve"> Chọn Install để cài đặt Android Studio</w:t>
       </w:r>
-      <w:bookmarkEnd w:id="45"/>
+      <w:bookmarkEnd w:id="44"/>
     </w:p>
     <w:p>
       <w:pPr>
@@ -9222,35 +9087,22 @@
       <w:pPr>
         <w:pStyle w:val="Caption"/>
       </w:pPr>
-      <w:bookmarkStart w:id="46" w:name="_Toc39516866"/>
+      <w:bookmarkStart w:id="45" w:name="_Toc39516866"/>
       <w:r>
         <w:t xml:space="preserve">Hình 2. </w:t>
       </w:r>
-      <w:r>
-        <w:fldChar w:fldCharType="begin"/>
-      </w:r>
-      <w:r>
-        <w:instrText xml:space="preserve"> SEQ Hình_2. \* ARABIC </w:instrText>
-      </w:r>
-      <w:r>
-        <w:fldChar w:fldCharType="separate"/>
-      </w:r>
-      <w:r>
-        <w:rPr>
-          <w:noProof/>
-        </w:rPr>
-        <w:t>4</w:t>
-      </w:r>
-      <w:r>
-        <w:rPr>
-          <w:noProof/>
-        </w:rPr>
-        <w:fldChar w:fldCharType="end"/>
-      </w:r>
+      <w:fldSimple w:instr=" SEQ Hình_2. \* ARABIC ">
+        <w:r>
+          <w:rPr>
+            <w:noProof/>
+          </w:rPr>
+          <w:t>4</w:t>
+        </w:r>
+      </w:fldSimple>
       <w:r>
         <w:t xml:space="preserve"> Hoàn thành việc cài đặt Android Studio</w:t>
       </w:r>
-      <w:bookmarkEnd w:id="46"/>
+      <w:bookmarkEnd w:id="45"/>
     </w:p>
     <w:p>
       <w:pPr>
@@ -9302,35 +9154,22 @@
       <w:pPr>
         <w:pStyle w:val="Caption"/>
       </w:pPr>
-      <w:bookmarkStart w:id="47" w:name="_Toc39516867"/>
+      <w:bookmarkStart w:id="46" w:name="_Toc39516867"/>
       <w:r>
         <w:t xml:space="preserve">Hình 2. </w:t>
       </w:r>
-      <w:r>
-        <w:fldChar w:fldCharType="begin"/>
-      </w:r>
-      <w:r>
-        <w:instrText xml:space="preserve"> SEQ Hình_2. \* ARABIC </w:instrText>
-      </w:r>
-      <w:r>
-        <w:fldChar w:fldCharType="separate"/>
-      </w:r>
-      <w:r>
-        <w:rPr>
-          <w:noProof/>
-        </w:rPr>
-        <w:t>5</w:t>
-      </w:r>
-      <w:r>
-        <w:rPr>
-          <w:noProof/>
-        </w:rPr>
-        <w:fldChar w:fldCharType="end"/>
-      </w:r>
+      <w:fldSimple w:instr=" SEQ Hình_2. \* ARABIC ">
+        <w:r>
+          <w:rPr>
+            <w:noProof/>
+          </w:rPr>
+          <w:t>5</w:t>
+        </w:r>
+      </w:fldSimple>
       <w:r>
         <w:t xml:space="preserve"> Đã hoàn thành việc cài đặt Android Studio</w:t>
       </w:r>
-      <w:bookmarkEnd w:id="47"/>
+      <w:bookmarkEnd w:id="46"/>
     </w:p>
     <w:p>
       <w:pPr>
@@ -9340,13 +9179,13 @@
         <w:lastRenderedPageBreak/>
         <w:t xml:space="preserve"> </w:t>
       </w:r>
-      <w:bookmarkStart w:id="48" w:name="_Toc39516345"/>
-      <w:bookmarkStart w:id="49" w:name="_Toc40901300"/>
+      <w:bookmarkStart w:id="47" w:name="_Toc39516345"/>
+      <w:bookmarkStart w:id="48" w:name="_Toc40901300"/>
       <w:r>
         <w:t>Tạo ứng dụng đầu tiên</w:t>
       </w:r>
+      <w:bookmarkEnd w:id="47"/>
       <w:bookmarkEnd w:id="48"/>
-      <w:bookmarkEnd w:id="49"/>
     </w:p>
     <w:p>
       <w:pPr>
@@ -9427,35 +9266,22 @@
       <w:pPr>
         <w:pStyle w:val="Caption"/>
       </w:pPr>
-      <w:bookmarkStart w:id="50" w:name="_Toc39516868"/>
+      <w:bookmarkStart w:id="49" w:name="_Toc39516868"/>
       <w:r>
         <w:t xml:space="preserve">Hình 2. </w:t>
       </w:r>
-      <w:r>
-        <w:fldChar w:fldCharType="begin"/>
-      </w:r>
-      <w:r>
-        <w:instrText xml:space="preserve"> SEQ Hình_2. \* ARABIC </w:instrText>
-      </w:r>
-      <w:r>
-        <w:fldChar w:fldCharType="separate"/>
-      </w:r>
-      <w:r>
-        <w:rPr>
-          <w:noProof/>
-        </w:rPr>
-        <w:t>6</w:t>
-      </w:r>
-      <w:r>
-        <w:rPr>
-          <w:noProof/>
-        </w:rPr>
-        <w:fldChar w:fldCharType="end"/>
-      </w:r>
+      <w:fldSimple w:instr=" SEQ Hình_2. \* ARABIC ">
+        <w:r>
+          <w:rPr>
+            <w:noProof/>
+          </w:rPr>
+          <w:t>6</w:t>
+        </w:r>
+      </w:fldSimple>
       <w:r>
         <w:t xml:space="preserve"> Bắt đầu tạo project mới</w:t>
       </w:r>
-      <w:bookmarkEnd w:id="50"/>
+      <w:bookmarkEnd w:id="49"/>
     </w:p>
     <w:p>
       <w:pPr>
@@ -9472,15 +9298,7 @@
       </w:pPr>
       <w:r>
         <w:lastRenderedPageBreak/>
-        <w:t xml:space="preserve">Bước </w:t>
-      </w:r>
-      <w:proofErr w:type="gramStart"/>
-      <w:r>
-        <w:t>2 :</w:t>
-      </w:r>
-      <w:proofErr w:type="gramEnd"/>
-      <w:r>
-        <w:t xml:space="preserve"> Ta chọn Empty Activity. Sau đó chọn Next.</w:t>
+        <w:t>Bước 2 : Ta chọn Empty Activity. Sau đó chọn Next.</w:t>
       </w:r>
     </w:p>
     <w:p>
@@ -9546,35 +9364,22 @@
       <w:pPr>
         <w:pStyle w:val="Caption"/>
       </w:pPr>
-      <w:bookmarkStart w:id="51" w:name="_Toc39516869"/>
+      <w:bookmarkStart w:id="50" w:name="_Toc39516869"/>
       <w:r>
         <w:t xml:space="preserve">Hình 2. </w:t>
       </w:r>
-      <w:r>
-        <w:fldChar w:fldCharType="begin"/>
-      </w:r>
-      <w:r>
-        <w:instrText xml:space="preserve"> SEQ Hình_2. \* ARABIC </w:instrText>
-      </w:r>
-      <w:r>
-        <w:fldChar w:fldCharType="separate"/>
-      </w:r>
-      <w:r>
-        <w:rPr>
-          <w:noProof/>
-        </w:rPr>
-        <w:t>7</w:t>
-      </w:r>
-      <w:r>
-        <w:rPr>
-          <w:noProof/>
-        </w:rPr>
-        <w:fldChar w:fldCharType="end"/>
-      </w:r>
+      <w:fldSimple w:instr=" SEQ Hình_2. \* ARABIC ">
+        <w:r>
+          <w:rPr>
+            <w:noProof/>
+          </w:rPr>
+          <w:t>7</w:t>
+        </w:r>
+      </w:fldSimple>
       <w:r>
         <w:t xml:space="preserve"> Bắt đầu tạo một Empty Activity</w:t>
       </w:r>
-      <w:bookmarkEnd w:id="51"/>
+      <w:bookmarkEnd w:id="50"/>
     </w:p>
     <w:p>
       <w:pPr>
@@ -9716,35 +9521,22 @@
       <w:pPr>
         <w:pStyle w:val="Caption"/>
       </w:pPr>
-      <w:bookmarkStart w:id="52" w:name="_Toc39516870"/>
+      <w:bookmarkStart w:id="51" w:name="_Toc39516870"/>
       <w:r>
         <w:t xml:space="preserve">Hình 2. </w:t>
       </w:r>
-      <w:r>
-        <w:fldChar w:fldCharType="begin"/>
-      </w:r>
-      <w:r>
-        <w:instrText xml:space="preserve"> SEQ Hình_2. \* ARABIC </w:instrText>
-      </w:r>
-      <w:r>
-        <w:fldChar w:fldCharType="separate"/>
-      </w:r>
-      <w:r>
-        <w:rPr>
-          <w:noProof/>
-        </w:rPr>
-        <w:t>8</w:t>
-      </w:r>
-      <w:r>
-        <w:rPr>
-          <w:noProof/>
-        </w:rPr>
-        <w:fldChar w:fldCharType="end"/>
-      </w:r>
+      <w:fldSimple w:instr=" SEQ Hình_2. \* ARABIC ">
+        <w:r>
+          <w:rPr>
+            <w:noProof/>
+          </w:rPr>
+          <w:t>8</w:t>
+        </w:r>
+      </w:fldSimple>
       <w:r>
         <w:t xml:space="preserve"> Mô tả việc chọn phiên bản, ngôn ngữ lập trình và đặt tên dự án</w:t>
       </w:r>
-      <w:bookmarkEnd w:id="52"/>
+      <w:bookmarkEnd w:id="51"/>
     </w:p>
     <w:p>
       <w:pPr>
@@ -9814,35 +9606,22 @@
       <w:pPr>
         <w:pStyle w:val="Caption"/>
       </w:pPr>
-      <w:bookmarkStart w:id="53" w:name="_Toc39516871"/>
+      <w:bookmarkStart w:id="52" w:name="_Toc39516871"/>
       <w:r>
         <w:t xml:space="preserve">Hình 2. </w:t>
       </w:r>
-      <w:r>
-        <w:fldChar w:fldCharType="begin"/>
-      </w:r>
-      <w:r>
-        <w:instrText xml:space="preserve"> SEQ Hình_2. \* ARABIC </w:instrText>
-      </w:r>
-      <w:r>
-        <w:fldChar w:fldCharType="separate"/>
-      </w:r>
-      <w:r>
-        <w:rPr>
-          <w:noProof/>
-        </w:rPr>
-        <w:t>9</w:t>
-      </w:r>
-      <w:r>
-        <w:rPr>
-          <w:noProof/>
-        </w:rPr>
-        <w:fldChar w:fldCharType="end"/>
-      </w:r>
+      <w:fldSimple w:instr=" SEQ Hình_2. \* ARABIC ">
+        <w:r>
+          <w:rPr>
+            <w:noProof/>
+          </w:rPr>
+          <w:t>9</w:t>
+        </w:r>
+      </w:fldSimple>
       <w:r>
         <w:t xml:space="preserve"> Chọn Manager AVD</w:t>
       </w:r>
-      <w:bookmarkEnd w:id="53"/>
+      <w:bookmarkEnd w:id="52"/>
     </w:p>
     <w:p>
       <w:pPr>
@@ -9905,35 +9684,22 @@
       <w:pPr>
         <w:pStyle w:val="Caption"/>
       </w:pPr>
-      <w:bookmarkStart w:id="54" w:name="_Toc39516872"/>
+      <w:bookmarkStart w:id="53" w:name="_Toc39516872"/>
       <w:r>
         <w:t xml:space="preserve">Hình 2. </w:t>
       </w:r>
-      <w:r>
-        <w:fldChar w:fldCharType="begin"/>
-      </w:r>
-      <w:r>
-        <w:instrText xml:space="preserve"> SEQ Hình_2. \* ARABIC </w:instrText>
-      </w:r>
-      <w:r>
-        <w:fldChar w:fldCharType="separate"/>
-      </w:r>
-      <w:r>
-        <w:rPr>
-          <w:noProof/>
-        </w:rPr>
-        <w:t>10</w:t>
-      </w:r>
-      <w:r>
-        <w:rPr>
-          <w:noProof/>
-        </w:rPr>
-        <w:fldChar w:fldCharType="end"/>
-      </w:r>
+      <w:fldSimple w:instr=" SEQ Hình_2. \* ARABIC ">
+        <w:r>
+          <w:rPr>
+            <w:noProof/>
+          </w:rPr>
+          <w:t>10</w:t>
+        </w:r>
+      </w:fldSimple>
       <w:r>
         <w:t xml:space="preserve"> Create Virtual Device</w:t>
       </w:r>
-      <w:bookmarkEnd w:id="54"/>
+      <w:bookmarkEnd w:id="53"/>
     </w:p>
     <w:p>
       <w:pPr>
@@ -10006,35 +9772,22 @@
       <w:pPr>
         <w:pStyle w:val="Caption"/>
       </w:pPr>
-      <w:bookmarkStart w:id="55" w:name="_Toc39516873"/>
+      <w:bookmarkStart w:id="54" w:name="_Toc39516873"/>
       <w:r>
         <w:t xml:space="preserve">Hình 2. </w:t>
       </w:r>
-      <w:r>
-        <w:fldChar w:fldCharType="begin"/>
-      </w:r>
-      <w:r>
-        <w:instrText xml:space="preserve"> SEQ Hình_2. \* ARABIC </w:instrText>
-      </w:r>
-      <w:r>
-        <w:fldChar w:fldCharType="separate"/>
-      </w:r>
-      <w:r>
-        <w:rPr>
-          <w:noProof/>
-        </w:rPr>
-        <w:t>11</w:t>
-      </w:r>
-      <w:r>
-        <w:rPr>
-          <w:noProof/>
-        </w:rPr>
-        <w:fldChar w:fldCharType="end"/>
-      </w:r>
+      <w:fldSimple w:instr=" SEQ Hình_2. \* ARABIC ">
+        <w:r>
+          <w:rPr>
+            <w:noProof/>
+          </w:rPr>
+          <w:t>11</w:t>
+        </w:r>
+      </w:fldSimple>
       <w:r>
         <w:t xml:space="preserve"> Chọn máy ảo</w:t>
       </w:r>
-      <w:bookmarkEnd w:id="55"/>
+      <w:bookmarkEnd w:id="54"/>
     </w:p>
     <w:p>
       <w:pPr>
@@ -10100,35 +9853,22 @@
       <w:pPr>
         <w:pStyle w:val="Caption"/>
       </w:pPr>
-      <w:bookmarkStart w:id="56" w:name="_Toc39516874"/>
+      <w:bookmarkStart w:id="55" w:name="_Toc39516874"/>
       <w:r>
         <w:t xml:space="preserve">Hình 2. </w:t>
       </w:r>
-      <w:r>
-        <w:fldChar w:fldCharType="begin"/>
-      </w:r>
-      <w:r>
-        <w:instrText xml:space="preserve"> SEQ Hình_2. \* ARABIC </w:instrText>
-      </w:r>
-      <w:r>
-        <w:fldChar w:fldCharType="separate"/>
-      </w:r>
-      <w:r>
-        <w:rPr>
-          <w:noProof/>
-        </w:rPr>
-        <w:t>12</w:t>
-      </w:r>
-      <w:r>
-        <w:rPr>
-          <w:noProof/>
-        </w:rPr>
-        <w:fldChar w:fldCharType="end"/>
-      </w:r>
+      <w:fldSimple w:instr=" SEQ Hình_2. \* ARABIC ">
+        <w:r>
+          <w:rPr>
+            <w:noProof/>
+          </w:rPr>
+          <w:t>12</w:t>
+        </w:r>
+      </w:fldSimple>
       <w:r>
         <w:t xml:space="preserve"> Chọn hệ điều hành cho máy ảo.</w:t>
       </w:r>
-      <w:bookmarkEnd w:id="56"/>
+      <w:bookmarkEnd w:id="55"/>
     </w:p>
     <w:p>
       <w:pPr>
@@ -10252,35 +9992,22 @@
       <w:pPr>
         <w:pStyle w:val="Caption"/>
       </w:pPr>
-      <w:bookmarkStart w:id="57" w:name="_Toc39516875"/>
+      <w:bookmarkStart w:id="56" w:name="_Toc39516875"/>
       <w:r>
         <w:t xml:space="preserve">Hình 2. </w:t>
       </w:r>
-      <w:r>
-        <w:fldChar w:fldCharType="begin"/>
-      </w:r>
-      <w:r>
-        <w:instrText xml:space="preserve"> SEQ Hình_2. \* ARABIC </w:instrText>
-      </w:r>
-      <w:r>
-        <w:fldChar w:fldCharType="separate"/>
-      </w:r>
-      <w:r>
-        <w:rPr>
-          <w:noProof/>
-        </w:rPr>
-        <w:t>13</w:t>
-      </w:r>
-      <w:r>
-        <w:rPr>
-          <w:noProof/>
-        </w:rPr>
-        <w:fldChar w:fldCharType="end"/>
-      </w:r>
+      <w:fldSimple w:instr=" SEQ Hình_2. \* ARABIC ">
+        <w:r>
+          <w:rPr>
+            <w:noProof/>
+          </w:rPr>
+          <w:t>13</w:t>
+        </w:r>
+      </w:fldSimple>
       <w:r>
         <w:t xml:space="preserve"> Danh sách máy ảo</w:t>
       </w:r>
-      <w:bookmarkEnd w:id="57"/>
+      <w:bookmarkEnd w:id="56"/>
     </w:p>
     <w:p>
       <w:pPr>
@@ -10334,35 +10061,22 @@
       <w:pPr>
         <w:pStyle w:val="Caption"/>
       </w:pPr>
-      <w:bookmarkStart w:id="58" w:name="_Toc39516876"/>
+      <w:bookmarkStart w:id="57" w:name="_Toc39516876"/>
       <w:r>
         <w:t xml:space="preserve">Hình 2. </w:t>
       </w:r>
-      <w:r>
-        <w:fldChar w:fldCharType="begin"/>
-      </w:r>
-      <w:r>
-        <w:instrText xml:space="preserve"> SEQ Hình_2. \* ARABIC </w:instrText>
-      </w:r>
-      <w:r>
-        <w:fldChar w:fldCharType="separate"/>
-      </w:r>
-      <w:r>
-        <w:rPr>
-          <w:noProof/>
-        </w:rPr>
-        <w:t>14</w:t>
-      </w:r>
-      <w:r>
-        <w:rPr>
-          <w:noProof/>
-        </w:rPr>
-        <w:fldChar w:fldCharType="end"/>
-      </w:r>
+      <w:fldSimple w:instr=" SEQ Hình_2. \* ARABIC ">
+        <w:r>
+          <w:rPr>
+            <w:noProof/>
+          </w:rPr>
+          <w:t>14</w:t>
+        </w:r>
+      </w:fldSimple>
       <w:r>
         <w:t xml:space="preserve"> Máy ảo đã khởi động xong</w:t>
       </w:r>
-      <w:bookmarkEnd w:id="58"/>
+      <w:bookmarkEnd w:id="57"/>
     </w:p>
     <w:p>
       <w:pPr>
@@ -10480,35 +10194,22 @@
       <w:pPr>
         <w:pStyle w:val="Caption"/>
       </w:pPr>
-      <w:bookmarkStart w:id="59" w:name="_Toc39516877"/>
+      <w:bookmarkStart w:id="58" w:name="_Toc39516877"/>
       <w:r>
         <w:t xml:space="preserve">Hình 2. </w:t>
       </w:r>
-      <w:r>
-        <w:fldChar w:fldCharType="begin"/>
-      </w:r>
-      <w:r>
-        <w:instrText xml:space="preserve"> SEQ Hình_2. \* ARABIC </w:instrText>
-      </w:r>
-      <w:r>
-        <w:fldChar w:fldCharType="separate"/>
-      </w:r>
-      <w:r>
-        <w:rPr>
-          <w:noProof/>
-        </w:rPr>
-        <w:t>15</w:t>
-      </w:r>
-      <w:r>
-        <w:rPr>
-          <w:noProof/>
-        </w:rPr>
-        <w:fldChar w:fldCharType="end"/>
-      </w:r>
+      <w:fldSimple w:instr=" SEQ Hình_2. \* ARABIC ">
+        <w:r>
+          <w:rPr>
+            <w:noProof/>
+          </w:rPr>
+          <w:t>15</w:t>
+        </w:r>
+      </w:fldSimple>
       <w:r>
         <w:t xml:space="preserve"> Toolbar Build</w:t>
       </w:r>
-      <w:bookmarkEnd w:id="59"/>
+      <w:bookmarkEnd w:id="58"/>
     </w:p>
     <w:p>
       <w:pPr>
@@ -10572,47 +10273,34 @@
       <w:pPr>
         <w:pStyle w:val="Caption"/>
       </w:pPr>
-      <w:bookmarkStart w:id="60" w:name="_Toc39516878"/>
+      <w:bookmarkStart w:id="59" w:name="_Toc39516878"/>
       <w:r>
         <w:t xml:space="preserve">Hình 2. </w:t>
       </w:r>
-      <w:r>
-        <w:fldChar w:fldCharType="begin"/>
-      </w:r>
-      <w:r>
-        <w:instrText xml:space="preserve"> SEQ Hình_2. \* ARABIC </w:instrText>
-      </w:r>
-      <w:r>
-        <w:fldChar w:fldCharType="separate"/>
-      </w:r>
-      <w:r>
-        <w:rPr>
-          <w:noProof/>
-        </w:rPr>
-        <w:t>16</w:t>
-      </w:r>
-      <w:r>
-        <w:rPr>
-          <w:noProof/>
-        </w:rPr>
-        <w:fldChar w:fldCharType="end"/>
-      </w:r>
+      <w:fldSimple w:instr=" SEQ Hình_2. \* ARABIC ">
+        <w:r>
+          <w:rPr>
+            <w:noProof/>
+          </w:rPr>
+          <w:t>16</w:t>
+        </w:r>
+      </w:fldSimple>
       <w:r>
         <w:t xml:space="preserve"> Chương trình đầu tiên</w:t>
       </w:r>
+      <w:bookmarkEnd w:id="59"/>
+    </w:p>
+    <w:p>
+      <w:pPr>
+        <w:pStyle w:val="Heading2"/>
+      </w:pPr>
+      <w:bookmarkStart w:id="60" w:name="_Toc39516346"/>
+      <w:bookmarkStart w:id="61" w:name="_Toc40901301"/>
+      <w:r>
+        <w:t>Thành phần quan trọng trong một Android Project</w:t>
+      </w:r>
       <w:bookmarkEnd w:id="60"/>
-    </w:p>
-    <w:p>
-      <w:pPr>
-        <w:pStyle w:val="Heading2"/>
-      </w:pPr>
-      <w:bookmarkStart w:id="61" w:name="_Toc39516346"/>
-      <w:bookmarkStart w:id="62" w:name="_Toc40901301"/>
-      <w:r>
-        <w:t>Thành phần quan trọng trong một Android Project</w:t>
-      </w:r>
       <w:bookmarkEnd w:id="61"/>
-      <w:bookmarkEnd w:id="62"/>
     </w:p>
     <w:p>
       <w:pPr>
@@ -10682,25 +10370,25 @@
       <w:r>
         <w:t xml:space="preserve"> </w:t>
       </w:r>
-      <w:bookmarkStart w:id="63" w:name="_Toc39516347"/>
-      <w:bookmarkStart w:id="64" w:name="_Toc40901302"/>
+      <w:bookmarkStart w:id="62" w:name="_Toc39516347"/>
+      <w:bookmarkStart w:id="63" w:name="_Toc40901302"/>
       <w:r>
         <w:t>Chu kỳ số của ứng dụng Android</w:t>
       </w:r>
+      <w:bookmarkEnd w:id="62"/>
       <w:bookmarkEnd w:id="63"/>
+    </w:p>
+    <w:p>
+      <w:pPr>
+        <w:pStyle w:val="Heading3"/>
+      </w:pPr>
+      <w:bookmarkStart w:id="64" w:name="_Toc39516348"/>
+      <w:bookmarkStart w:id="65" w:name="_Toc40901303"/>
+      <w:r>
+        <w:t>Chu kỳ sống</w:t>
+      </w:r>
       <w:bookmarkEnd w:id="64"/>
-    </w:p>
-    <w:p>
-      <w:pPr>
-        <w:pStyle w:val="Heading3"/>
-      </w:pPr>
-      <w:bookmarkStart w:id="65" w:name="_Toc39516348"/>
-      <w:bookmarkStart w:id="66" w:name="_Toc40901303"/>
-      <w:r>
-        <w:t>Chu kỳ sống</w:t>
-      </w:r>
       <w:bookmarkEnd w:id="65"/>
-      <w:bookmarkEnd w:id="66"/>
     </w:p>
     <w:p>
       <w:pPr>
@@ -10717,13 +10405,13 @@
       <w:pPr>
         <w:pStyle w:val="Heading3"/>
       </w:pPr>
-      <w:bookmarkStart w:id="67" w:name="_Toc39516349"/>
-      <w:bookmarkStart w:id="68" w:name="_Toc40901304"/>
+      <w:bookmarkStart w:id="66" w:name="_Toc39516349"/>
+      <w:bookmarkStart w:id="67" w:name="_Toc40901304"/>
       <w:r>
         <w:t>Activity Stack</w:t>
       </w:r>
+      <w:bookmarkEnd w:id="66"/>
       <w:bookmarkEnd w:id="67"/>
-      <w:bookmarkEnd w:id="68"/>
     </w:p>
     <w:p>
       <w:pPr>
@@ -10802,47 +10490,34 @@
       <w:pPr>
         <w:pStyle w:val="Caption"/>
       </w:pPr>
-      <w:bookmarkStart w:id="69" w:name="_Toc39516879"/>
+      <w:bookmarkStart w:id="68" w:name="_Toc39516879"/>
       <w:r>
         <w:t xml:space="preserve">Hình 2. </w:t>
       </w:r>
-      <w:r>
-        <w:fldChar w:fldCharType="begin"/>
-      </w:r>
-      <w:r>
-        <w:instrText xml:space="preserve"> SEQ Hình_2. \* ARABIC </w:instrText>
-      </w:r>
-      <w:r>
-        <w:fldChar w:fldCharType="separate"/>
-      </w:r>
-      <w:r>
-        <w:rPr>
-          <w:noProof/>
-        </w:rPr>
-        <w:t>17</w:t>
-      </w:r>
-      <w:r>
-        <w:rPr>
-          <w:noProof/>
-        </w:rPr>
-        <w:fldChar w:fldCharType="end"/>
-      </w:r>
+      <w:fldSimple w:instr=" SEQ Hình_2. \* ARABIC ">
+        <w:r>
+          <w:rPr>
+            <w:noProof/>
+          </w:rPr>
+          <w:t>17</w:t>
+        </w:r>
+      </w:fldSimple>
       <w:r>
         <w:t xml:space="preserve"> Activity Stack</w:t>
       </w:r>
+      <w:bookmarkEnd w:id="68"/>
+    </w:p>
+    <w:p>
+      <w:pPr>
+        <w:pStyle w:val="Heading3"/>
+      </w:pPr>
+      <w:bookmarkStart w:id="69" w:name="_Toc39516350"/>
+      <w:bookmarkStart w:id="70" w:name="_Toc40901305"/>
+      <w:r>
+        <w:t>Các trạng thái của chu kỳ sống</w:t>
+      </w:r>
       <w:bookmarkEnd w:id="69"/>
-    </w:p>
-    <w:p>
-      <w:pPr>
-        <w:pStyle w:val="Heading3"/>
-      </w:pPr>
-      <w:bookmarkStart w:id="70" w:name="_Toc39516350"/>
-      <w:bookmarkStart w:id="71" w:name="_Toc40901305"/>
-      <w:r>
-        <w:t>Các trạng thái của chu kỳ sống</w:t>
-      </w:r>
       <w:bookmarkEnd w:id="70"/>
-      <w:bookmarkEnd w:id="71"/>
       <w:r>
         <w:t xml:space="preserve"> </w:t>
       </w:r>
@@ -10908,35 +10583,22 @@
       <w:pPr>
         <w:pStyle w:val="Caption"/>
       </w:pPr>
-      <w:bookmarkStart w:id="72" w:name="_Toc39516880"/>
+      <w:bookmarkStart w:id="71" w:name="_Toc39516880"/>
       <w:r>
         <w:t xml:space="preserve">Hình 2. </w:t>
       </w:r>
-      <w:r>
-        <w:fldChar w:fldCharType="begin"/>
-      </w:r>
-      <w:r>
-        <w:instrText xml:space="preserve"> SEQ Hình_2. \* ARABIC </w:instrText>
-      </w:r>
-      <w:r>
-        <w:fldChar w:fldCharType="separate"/>
-      </w:r>
-      <w:r>
-        <w:rPr>
-          <w:noProof/>
-        </w:rPr>
-        <w:t>18</w:t>
-      </w:r>
-      <w:r>
-        <w:rPr>
-          <w:noProof/>
-        </w:rPr>
-        <w:fldChar w:fldCharType="end"/>
-      </w:r>
+      <w:fldSimple w:instr=" SEQ Hình_2. \* ARABIC ">
+        <w:r>
+          <w:rPr>
+            <w:noProof/>
+          </w:rPr>
+          <w:t>18</w:t>
+        </w:r>
+      </w:fldSimple>
       <w:r>
         <w:t xml:space="preserve"> Chu kỳ sống của Activity</w:t>
       </w:r>
-      <w:bookmarkEnd w:id="72"/>
+      <w:bookmarkEnd w:id="71"/>
     </w:p>
     <w:p>
       <w:r>
@@ -10989,15 +10651,7 @@
         </w:numPr>
       </w:pPr>
       <w:r>
-        <w:t xml:space="preserve">Killed: Khi hệ thống thiếu vùng nhớ nó sẽ giải phóng các tiến trình theo nguyên tắc ưu tiên. Các Activity ở trạng thái Stop </w:t>
-      </w:r>
-      <w:proofErr w:type="gramStart"/>
-      <w:r>
-        <w:t>hay</w:t>
-      </w:r>
-      <w:proofErr w:type="gramEnd"/>
-      <w:r>
-        <w:t xml:space="preserve"> </w:t>
+        <w:t xml:space="preserve">Killed: Khi hệ thống thiếu vùng nhớ nó sẽ giải phóng các tiến trình theo nguyên tắc ưu tiên. Các Activity ở trạng thái Stop hay </w:t>
       </w:r>
       <w:r>
         <w:rPr>
@@ -11014,13 +10668,13 @@
       <w:pPr>
         <w:pStyle w:val="Heading3"/>
       </w:pPr>
-      <w:bookmarkStart w:id="73" w:name="_Toc39516351"/>
-      <w:bookmarkStart w:id="74" w:name="_Toc40901306"/>
+      <w:bookmarkStart w:id="72" w:name="_Toc39516351"/>
+      <w:bookmarkStart w:id="73" w:name="_Toc40901306"/>
       <w:r>
         <w:t>Các hàm thực thi</w:t>
       </w:r>
+      <w:bookmarkEnd w:id="72"/>
       <w:bookmarkEnd w:id="73"/>
-      <w:bookmarkEnd w:id="74"/>
     </w:p>
     <w:p>
       <w:pPr>
@@ -11044,13 +10698,8 @@
         </w:numPr>
         <w:ind w:left="567"/>
       </w:pPr>
-      <w:proofErr w:type="gramStart"/>
-      <w:r>
-        <w:t>onStart(</w:t>
-      </w:r>
-      <w:proofErr w:type="gramEnd"/>
-      <w:r>
-        <w:t>): hàm này được gọi khi lớp ứng dụng xuất hiện trên màn hình.</w:t>
+      <w:r>
+        <w:t>onStart(): hàm này được gọi khi lớp ứng dụng xuất hiện trên màn hình.</w:t>
       </w:r>
     </w:p>
     <w:p>
@@ -11062,13 +10711,8 @@
         </w:numPr>
         <w:ind w:left="567"/>
       </w:pPr>
-      <w:proofErr w:type="gramStart"/>
-      <w:r>
-        <w:t>onResume(</w:t>
-      </w:r>
-      <w:proofErr w:type="gramEnd"/>
-      <w:r>
-        <w:t>): hàm được gọi ngay sau OnStart hoặc khi người dùng focus ứng dụng, hàm này sẽ đưa ứng dụng lên top màn hình.</w:t>
+      <w:r>
+        <w:t>onResume(): hàm được gọi ngay sau OnStart hoặc khi người dùng focus ứng dụng, hàm này sẽ đưa ứng dụng lên top màn hình.</w:t>
       </w:r>
     </w:p>
     <w:p>
@@ -11080,13 +10724,8 @@
         </w:numPr>
         <w:ind w:left="567"/>
       </w:pPr>
-      <w:proofErr w:type="gramStart"/>
-      <w:r>
-        <w:t>onPause(</w:t>
-      </w:r>
-      <w:proofErr w:type="gramEnd"/>
-      <w:r>
-        <w:t>): hàm được gọi khi hệ thống đang focus đến 1 activity trước đó.</w:t>
+      <w:r>
+        <w:t>onPause(): hàm được gọi khi hệ thống đang focus đến 1 activity trước đó.</w:t>
       </w:r>
     </w:p>
     <w:p>
@@ -11098,13 +10737,8 @@
         </w:numPr>
         <w:ind w:left="567"/>
       </w:pPr>
-      <w:proofErr w:type="gramStart"/>
-      <w:r>
-        <w:t>onStop(</w:t>
-      </w:r>
-      <w:proofErr w:type="gramEnd"/>
-      <w:r>
-        <w:t>): hàm được gọi khi một activity khác được khởi động và focus.</w:t>
+      <w:r>
+        <w:t>onStop(): hàm được gọi khi một activity khác được khởi động và focus.</w:t>
       </w:r>
     </w:p>
     <w:p>
@@ -11116,13 +10750,8 @@
         </w:numPr>
         <w:ind w:left="567"/>
       </w:pPr>
-      <w:proofErr w:type="gramStart"/>
-      <w:r>
-        <w:t>onRestart(</w:t>
-      </w:r>
-      <w:proofErr w:type="gramEnd"/>
-      <w:r>
-        <w:t>): được gọi khi ứng dụng chuyển sang onStop(), nhưng muốn khởi động lại bằng onStart().</w:t>
+      <w:r>
+        <w:t>onRestart(): được gọi khi ứng dụng chuyển sang onStop(), nhưng muốn khởi động lại bằng onStart().</w:t>
       </w:r>
     </w:p>
     <w:p>
@@ -11133,28 +10762,28 @@
         <w:lastRenderedPageBreak/>
         <w:t xml:space="preserve"> </w:t>
       </w:r>
-      <w:bookmarkStart w:id="75" w:name="_Toc39516352"/>
-      <w:bookmarkStart w:id="76" w:name="_Toc40901307"/>
+      <w:bookmarkStart w:id="74" w:name="_Toc39516352"/>
+      <w:bookmarkStart w:id="75" w:name="_Toc40901307"/>
       <w:r>
         <w:t>Các L</w:t>
       </w:r>
       <w:r>
         <w:t>ayout trong Android</w:t>
       </w:r>
+      <w:bookmarkEnd w:id="74"/>
       <w:bookmarkEnd w:id="75"/>
+    </w:p>
+    <w:p>
+      <w:pPr>
+        <w:pStyle w:val="Heading3"/>
+      </w:pPr>
+      <w:bookmarkStart w:id="76" w:name="_Toc39516353"/>
+      <w:bookmarkStart w:id="77" w:name="_Toc40901308"/>
+      <w:r>
+        <w:t>Frame Layout</w:t>
+      </w:r>
       <w:bookmarkEnd w:id="76"/>
-    </w:p>
-    <w:p>
-      <w:pPr>
-        <w:pStyle w:val="Heading3"/>
-      </w:pPr>
-      <w:bookmarkStart w:id="77" w:name="_Toc39516353"/>
-      <w:bookmarkStart w:id="78" w:name="_Toc40901308"/>
-      <w:r>
-        <w:t>Frame Layout</w:t>
-      </w:r>
       <w:bookmarkEnd w:id="77"/>
-      <w:bookmarkEnd w:id="78"/>
     </w:p>
     <w:p>
       <w:pPr>
@@ -12026,47 +11655,34 @@
       <w:pPr>
         <w:pStyle w:val="Caption"/>
       </w:pPr>
-      <w:bookmarkStart w:id="79" w:name="_Toc39516881"/>
+      <w:bookmarkStart w:id="78" w:name="_Toc39516881"/>
       <w:r>
         <w:t xml:space="preserve">Hình 2. </w:t>
       </w:r>
-      <w:r>
-        <w:fldChar w:fldCharType="begin"/>
-      </w:r>
-      <w:r>
-        <w:instrText xml:space="preserve"> SEQ Hình_2. \* ARABIC </w:instrText>
-      </w:r>
-      <w:r>
-        <w:fldChar w:fldCharType="separate"/>
-      </w:r>
-      <w:r>
-        <w:rPr>
-          <w:noProof/>
-        </w:rPr>
-        <w:t>19</w:t>
-      </w:r>
-      <w:r>
-        <w:rPr>
-          <w:noProof/>
-        </w:rPr>
-        <w:fldChar w:fldCharType="end"/>
-      </w:r>
+      <w:fldSimple w:instr=" SEQ Hình_2. \* ARABIC ">
+        <w:r>
+          <w:rPr>
+            <w:noProof/>
+          </w:rPr>
+          <w:t>19</w:t>
+        </w:r>
+      </w:fldSimple>
       <w:r>
         <w:t xml:space="preserve"> Minh họa FrameLayout</w:t>
       </w:r>
+      <w:bookmarkEnd w:id="78"/>
+    </w:p>
+    <w:p>
+      <w:pPr>
+        <w:pStyle w:val="Heading3"/>
+      </w:pPr>
+      <w:bookmarkStart w:id="79" w:name="_Toc39516354"/>
+      <w:bookmarkStart w:id="80" w:name="_Toc40901309"/>
+      <w:r>
+        <w:t>LinearLayout</w:t>
+      </w:r>
       <w:bookmarkEnd w:id="79"/>
-    </w:p>
-    <w:p>
-      <w:pPr>
-        <w:pStyle w:val="Heading3"/>
-      </w:pPr>
-      <w:bookmarkStart w:id="80" w:name="_Toc39516354"/>
-      <w:bookmarkStart w:id="81" w:name="_Toc40901309"/>
-      <w:r>
-        <w:t>LinearLayout</w:t>
-      </w:r>
       <w:bookmarkEnd w:id="80"/>
-      <w:bookmarkEnd w:id="81"/>
     </w:p>
     <w:p>
       <w:pPr>
@@ -13626,50 +13242,37 @@
       <w:pPr>
         <w:pStyle w:val="Caption"/>
       </w:pPr>
-      <w:bookmarkStart w:id="82" w:name="_Toc39516882"/>
+      <w:bookmarkStart w:id="81" w:name="_Toc39516882"/>
       <w:r>
         <w:t xml:space="preserve">Hình 2. </w:t>
       </w:r>
-      <w:r>
-        <w:fldChar w:fldCharType="begin"/>
-      </w:r>
-      <w:r>
-        <w:instrText xml:space="preserve"> SEQ Hình_2. \* ARABIC </w:instrText>
-      </w:r>
-      <w:r>
-        <w:fldChar w:fldCharType="separate"/>
-      </w:r>
-      <w:r>
-        <w:rPr>
-          <w:noProof/>
-        </w:rPr>
-        <w:t>20</w:t>
-      </w:r>
-      <w:r>
-        <w:rPr>
-          <w:noProof/>
-        </w:rPr>
-        <w:fldChar w:fldCharType="end"/>
-      </w:r>
+      <w:fldSimple w:instr=" SEQ Hình_2. \* ARABIC ">
+        <w:r>
+          <w:rPr>
+            <w:noProof/>
+          </w:rPr>
+          <w:t>20</w:t>
+        </w:r>
+      </w:fldSimple>
       <w:r>
         <w:t xml:space="preserve"> Minh họa LinearLayout</w:t>
       </w:r>
+      <w:bookmarkEnd w:id="81"/>
+    </w:p>
+    <w:p>
+      <w:pPr>
+        <w:pStyle w:val="Heading3"/>
+      </w:pPr>
+      <w:bookmarkStart w:id="82" w:name="_Toc39516355"/>
+      <w:bookmarkStart w:id="83" w:name="_Toc40901310"/>
+      <w:r>
+        <w:t>Relative</w:t>
+      </w:r>
+      <w:r>
+        <w:t xml:space="preserve"> Layout</w:t>
+      </w:r>
       <w:bookmarkEnd w:id="82"/>
-    </w:p>
-    <w:p>
-      <w:pPr>
-        <w:pStyle w:val="Heading3"/>
-      </w:pPr>
-      <w:bookmarkStart w:id="83" w:name="_Toc39516355"/>
-      <w:bookmarkStart w:id="84" w:name="_Toc40901310"/>
-      <w:r>
-        <w:t>Relative</w:t>
-      </w:r>
-      <w:r>
-        <w:t xml:space="preserve"> Layout</w:t>
-      </w:r>
       <w:bookmarkEnd w:id="83"/>
-      <w:bookmarkEnd w:id="84"/>
     </w:p>
     <w:p>
       <w:pPr>
@@ -13817,35 +13420,22 @@
       <w:pPr>
         <w:pStyle w:val="Caption"/>
       </w:pPr>
-      <w:bookmarkStart w:id="85" w:name="_Toc39516883"/>
+      <w:bookmarkStart w:id="84" w:name="_Toc39516883"/>
       <w:r>
         <w:t xml:space="preserve">Hình 2. </w:t>
       </w:r>
-      <w:r>
-        <w:fldChar w:fldCharType="begin"/>
-      </w:r>
-      <w:r>
-        <w:instrText xml:space="preserve"> SEQ Hình_2. \* ARABIC </w:instrText>
-      </w:r>
-      <w:r>
-        <w:fldChar w:fldCharType="separate"/>
-      </w:r>
-      <w:r>
-        <w:rPr>
-          <w:noProof/>
-        </w:rPr>
-        <w:t>21</w:t>
-      </w:r>
-      <w:r>
-        <w:rPr>
-          <w:noProof/>
-        </w:rPr>
-        <w:fldChar w:fldCharType="end"/>
-      </w:r>
+      <w:fldSimple w:instr=" SEQ Hình_2. \* ARABIC ">
+        <w:r>
+          <w:rPr>
+            <w:noProof/>
+          </w:rPr>
+          <w:t>21</w:t>
+        </w:r>
+      </w:fldSimple>
       <w:r>
         <w:t xml:space="preserve"> Minh họa RelativeLayout</w:t>
       </w:r>
-      <w:bookmarkEnd w:id="85"/>
+      <w:bookmarkEnd w:id="84"/>
     </w:p>
     <w:p>
       <w:pPr>
@@ -15618,13 +15208,13 @@
       <w:pPr>
         <w:pStyle w:val="Heading3"/>
       </w:pPr>
-      <w:bookmarkStart w:id="86" w:name="_Toc39516356"/>
-      <w:bookmarkStart w:id="87" w:name="_Toc40901311"/>
+      <w:bookmarkStart w:id="85" w:name="_Toc39516356"/>
+      <w:bookmarkStart w:id="86" w:name="_Toc40901311"/>
       <w:r>
         <w:t>TableLayout</w:t>
       </w:r>
+      <w:bookmarkEnd w:id="85"/>
       <w:bookmarkEnd w:id="86"/>
-      <w:bookmarkEnd w:id="87"/>
     </w:p>
     <w:p>
       <w:pPr>
@@ -16566,47 +16156,34 @@
       <w:pPr>
         <w:pStyle w:val="Caption"/>
       </w:pPr>
-      <w:bookmarkStart w:id="88" w:name="_Toc39516884"/>
+      <w:bookmarkStart w:id="87" w:name="_Toc39516884"/>
       <w:r>
         <w:t xml:space="preserve">Hình 2. </w:t>
       </w:r>
-      <w:r>
-        <w:fldChar w:fldCharType="begin"/>
-      </w:r>
-      <w:r>
-        <w:instrText xml:space="preserve"> SEQ Hình_2. \* ARABIC </w:instrText>
-      </w:r>
-      <w:r>
-        <w:fldChar w:fldCharType="separate"/>
-      </w:r>
-      <w:r>
-        <w:rPr>
-          <w:noProof/>
-        </w:rPr>
-        <w:t>22</w:t>
-      </w:r>
-      <w:r>
-        <w:rPr>
-          <w:noProof/>
-        </w:rPr>
-        <w:fldChar w:fldCharType="end"/>
-      </w:r>
+      <w:fldSimple w:instr=" SEQ Hình_2. \* ARABIC ">
+        <w:r>
+          <w:rPr>
+            <w:noProof/>
+          </w:rPr>
+          <w:t>22</w:t>
+        </w:r>
+      </w:fldSimple>
       <w:r>
         <w:t xml:space="preserve"> Minh họa TableLayout</w:t>
       </w:r>
+      <w:bookmarkEnd w:id="87"/>
+    </w:p>
+    <w:p>
+      <w:pPr>
+        <w:pStyle w:val="Heading3"/>
+      </w:pPr>
+      <w:bookmarkStart w:id="88" w:name="_Toc39516357"/>
+      <w:bookmarkStart w:id="89" w:name="_Toc40901312"/>
+      <w:r>
+        <w:t>GridLayout</w:t>
+      </w:r>
       <w:bookmarkEnd w:id="88"/>
-    </w:p>
-    <w:p>
-      <w:pPr>
-        <w:pStyle w:val="Heading3"/>
-      </w:pPr>
-      <w:bookmarkStart w:id="89" w:name="_Toc39516357"/>
-      <w:bookmarkStart w:id="90" w:name="_Toc40901312"/>
-      <w:r>
-        <w:t>GridLayout</w:t>
-      </w:r>
       <w:bookmarkEnd w:id="89"/>
-      <w:bookmarkEnd w:id="90"/>
     </w:p>
     <w:p>
       <w:pPr>
@@ -18377,35 +17954,22 @@
       <w:pPr>
         <w:pStyle w:val="Caption"/>
       </w:pPr>
-      <w:bookmarkStart w:id="91" w:name="_Toc39516885"/>
+      <w:bookmarkStart w:id="90" w:name="_Toc39516885"/>
       <w:r>
         <w:t xml:space="preserve">Hình 2. </w:t>
       </w:r>
-      <w:r>
-        <w:fldChar w:fldCharType="begin"/>
-      </w:r>
-      <w:r>
-        <w:instrText xml:space="preserve"> SEQ Hình_2. \* ARABIC </w:instrText>
-      </w:r>
-      <w:r>
-        <w:fldChar w:fldCharType="separate"/>
-      </w:r>
-      <w:r>
-        <w:rPr>
-          <w:noProof/>
-        </w:rPr>
-        <w:t>23</w:t>
-      </w:r>
-      <w:r>
-        <w:rPr>
-          <w:noProof/>
-        </w:rPr>
-        <w:fldChar w:fldCharType="end"/>
-      </w:r>
+      <w:fldSimple w:instr=" SEQ Hình_2. \* ARABIC ">
+        <w:r>
+          <w:rPr>
+            <w:noProof/>
+          </w:rPr>
+          <w:t>23</w:t>
+        </w:r>
+      </w:fldSimple>
       <w:r>
         <w:t xml:space="preserve"> Minh họa GridLayout</w:t>
       </w:r>
-      <w:bookmarkEnd w:id="91"/>
+      <w:bookmarkEnd w:id="90"/>
     </w:p>
     <w:p>
       <w:pPr>
@@ -18554,24 +18118,24 @@
       <w:r>
         <w:br w:type="page"/>
       </w:r>
-      <w:bookmarkStart w:id="92" w:name="_Toc39516359"/>
-      <w:bookmarkStart w:id="93" w:name="_Toc39613458"/>
+      <w:bookmarkStart w:id="91" w:name="_Toc39516359"/>
+      <w:bookmarkStart w:id="92" w:name="_Toc39613458"/>
+      <w:bookmarkEnd w:id="91"/>
       <w:bookmarkEnd w:id="92"/>
-      <w:bookmarkEnd w:id="93"/>
     </w:p>
     <w:p>
       <w:pPr>
         <w:pStyle w:val="Heading1"/>
         <w:jc w:val="center"/>
       </w:pPr>
-      <w:bookmarkStart w:id="94" w:name="_Toc39516362"/>
-      <w:bookmarkStart w:id="95" w:name="_Toc40901313"/>
+      <w:bookmarkStart w:id="93" w:name="_Toc39516362"/>
+      <w:bookmarkStart w:id="94" w:name="_Toc40901313"/>
       <w:r>
         <w:lastRenderedPageBreak/>
         <w:t>CHƯƠNG 3. MÔ TẢ VÀ PHÂN TÍCH THIẾT KẾ HỆ THỐNG</w:t>
       </w:r>
+      <w:bookmarkEnd w:id="93"/>
       <w:bookmarkEnd w:id="94"/>
-      <w:bookmarkEnd w:id="95"/>
     </w:p>
     <w:p>
       <w:pPr>
@@ -18591,19 +18155,20 @@
           <w:szCs w:val="26"/>
         </w:rPr>
       </w:pPr>
-      <w:bookmarkStart w:id="96" w:name="_Toc39516363"/>
-      <w:bookmarkStart w:id="97" w:name="_Toc39613462"/>
-      <w:bookmarkStart w:id="98" w:name="_Toc40051280"/>
-      <w:bookmarkStart w:id="99" w:name="_Toc40079658"/>
-      <w:bookmarkStart w:id="100" w:name="_Toc40079794"/>
-      <w:bookmarkStart w:id="101" w:name="_Toc40118917"/>
-      <w:bookmarkStart w:id="102" w:name="_Toc40135534"/>
-      <w:bookmarkStart w:id="103" w:name="_Toc40135636"/>
-      <w:bookmarkStart w:id="104" w:name="_Toc40180743"/>
-      <w:bookmarkStart w:id="105" w:name="_Toc40305540"/>
-      <w:bookmarkStart w:id="106" w:name="_Toc40823092"/>
-      <w:bookmarkStart w:id="107" w:name="_Toc40823156"/>
-      <w:bookmarkStart w:id="108" w:name="_Toc40901314"/>
+      <w:bookmarkStart w:id="95" w:name="_Toc39516363"/>
+      <w:bookmarkStart w:id="96" w:name="_Toc39613462"/>
+      <w:bookmarkStart w:id="97" w:name="_Toc40051280"/>
+      <w:bookmarkStart w:id="98" w:name="_Toc40079658"/>
+      <w:bookmarkStart w:id="99" w:name="_Toc40079794"/>
+      <w:bookmarkStart w:id="100" w:name="_Toc40118917"/>
+      <w:bookmarkStart w:id="101" w:name="_Toc40135534"/>
+      <w:bookmarkStart w:id="102" w:name="_Toc40135636"/>
+      <w:bookmarkStart w:id="103" w:name="_Toc40180743"/>
+      <w:bookmarkStart w:id="104" w:name="_Toc40305540"/>
+      <w:bookmarkStart w:id="105" w:name="_Toc40823092"/>
+      <w:bookmarkStart w:id="106" w:name="_Toc40823156"/>
+      <w:bookmarkStart w:id="107" w:name="_Toc40901314"/>
+      <w:bookmarkEnd w:id="95"/>
       <w:bookmarkEnd w:id="96"/>
       <w:bookmarkEnd w:id="97"/>
       <w:bookmarkEnd w:id="98"/>
@@ -18616,29 +18181,28 @@
       <w:bookmarkEnd w:id="105"/>
       <w:bookmarkEnd w:id="106"/>
       <w:bookmarkEnd w:id="107"/>
+    </w:p>
+    <w:p>
+      <w:pPr>
+        <w:pStyle w:val="Heading2"/>
+      </w:pPr>
+      <w:bookmarkStart w:id="108" w:name="_Toc39516360"/>
+      <w:bookmarkStart w:id="109" w:name="_Toc40901315"/>
+      <w:r>
+        <w:t>Tổng quan về Samsung Knox</w:t>
+      </w:r>
       <w:bookmarkEnd w:id="108"/>
-    </w:p>
-    <w:p>
-      <w:pPr>
-        <w:pStyle w:val="Heading2"/>
-      </w:pPr>
-      <w:bookmarkStart w:id="109" w:name="_Toc39516360"/>
-      <w:bookmarkStart w:id="110" w:name="_Toc40901315"/>
-      <w:r>
-        <w:t>Tổng quan về Samsung Knox</w:t>
-      </w:r>
       <w:bookmarkEnd w:id="109"/>
+    </w:p>
+    <w:p>
+      <w:pPr>
+        <w:pStyle w:val="Heading3"/>
+      </w:pPr>
+      <w:bookmarkStart w:id="110" w:name="_Toc40901316"/>
+      <w:r>
+        <w:t>Samsung Knox</w:t>
+      </w:r>
       <w:bookmarkEnd w:id="110"/>
-    </w:p>
-    <w:p>
-      <w:pPr>
-        <w:pStyle w:val="Heading3"/>
-      </w:pPr>
-      <w:bookmarkStart w:id="111" w:name="_Toc40901316"/>
-      <w:r>
-        <w:t>Samsung Knox</w:t>
-      </w:r>
-      <w:bookmarkEnd w:id="111"/>
     </w:p>
     <w:p>
       <w:pPr>
@@ -18697,13 +18261,13 @@
       <w:pPr>
         <w:pStyle w:val="Heading3"/>
       </w:pPr>
-      <w:bookmarkStart w:id="112" w:name="_Toc39516361"/>
-      <w:bookmarkStart w:id="113" w:name="_Toc40901317"/>
+      <w:bookmarkStart w:id="111" w:name="_Toc39516361"/>
+      <w:bookmarkStart w:id="112" w:name="_Toc40901317"/>
       <w:r>
         <w:t>Knox SDK</w:t>
       </w:r>
+      <w:bookmarkEnd w:id="111"/>
       <w:bookmarkEnd w:id="112"/>
-      <w:bookmarkEnd w:id="113"/>
     </w:p>
     <w:p>
       <w:pPr>
@@ -18907,9 +18471,17 @@
           <w:sz w:val="18"/>
           <w:szCs w:val="18"/>
         </w:rPr>
-        <w:t xml:space="preserve"> </w:t>
-      </w:r>
-      <w:proofErr w:type="gramStart"/>
+        <w:t xml:space="preserve"> edm</w:t>
+      </w:r>
+      <w:r>
+        <w:rPr>
+          <w:rStyle w:val="pun"/>
+          <w:color w:val="333333"/>
+          <w:sz w:val="18"/>
+          <w:szCs w:val="18"/>
+        </w:rPr>
+        <w:t>.</w:t>
+      </w:r>
       <w:r>
         <w:rPr>
           <w:rStyle w:val="pln"/>
@@ -18917,27 +18489,8 @@
           <w:sz w:val="18"/>
           <w:szCs w:val="18"/>
         </w:rPr>
-        <w:t>edm</w:t>
-      </w:r>
-      <w:r>
-        <w:rPr>
-          <w:rStyle w:val="pun"/>
-          <w:color w:val="333333"/>
-          <w:sz w:val="18"/>
-          <w:szCs w:val="18"/>
-        </w:rPr>
-        <w:t>.</w:t>
-      </w:r>
-      <w:r>
-        <w:rPr>
-          <w:rStyle w:val="pln"/>
-          <w:color w:val="333333"/>
-          <w:sz w:val="18"/>
-          <w:szCs w:val="18"/>
-        </w:rPr>
         <w:t>getRestrictionPolicy</w:t>
       </w:r>
-      <w:proofErr w:type="gramEnd"/>
       <w:r>
         <w:rPr>
           <w:rStyle w:val="pun"/>
@@ -19370,9 +18923,8 @@
           <w:sz w:val="18"/>
           <w:szCs w:val="18"/>
         </w:rPr>
-        <w:t xml:space="preserve">catch (SecurityException e) </w:t>
-      </w:r>
-      <w:proofErr w:type="gramStart"/>
+        <w:t xml:space="preserve">catch (SecurityException e) {  </w:t>
+      </w:r>
       <w:r>
         <w:rPr>
           <w:rStyle w:val="pun"/>
@@ -19380,26 +18932,7 @@
           <w:sz w:val="18"/>
           <w:szCs w:val="18"/>
         </w:rPr>
-        <w:t xml:space="preserve">{  </w:t>
-      </w:r>
-      <w:r>
-        <w:rPr>
-          <w:rStyle w:val="pun"/>
-          <w:color w:val="333333"/>
-          <w:sz w:val="18"/>
-          <w:szCs w:val="18"/>
-        </w:rPr>
-        <w:t>Log.w</w:t>
-      </w:r>
-      <w:proofErr w:type="gramEnd"/>
-      <w:r>
-        <w:rPr>
-          <w:rStyle w:val="pun"/>
-          <w:color w:val="333333"/>
-          <w:sz w:val="18"/>
-          <w:szCs w:val="18"/>
-        </w:rPr>
-        <w:t>(TAG, "SecurityException: " + e); }</w:t>
+        <w:t>Log.w(TAG, "SecurityException: " + e); }</w:t>
       </w:r>
     </w:p>
     <w:p>
@@ -19410,13 +18943,13 @@
           <w:szCs w:val="24"/>
         </w:rPr>
       </w:pPr>
-      <w:bookmarkStart w:id="114" w:name="_Toc39516364"/>
-      <w:bookmarkStart w:id="115" w:name="_Toc40901318"/>
+      <w:bookmarkStart w:id="113" w:name="_Toc39516364"/>
+      <w:bookmarkStart w:id="114" w:name="_Toc40901318"/>
       <w:r>
         <w:t>Mô tả và yêu cầu hệ thống</w:t>
       </w:r>
+      <w:bookmarkEnd w:id="113"/>
       <w:bookmarkEnd w:id="114"/>
-      <w:bookmarkEnd w:id="115"/>
     </w:p>
     <w:p>
       <w:pPr>
@@ -19431,8 +18964,8 @@
           <w:i/>
         </w:rPr>
       </w:pPr>
-      <w:bookmarkStart w:id="116" w:name="_Toc40256556"/>
-      <w:bookmarkStart w:id="117" w:name="_Toc40901319"/>
+      <w:bookmarkStart w:id="115" w:name="_Toc40256556"/>
+      <w:bookmarkStart w:id="116" w:name="_Toc40901319"/>
       <w:r>
         <w:rPr>
           <w:b w:val="0"/>
@@ -19440,8 +18973,8 @@
         </w:rPr>
         <w:t>So sánh hệ thống cũ</w:t>
       </w:r>
+      <w:bookmarkEnd w:id="115"/>
       <w:bookmarkEnd w:id="116"/>
-      <w:bookmarkEnd w:id="117"/>
     </w:p>
     <w:p>
       <w:pPr>
@@ -19577,13 +19110,13 @@
         </w:rPr>
         <w:t xml:space="preserve"> </w:t>
       </w:r>
-      <w:bookmarkStart w:id="118" w:name="_Toc39516365"/>
-      <w:bookmarkStart w:id="119" w:name="_Toc40901320"/>
+      <w:bookmarkStart w:id="117" w:name="_Toc39516365"/>
+      <w:bookmarkStart w:id="118" w:name="_Toc40901320"/>
       <w:r>
         <w:t>Mô tả hệ thống</w:t>
       </w:r>
+      <w:bookmarkEnd w:id="117"/>
       <w:bookmarkEnd w:id="118"/>
-      <w:bookmarkEnd w:id="119"/>
     </w:p>
     <w:p>
       <w:pPr>
@@ -19743,13 +19276,13 @@
       <w:pPr>
         <w:pStyle w:val="Heading3"/>
       </w:pPr>
-      <w:bookmarkStart w:id="120" w:name="_Toc39516366"/>
-      <w:bookmarkStart w:id="121" w:name="_Toc40901321"/>
+      <w:bookmarkStart w:id="119" w:name="_Toc39516366"/>
+      <w:bookmarkStart w:id="120" w:name="_Toc40901321"/>
       <w:r>
         <w:t>Yêu cầu hệ thống</w:t>
       </w:r>
+      <w:bookmarkEnd w:id="119"/>
       <w:bookmarkEnd w:id="120"/>
-      <w:bookmarkEnd w:id="121"/>
     </w:p>
     <w:p>
       <w:pPr>
@@ -19904,34 +19437,38 @@
       <w:pPr>
         <w:pStyle w:val="Heading2"/>
       </w:pPr>
-      <w:bookmarkStart w:id="122" w:name="_Toc39516367"/>
-      <w:bookmarkStart w:id="123" w:name="_Toc40901322"/>
+      <w:bookmarkStart w:id="121" w:name="_Toc39516367"/>
+      <w:bookmarkStart w:id="122" w:name="_Toc40901322"/>
       <w:r>
         <w:t xml:space="preserve">Phân tích thiết kế hệ </w:t>
       </w:r>
       <w:r>
         <w:t>thống</w:t>
       </w:r>
+      <w:bookmarkEnd w:id="121"/>
       <w:bookmarkEnd w:id="122"/>
+    </w:p>
+    <w:p>
+      <w:pPr>
+        <w:pStyle w:val="Heading3"/>
+      </w:pPr>
+      <w:bookmarkStart w:id="123" w:name="_Toc39516368"/>
+      <w:bookmarkStart w:id="124" w:name="_Toc40901323"/>
+      <w:r>
+        <w:t>Biểu đồ use case tổng quát</w:t>
+      </w:r>
       <w:bookmarkEnd w:id="123"/>
-    </w:p>
-    <w:p>
-      <w:pPr>
-        <w:pStyle w:val="Heading3"/>
-      </w:pPr>
-      <w:bookmarkStart w:id="124" w:name="_Toc39516368"/>
-      <w:bookmarkStart w:id="125" w:name="_Toc40901323"/>
-      <w:r>
-        <w:t>Biểu đồ use case tổng quát</w:t>
-      </w:r>
       <w:bookmarkEnd w:id="124"/>
-      <w:bookmarkEnd w:id="125"/>
     </w:p>
     <w:p>
       <w:pPr>
         <w:jc w:val="center"/>
       </w:pPr>
       <w:r>
+        <w:rPr>
+          <w:noProof/>
+          <w:lang w:eastAsia="en-US"/>
+        </w:rPr>
         <w:drawing>
           <wp:inline distT="0" distB="0" distL="0" distR="0" wp14:anchorId="6ECA6204" wp14:editId="651F31C8">
             <wp:extent cx="3895859" cy="3792715"/>
@@ -19973,32 +19510,19 @@
       <w:pPr>
         <w:pStyle w:val="Caption"/>
       </w:pPr>
-      <w:bookmarkStart w:id="126" w:name="_Toc39516832"/>
-      <w:bookmarkStart w:id="127" w:name="_Toc40901354"/>
+      <w:bookmarkStart w:id="125" w:name="_Toc39516832"/>
+      <w:bookmarkStart w:id="126" w:name="_Toc40901354"/>
       <w:r>
         <w:t xml:space="preserve">Hình 3. </w:t>
       </w:r>
-      <w:r>
-        <w:fldChar w:fldCharType="begin"/>
-      </w:r>
-      <w:r>
-        <w:instrText xml:space="preserve"> SEQ Hình_3. \* ARABIC </w:instrText>
-      </w:r>
-      <w:r>
-        <w:fldChar w:fldCharType="separate"/>
-      </w:r>
-      <w:r>
-        <w:rPr>
-          <w:noProof/>
-        </w:rPr>
-        <w:t>1</w:t>
-      </w:r>
-      <w:r>
-        <w:rPr>
-          <w:noProof/>
-        </w:rPr>
-        <w:fldChar w:fldCharType="end"/>
-      </w:r>
+      <w:fldSimple w:instr=" SEQ Hình_3. \* ARABIC ">
+        <w:r>
+          <w:rPr>
+            <w:noProof/>
+          </w:rPr>
+          <w:t>1</w:t>
+        </w:r>
+      </w:fldSimple>
       <w:r>
         <w:t xml:space="preserve"> Biểu đồ use case </w:t>
       </w:r>
@@ -20008,8 +19532,8 @@
       <w:r>
         <w:t xml:space="preserve"> quát</w:t>
       </w:r>
+      <w:bookmarkEnd w:id="125"/>
       <w:bookmarkEnd w:id="126"/>
-      <w:bookmarkEnd w:id="127"/>
     </w:p>
     <w:p>
       <w:pPr>
@@ -20020,7 +19544,7 @@
           <w:szCs w:val="24"/>
         </w:rPr>
       </w:pPr>
-      <w:bookmarkStart w:id="128" w:name="_Toc39516369"/>
+      <w:bookmarkStart w:id="127" w:name="_Toc39516369"/>
       <w:r>
         <w:lastRenderedPageBreak/>
         <w:t>Hình 3.1 cho cái nhìn tổng thể về danh sách các tác nhân và use cases (chức năng) chính của hệ thống. Thông qua hình 3.1, ta có thể thấy hệ thống này chủ yếu phục vụ/đáp ứng các yêu cầu của admin (chủ quản lý cửa hàng/hệ thống bán lẻ) với 7 năng chính gồm: Kích hoạt ứng dụng; Hủy kích hoạt ứng dụng; Thay đổi mật khẩu; Thay đổi thẻ NFC; Đặt thời gian phát video; Phát video intro; Khóa và mở thiết bị.</w:t>
@@ -20030,12 +19554,12 @@
       <w:pPr>
         <w:pStyle w:val="Heading3"/>
       </w:pPr>
-      <w:bookmarkStart w:id="129" w:name="_Toc40901324"/>
+      <w:bookmarkStart w:id="128" w:name="_Toc40901324"/>
       <w:r>
         <w:t>Phân rã use case</w:t>
       </w:r>
+      <w:bookmarkEnd w:id="127"/>
       <w:bookmarkEnd w:id="128"/>
-      <w:bookmarkEnd w:id="129"/>
     </w:p>
     <w:p>
       <w:pPr>
@@ -20099,46 +19623,33 @@
       <w:pPr>
         <w:pStyle w:val="Caption"/>
       </w:pPr>
-      <w:bookmarkStart w:id="130" w:name="_Toc39516833"/>
-      <w:bookmarkStart w:id="131" w:name="_Toc40901355"/>
+      <w:bookmarkStart w:id="129" w:name="_Toc39516833"/>
+      <w:bookmarkStart w:id="130" w:name="_Toc40901355"/>
       <w:r>
         <w:t xml:space="preserve">Hình 3. </w:t>
       </w:r>
-      <w:r>
-        <w:fldChar w:fldCharType="begin"/>
-      </w:r>
-      <w:r>
-        <w:instrText xml:space="preserve"> SEQ Hình_3. \* ARABIC </w:instrText>
-      </w:r>
-      <w:r>
-        <w:fldChar w:fldCharType="separate"/>
-      </w:r>
+      <w:fldSimple w:instr=" SEQ Hình_3. \* ARABIC ">
+        <w:r>
+          <w:rPr>
+            <w:noProof/>
+          </w:rPr>
+          <w:t>2</w:t>
+        </w:r>
+      </w:fldSimple>
       <w:r>
         <w:rPr>
           <w:noProof/>
         </w:rPr>
-        <w:t>2</w:t>
-      </w:r>
-      <w:r>
-        <w:rPr>
-          <w:noProof/>
-        </w:rPr>
-        <w:fldChar w:fldCharType="end"/>
-      </w:r>
-      <w:r>
-        <w:rPr>
-          <w:noProof/>
-        </w:rPr>
         <w:t xml:space="preserve"> </w:t>
       </w:r>
       <w:r>
         <w:t xml:space="preserve">Biểu đồ phân rã chức năng </w:t>
       </w:r>
+      <w:bookmarkEnd w:id="129"/>
+      <w:r>
+        <w:t>thay đổi mật khẩu</w:t>
+      </w:r>
       <w:bookmarkEnd w:id="130"/>
-      <w:r>
-        <w:t>thay đổi mật khẩu</w:t>
-      </w:r>
-      <w:bookmarkEnd w:id="131"/>
     </w:p>
     <w:p>
       <w:r>
@@ -20172,6 +19683,10 @@
         <w:jc w:val="center"/>
       </w:pPr>
       <w:r>
+        <w:rPr>
+          <w:noProof/>
+          <w:lang w:eastAsia="en-US"/>
+        </w:rPr>
         <w:drawing>
           <wp:inline distT="0" distB="0" distL="0" distR="0" wp14:anchorId="2DB57CBF" wp14:editId="267F6AC7">
             <wp:extent cx="4526924" cy="1652411"/>
@@ -20213,32 +19728,22 @@
       <w:pPr>
         <w:pStyle w:val="Caption"/>
       </w:pPr>
-      <w:bookmarkStart w:id="132" w:name="_Toc40901356"/>
+      <w:bookmarkStart w:id="131" w:name="_Toc40901356"/>
       <w:r>
         <w:t xml:space="preserve">Hình 3. </w:t>
       </w:r>
-      <w:r>
-        <w:fldChar w:fldCharType="begin"/>
-      </w:r>
-      <w:r>
-        <w:instrText xml:space="preserve"> SEQ Hình_3. \* ARABIC </w:instrText>
-      </w:r>
-      <w:r>
-        <w:fldChar w:fldCharType="separate"/>
-      </w:r>
-      <w:r>
-        <w:rPr>
-          <w:noProof/>
-        </w:rPr>
-        <w:t>3</w:t>
-      </w:r>
-      <w:r>
-        <w:fldChar w:fldCharType="end"/>
-      </w:r>
+      <w:fldSimple w:instr=" SEQ Hình_3. \* ARABIC ">
+        <w:r>
+          <w:rPr>
+            <w:noProof/>
+          </w:rPr>
+          <w:t>3</w:t>
+        </w:r>
+      </w:fldSimple>
       <w:r>
         <w:t xml:space="preserve"> Biểu đồ phân rã chức năng thay đổi thẻ NFC</w:t>
       </w:r>
-      <w:bookmarkEnd w:id="132"/>
+      <w:bookmarkEnd w:id="131"/>
     </w:p>
     <w:p>
       <w:r>
@@ -20307,43 +19812,30 @@
       <w:pPr>
         <w:pStyle w:val="Caption"/>
       </w:pPr>
-      <w:bookmarkStart w:id="133" w:name="_Toc39516834"/>
-      <w:bookmarkStart w:id="134" w:name="_Toc40901357"/>
+      <w:bookmarkStart w:id="132" w:name="_Toc39516834"/>
+      <w:bookmarkStart w:id="133" w:name="_Toc40901357"/>
       <w:r>
         <w:t xml:space="preserve">Hình 3. </w:t>
       </w:r>
-      <w:r>
-        <w:fldChar w:fldCharType="begin"/>
-      </w:r>
-      <w:r>
-        <w:instrText xml:space="preserve"> SEQ Hình_3. \* ARABIC </w:instrText>
-      </w:r>
-      <w:r>
-        <w:fldChar w:fldCharType="separate"/>
-      </w:r>
+      <w:fldSimple w:instr=" SEQ Hình_3. \* ARABIC ">
+        <w:r>
+          <w:rPr>
+            <w:noProof/>
+          </w:rPr>
+          <w:t>4</w:t>
+        </w:r>
+      </w:fldSimple>
       <w:r>
         <w:rPr>
           <w:noProof/>
         </w:rPr>
-        <w:t>4</w:t>
-      </w:r>
-      <w:r>
-        <w:rPr>
-          <w:noProof/>
-        </w:rPr>
-        <w:fldChar w:fldCharType="end"/>
-      </w:r>
-      <w:r>
-        <w:rPr>
-          <w:noProof/>
-        </w:rPr>
         <w:t xml:space="preserve"> </w:t>
       </w:r>
       <w:r>
         <w:t>Biểu đồ phân rã chức năng khóa và mở khóa thiết bị</w:t>
       </w:r>
+      <w:bookmarkEnd w:id="132"/>
       <w:bookmarkEnd w:id="133"/>
-      <w:bookmarkEnd w:id="134"/>
     </w:p>
     <w:p>
       <w:pPr>
@@ -20354,7 +19846,7 @@
           <w:szCs w:val="24"/>
         </w:rPr>
       </w:pPr>
-      <w:bookmarkStart w:id="135" w:name="_Toc39516370"/>
+      <w:bookmarkStart w:id="134" w:name="_Toc39516370"/>
       <w:r>
         <w:tab/>
         <w:t>Hình 3.3 cho ta thấy phân rã chức năng khóa thiết bị khi thiết bị bị đánh cắp và chức năng mở khóa thiết bị khi thiết bị đang bị khóa.</w:t>
@@ -20378,13 +19870,13 @@
       <w:pPr>
         <w:pStyle w:val="Heading3"/>
       </w:pPr>
-      <w:bookmarkStart w:id="136" w:name="_Toc40901325"/>
+      <w:bookmarkStart w:id="135" w:name="_Toc40901325"/>
       <w:r>
         <w:lastRenderedPageBreak/>
         <w:t>Biểu đồ trạng thái</w:t>
       </w:r>
+      <w:bookmarkEnd w:id="134"/>
       <w:bookmarkEnd w:id="135"/>
-      <w:bookmarkEnd w:id="136"/>
     </w:p>
     <w:p>
       <w:pPr>
@@ -20448,43 +19940,30 @@
       <w:pPr>
         <w:pStyle w:val="Caption"/>
       </w:pPr>
-      <w:bookmarkStart w:id="137" w:name="_Toc39516836"/>
-      <w:bookmarkStart w:id="138" w:name="_Toc40901358"/>
+      <w:bookmarkStart w:id="136" w:name="_Toc39516836"/>
+      <w:bookmarkStart w:id="137" w:name="_Toc40901358"/>
       <w:r>
         <w:t xml:space="preserve">Hình 3. </w:t>
       </w:r>
-      <w:r>
-        <w:fldChar w:fldCharType="begin"/>
-      </w:r>
-      <w:r>
-        <w:instrText xml:space="preserve"> SEQ Hình_3. \* ARABIC </w:instrText>
-      </w:r>
-      <w:r>
-        <w:fldChar w:fldCharType="separate"/>
-      </w:r>
+      <w:fldSimple w:instr=" SEQ Hình_3. \* ARABIC ">
+        <w:r>
+          <w:rPr>
+            <w:noProof/>
+          </w:rPr>
+          <w:t>5</w:t>
+        </w:r>
+      </w:fldSimple>
       <w:r>
         <w:rPr>
           <w:noProof/>
         </w:rPr>
-        <w:t>5</w:t>
-      </w:r>
-      <w:r>
-        <w:rPr>
-          <w:noProof/>
-        </w:rPr>
-        <w:fldChar w:fldCharType="end"/>
-      </w:r>
-      <w:r>
-        <w:rPr>
-          <w:noProof/>
-        </w:rPr>
         <w:t xml:space="preserve"> </w:t>
       </w:r>
       <w:r>
         <w:t>Biểu đồ trạng thái “kích hoạt ứng dụng”</w:t>
       </w:r>
+      <w:bookmarkEnd w:id="136"/>
       <w:bookmarkEnd w:id="137"/>
-      <w:bookmarkEnd w:id="138"/>
     </w:p>
     <w:p>
       <w:pPr>
@@ -20557,37 +20036,24 @@
       <w:pPr>
         <w:pStyle w:val="Caption"/>
       </w:pPr>
-      <w:bookmarkStart w:id="139" w:name="_Toc39516837"/>
-      <w:bookmarkStart w:id="140" w:name="_Toc40901359"/>
+      <w:bookmarkStart w:id="138" w:name="_Toc39516837"/>
+      <w:bookmarkStart w:id="139" w:name="_Toc40901359"/>
       <w:r>
         <w:t xml:space="preserve">Hình 3. </w:t>
       </w:r>
-      <w:r>
-        <w:fldChar w:fldCharType="begin"/>
-      </w:r>
-      <w:r>
-        <w:instrText xml:space="preserve"> SEQ Hình_3. \* ARABIC </w:instrText>
-      </w:r>
-      <w:r>
-        <w:fldChar w:fldCharType="separate"/>
-      </w:r>
-      <w:r>
-        <w:rPr>
-          <w:noProof/>
-        </w:rPr>
-        <w:t>6</w:t>
-      </w:r>
-      <w:r>
-        <w:rPr>
-          <w:noProof/>
-        </w:rPr>
-        <w:fldChar w:fldCharType="end"/>
-      </w:r>
+      <w:fldSimple w:instr=" SEQ Hình_3. \* ARABIC ">
+        <w:r>
+          <w:rPr>
+            <w:noProof/>
+          </w:rPr>
+          <w:t>6</w:t>
+        </w:r>
+      </w:fldSimple>
       <w:r>
         <w:t xml:space="preserve"> Biểu đồ trạng thái “Đăng xuất và hủy kích hoạt”</w:t>
       </w:r>
+      <w:bookmarkEnd w:id="138"/>
       <w:bookmarkEnd w:id="139"/>
-      <w:bookmarkEnd w:id="140"/>
     </w:p>
     <w:p>
       <w:r>
@@ -20666,43 +20132,30 @@
       <w:pPr>
         <w:pStyle w:val="Caption"/>
       </w:pPr>
-      <w:bookmarkStart w:id="141" w:name="_Toc39516838"/>
-      <w:bookmarkStart w:id="142" w:name="_Toc40901360"/>
+      <w:bookmarkStart w:id="140" w:name="_Toc39516838"/>
+      <w:bookmarkStart w:id="141" w:name="_Toc40901360"/>
       <w:r>
         <w:t xml:space="preserve">Hình 3. </w:t>
       </w:r>
-      <w:r>
-        <w:fldChar w:fldCharType="begin"/>
-      </w:r>
-      <w:r>
-        <w:instrText xml:space="preserve"> SEQ Hình_3. \* ARABIC </w:instrText>
-      </w:r>
-      <w:r>
-        <w:fldChar w:fldCharType="separate"/>
-      </w:r>
+      <w:fldSimple w:instr=" SEQ Hình_3. \* ARABIC ">
+        <w:r>
+          <w:rPr>
+            <w:noProof/>
+          </w:rPr>
+          <w:t>7</w:t>
+        </w:r>
+      </w:fldSimple>
       <w:r>
         <w:rPr>
           <w:noProof/>
         </w:rPr>
-        <w:t>7</w:t>
-      </w:r>
-      <w:r>
-        <w:rPr>
-          <w:noProof/>
-        </w:rPr>
-        <w:fldChar w:fldCharType="end"/>
-      </w:r>
-      <w:r>
-        <w:rPr>
-          <w:noProof/>
-        </w:rPr>
         <w:t xml:space="preserve"> </w:t>
       </w:r>
       <w:r>
         <w:t>Biểu đồ trạng thái “Thay đổi mật khẩu”</w:t>
       </w:r>
+      <w:bookmarkEnd w:id="140"/>
       <w:bookmarkEnd w:id="141"/>
-      <w:bookmarkEnd w:id="142"/>
     </w:p>
     <w:p>
       <w:r>
@@ -20771,43 +20224,30 @@
       <w:pPr>
         <w:pStyle w:val="Caption"/>
       </w:pPr>
-      <w:bookmarkStart w:id="143" w:name="_Toc39516839"/>
-      <w:bookmarkStart w:id="144" w:name="_Toc40901361"/>
+      <w:bookmarkStart w:id="142" w:name="_Toc39516839"/>
+      <w:bookmarkStart w:id="143" w:name="_Toc40901361"/>
       <w:r>
         <w:t xml:space="preserve">Hình 3. </w:t>
       </w:r>
-      <w:r>
-        <w:fldChar w:fldCharType="begin"/>
-      </w:r>
-      <w:r>
-        <w:instrText xml:space="preserve"> SEQ Hình_3. \* ARABIC </w:instrText>
-      </w:r>
-      <w:r>
-        <w:fldChar w:fldCharType="separate"/>
-      </w:r>
+      <w:fldSimple w:instr=" SEQ Hình_3. \* ARABIC ">
+        <w:r>
+          <w:rPr>
+            <w:noProof/>
+          </w:rPr>
+          <w:t>8</w:t>
+        </w:r>
+      </w:fldSimple>
       <w:r>
         <w:rPr>
           <w:noProof/>
         </w:rPr>
-        <w:t>8</w:t>
-      </w:r>
-      <w:r>
-        <w:rPr>
-          <w:noProof/>
-        </w:rPr>
-        <w:fldChar w:fldCharType="end"/>
-      </w:r>
-      <w:r>
-        <w:rPr>
-          <w:noProof/>
-        </w:rPr>
         <w:t xml:space="preserve"> </w:t>
       </w:r>
       <w:r>
         <w:t>Biểu đồ trạng thái “Đặt thời gian phát video”</w:t>
       </w:r>
+      <w:bookmarkEnd w:id="142"/>
       <w:bookmarkEnd w:id="143"/>
-      <w:bookmarkEnd w:id="144"/>
     </w:p>
     <w:p/>
     <w:p>
@@ -20884,37 +20324,24 @@
       <w:pPr>
         <w:pStyle w:val="Caption"/>
       </w:pPr>
-      <w:bookmarkStart w:id="145" w:name="_Toc39516840"/>
-      <w:bookmarkStart w:id="146" w:name="_Toc40901362"/>
+      <w:bookmarkStart w:id="144" w:name="_Toc39516840"/>
+      <w:bookmarkStart w:id="145" w:name="_Toc40901362"/>
       <w:r>
         <w:t xml:space="preserve">Hình 3. </w:t>
       </w:r>
-      <w:r>
-        <w:fldChar w:fldCharType="begin"/>
-      </w:r>
-      <w:r>
-        <w:instrText xml:space="preserve"> SEQ Hình_3. \* ARABIC </w:instrText>
-      </w:r>
-      <w:r>
-        <w:fldChar w:fldCharType="separate"/>
-      </w:r>
-      <w:r>
-        <w:rPr>
-          <w:noProof/>
-        </w:rPr>
-        <w:t>9</w:t>
-      </w:r>
-      <w:r>
-        <w:rPr>
-          <w:noProof/>
-        </w:rPr>
-        <w:fldChar w:fldCharType="end"/>
-      </w:r>
+      <w:fldSimple w:instr=" SEQ Hình_3. \* ARABIC ">
+        <w:r>
+          <w:rPr>
+            <w:noProof/>
+          </w:rPr>
+          <w:t>9</w:t>
+        </w:r>
+      </w:fldSimple>
       <w:r>
         <w:t xml:space="preserve"> Biểu đồ trạng thái “Phát video”</w:t>
       </w:r>
+      <w:bookmarkEnd w:id="144"/>
       <w:bookmarkEnd w:id="145"/>
-      <w:bookmarkEnd w:id="146"/>
     </w:p>
     <w:p>
       <w:r>
@@ -20983,37 +20410,24 @@
       <w:pPr>
         <w:pStyle w:val="Caption"/>
       </w:pPr>
-      <w:bookmarkStart w:id="147" w:name="_Toc39516841"/>
-      <w:bookmarkStart w:id="148" w:name="_Toc40901363"/>
+      <w:bookmarkStart w:id="146" w:name="_Toc39516841"/>
+      <w:bookmarkStart w:id="147" w:name="_Toc40901363"/>
       <w:r>
         <w:t xml:space="preserve">Hình 3. </w:t>
       </w:r>
-      <w:r>
-        <w:fldChar w:fldCharType="begin"/>
-      </w:r>
-      <w:r>
-        <w:instrText xml:space="preserve"> SEQ Hình_3. \* ARABIC </w:instrText>
-      </w:r>
-      <w:r>
-        <w:fldChar w:fldCharType="separate"/>
-      </w:r>
-      <w:r>
-        <w:rPr>
-          <w:noProof/>
-        </w:rPr>
-        <w:t>10</w:t>
-      </w:r>
-      <w:r>
-        <w:rPr>
-          <w:noProof/>
-        </w:rPr>
-        <w:fldChar w:fldCharType="end"/>
-      </w:r>
+      <w:fldSimple w:instr=" SEQ Hình_3. \* ARABIC ">
+        <w:r>
+          <w:rPr>
+            <w:noProof/>
+          </w:rPr>
+          <w:t>10</w:t>
+        </w:r>
+      </w:fldSimple>
       <w:r>
         <w:t xml:space="preserve"> Biểu đồ trạng thái “Khóa và cảnh báo”</w:t>
       </w:r>
+      <w:bookmarkEnd w:id="146"/>
       <w:bookmarkEnd w:id="147"/>
-      <w:bookmarkEnd w:id="148"/>
     </w:p>
     <w:p>
       <w:r>
@@ -21090,37 +20504,24 @@
       <w:pPr>
         <w:pStyle w:val="Caption"/>
       </w:pPr>
-      <w:bookmarkStart w:id="149" w:name="_Toc39516842"/>
-      <w:bookmarkStart w:id="150" w:name="_Toc40901364"/>
+      <w:bookmarkStart w:id="148" w:name="_Toc39516842"/>
+      <w:bookmarkStart w:id="149" w:name="_Toc40901364"/>
       <w:r>
         <w:t xml:space="preserve">Hình 3. </w:t>
       </w:r>
-      <w:r>
-        <w:fldChar w:fldCharType="begin"/>
-      </w:r>
-      <w:r>
-        <w:instrText xml:space="preserve"> SEQ Hình_3. \* ARABIC </w:instrText>
-      </w:r>
-      <w:r>
-        <w:fldChar w:fldCharType="separate"/>
-      </w:r>
-      <w:r>
-        <w:rPr>
-          <w:noProof/>
-        </w:rPr>
-        <w:t>11</w:t>
-      </w:r>
-      <w:r>
-        <w:rPr>
-          <w:noProof/>
-        </w:rPr>
-        <w:fldChar w:fldCharType="end"/>
-      </w:r>
+      <w:fldSimple w:instr=" SEQ Hình_3. \* ARABIC ">
+        <w:r>
+          <w:rPr>
+            <w:noProof/>
+          </w:rPr>
+          <w:t>11</w:t>
+        </w:r>
+      </w:fldSimple>
       <w:r>
         <w:t xml:space="preserve"> Biểu đồ “Mở khóa thiết bị”</w:t>
       </w:r>
+      <w:bookmarkEnd w:id="148"/>
       <w:bookmarkEnd w:id="149"/>
-      <w:bookmarkEnd w:id="150"/>
     </w:p>
     <w:p>
       <w:r>
@@ -21132,14 +20533,14 @@
         <w:pStyle w:val="Heading1"/>
         <w:jc w:val="center"/>
       </w:pPr>
-      <w:bookmarkStart w:id="151" w:name="_Toc39516371"/>
-      <w:bookmarkStart w:id="152" w:name="_Toc40901326"/>
+      <w:bookmarkStart w:id="150" w:name="_Toc39516371"/>
+      <w:bookmarkStart w:id="151" w:name="_Toc40901326"/>
       <w:r>
         <w:lastRenderedPageBreak/>
         <w:t>CHƯƠNG 4. XÂY DỰNG ỨNG DỤNG</w:t>
       </w:r>
+      <w:bookmarkEnd w:id="150"/>
       <w:bookmarkEnd w:id="151"/>
-      <w:bookmarkEnd w:id="152"/>
     </w:p>
     <w:p/>
     <w:p>
@@ -21160,19 +20561,20 @@
           <w:szCs w:val="26"/>
         </w:rPr>
       </w:pPr>
-      <w:bookmarkStart w:id="153" w:name="_Toc39516372"/>
-      <w:bookmarkStart w:id="154" w:name="_Toc39613471"/>
-      <w:bookmarkStart w:id="155" w:name="_Toc40051292"/>
-      <w:bookmarkStart w:id="156" w:name="_Toc40079670"/>
-      <w:bookmarkStart w:id="157" w:name="_Toc40079806"/>
-      <w:bookmarkStart w:id="158" w:name="_Toc40118929"/>
-      <w:bookmarkStart w:id="159" w:name="_Toc40135546"/>
-      <w:bookmarkStart w:id="160" w:name="_Toc40135648"/>
-      <w:bookmarkStart w:id="161" w:name="_Toc40180755"/>
-      <w:bookmarkStart w:id="162" w:name="_Toc40305553"/>
-      <w:bookmarkStart w:id="163" w:name="_Toc40823105"/>
-      <w:bookmarkStart w:id="164" w:name="_Toc40823169"/>
-      <w:bookmarkStart w:id="165" w:name="_Toc40901327"/>
+      <w:bookmarkStart w:id="152" w:name="_Toc39516372"/>
+      <w:bookmarkStart w:id="153" w:name="_Toc39613471"/>
+      <w:bookmarkStart w:id="154" w:name="_Toc40051292"/>
+      <w:bookmarkStart w:id="155" w:name="_Toc40079670"/>
+      <w:bookmarkStart w:id="156" w:name="_Toc40079806"/>
+      <w:bookmarkStart w:id="157" w:name="_Toc40118929"/>
+      <w:bookmarkStart w:id="158" w:name="_Toc40135546"/>
+      <w:bookmarkStart w:id="159" w:name="_Toc40135648"/>
+      <w:bookmarkStart w:id="160" w:name="_Toc40180755"/>
+      <w:bookmarkStart w:id="161" w:name="_Toc40305553"/>
+      <w:bookmarkStart w:id="162" w:name="_Toc40823105"/>
+      <w:bookmarkStart w:id="163" w:name="_Toc40823169"/>
+      <w:bookmarkStart w:id="164" w:name="_Toc40901327"/>
+      <w:bookmarkEnd w:id="152"/>
       <w:bookmarkEnd w:id="153"/>
       <w:bookmarkEnd w:id="154"/>
       <w:bookmarkEnd w:id="155"/>
@@ -21185,22 +20587,21 @@
       <w:bookmarkEnd w:id="162"/>
       <w:bookmarkEnd w:id="163"/>
       <w:bookmarkEnd w:id="164"/>
+    </w:p>
+    <w:p>
+      <w:pPr>
+        <w:pStyle w:val="Heading2"/>
+      </w:pPr>
+      <w:bookmarkStart w:id="165" w:name="_Toc39516373"/>
+      <w:bookmarkStart w:id="166" w:name="_Toc40901328"/>
+      <w:r>
+        <w:t>Giao diện khởi chạy</w:t>
+      </w:r>
+      <w:r>
+        <w:t xml:space="preserve"> và xin quyền Admin</w:t>
+      </w:r>
       <w:bookmarkEnd w:id="165"/>
-    </w:p>
-    <w:p>
-      <w:pPr>
-        <w:pStyle w:val="Heading2"/>
-      </w:pPr>
-      <w:bookmarkStart w:id="166" w:name="_Toc39516373"/>
-      <w:bookmarkStart w:id="167" w:name="_Toc40901328"/>
-      <w:r>
-        <w:t>Giao diện khởi chạy</w:t>
-      </w:r>
-      <w:r>
-        <w:t xml:space="preserve"> và xin quyền Admin</w:t>
-      </w:r>
       <w:bookmarkEnd w:id="166"/>
-      <w:bookmarkEnd w:id="167"/>
     </w:p>
     <w:p>
       <w:pPr>
@@ -21265,37 +20666,24 @@
       <w:pPr>
         <w:pStyle w:val="Caption"/>
       </w:pPr>
-      <w:bookmarkStart w:id="168" w:name="_Toc39516948"/>
-      <w:bookmarkStart w:id="169" w:name="_Toc40901365"/>
+      <w:bookmarkStart w:id="167" w:name="_Toc39516948"/>
+      <w:bookmarkStart w:id="168" w:name="_Toc40901365"/>
       <w:r>
         <w:t xml:space="preserve">Hình 4. </w:t>
       </w:r>
-      <w:r>
-        <w:fldChar w:fldCharType="begin"/>
-      </w:r>
-      <w:r>
-        <w:instrText xml:space="preserve"> SEQ Hình_4. \* ARABIC </w:instrText>
-      </w:r>
-      <w:r>
-        <w:fldChar w:fldCharType="separate"/>
-      </w:r>
-      <w:r>
-        <w:rPr>
-          <w:noProof/>
-        </w:rPr>
-        <w:t>1</w:t>
-      </w:r>
-      <w:r>
-        <w:rPr>
-          <w:noProof/>
-        </w:rPr>
-        <w:fldChar w:fldCharType="end"/>
-      </w:r>
+      <w:fldSimple w:instr=" SEQ Hình_4. \* ARABIC ">
+        <w:r>
+          <w:rPr>
+            <w:noProof/>
+          </w:rPr>
+          <w:t>1</w:t>
+        </w:r>
+      </w:fldSimple>
       <w:r>
         <w:t xml:space="preserve"> Giao diện khởi chạy ứng dụng</w:t>
       </w:r>
+      <w:bookmarkEnd w:id="167"/>
       <w:bookmarkEnd w:id="168"/>
-      <w:bookmarkEnd w:id="169"/>
     </w:p>
     <w:p>
       <w:r>
@@ -21311,11 +20699,11 @@
       <w:pPr>
         <w:pStyle w:val="Heading2"/>
       </w:pPr>
-      <w:bookmarkStart w:id="170" w:name="_Toc40901329"/>
+      <w:bookmarkStart w:id="169" w:name="_Toc40901329"/>
       <w:r>
         <w:t>Giao diện cấp quyền cho ứng dụng</w:t>
       </w:r>
-      <w:bookmarkEnd w:id="170"/>
+      <w:bookmarkEnd w:id="169"/>
     </w:p>
     <w:p>
       <w:pPr>
@@ -21380,37 +20768,24 @@
       <w:pPr>
         <w:pStyle w:val="Caption"/>
       </w:pPr>
-      <w:bookmarkStart w:id="171" w:name="_Toc39516949"/>
-      <w:bookmarkStart w:id="172" w:name="_Toc40901366"/>
+      <w:bookmarkStart w:id="170" w:name="_Toc39516949"/>
+      <w:bookmarkStart w:id="171" w:name="_Toc40901366"/>
       <w:r>
         <w:t xml:space="preserve">Hình 4. </w:t>
       </w:r>
-      <w:r>
-        <w:fldChar w:fldCharType="begin"/>
-      </w:r>
-      <w:r>
-        <w:instrText xml:space="preserve"> SEQ Hình_4. \* ARABIC </w:instrText>
-      </w:r>
-      <w:r>
-        <w:fldChar w:fldCharType="separate"/>
-      </w:r>
-      <w:r>
-        <w:rPr>
-          <w:noProof/>
-        </w:rPr>
-        <w:t>2</w:t>
-      </w:r>
-      <w:r>
-        <w:rPr>
-          <w:noProof/>
-        </w:rPr>
-        <w:fldChar w:fldCharType="end"/>
-      </w:r>
+      <w:fldSimple w:instr=" SEQ Hình_4. \* ARABIC ">
+        <w:r>
+          <w:rPr>
+            <w:noProof/>
+          </w:rPr>
+          <w:t>2</w:t>
+        </w:r>
+      </w:fldSimple>
       <w:r>
         <w:t xml:space="preserve"> Giao diện xin cấp quyền Admin</w:t>
       </w:r>
+      <w:bookmarkEnd w:id="170"/>
       <w:bookmarkEnd w:id="171"/>
-      <w:bookmarkEnd w:id="172"/>
     </w:p>
     <w:p>
       <w:r>
@@ -21432,16 +20807,16 @@
       <w:r>
         <w:t xml:space="preserve"> </w:t>
       </w:r>
-      <w:bookmarkStart w:id="173" w:name="_Toc39516374"/>
-      <w:bookmarkStart w:id="174" w:name="_Toc40901330"/>
+      <w:bookmarkStart w:id="172" w:name="_Toc39516374"/>
+      <w:bookmarkStart w:id="173" w:name="_Toc40901330"/>
       <w:r>
         <w:t>Giao diện</w:t>
       </w:r>
       <w:r>
         <w:t xml:space="preserve"> đăng ký</w:t>
       </w:r>
+      <w:bookmarkEnd w:id="172"/>
       <w:bookmarkEnd w:id="173"/>
-      <w:bookmarkEnd w:id="174"/>
     </w:p>
     <w:p>
       <w:pPr>
@@ -21506,37 +20881,24 @@
       <w:pPr>
         <w:pStyle w:val="Caption"/>
       </w:pPr>
-      <w:bookmarkStart w:id="175" w:name="_Toc39516950"/>
-      <w:bookmarkStart w:id="176" w:name="_Toc40901367"/>
+      <w:bookmarkStart w:id="174" w:name="_Toc39516950"/>
+      <w:bookmarkStart w:id="175" w:name="_Toc40901367"/>
       <w:r>
         <w:t xml:space="preserve">Hình 4. </w:t>
       </w:r>
-      <w:r>
-        <w:fldChar w:fldCharType="begin"/>
-      </w:r>
-      <w:r>
-        <w:instrText xml:space="preserve"> SEQ Hình_4. \* ARABIC </w:instrText>
-      </w:r>
-      <w:r>
-        <w:fldChar w:fldCharType="separate"/>
-      </w:r>
-      <w:r>
-        <w:rPr>
-          <w:noProof/>
-        </w:rPr>
-        <w:t>3</w:t>
-      </w:r>
-      <w:r>
-        <w:rPr>
-          <w:noProof/>
-        </w:rPr>
-        <w:fldChar w:fldCharType="end"/>
-      </w:r>
+      <w:fldSimple w:instr=" SEQ Hình_4. \* ARABIC ">
+        <w:r>
+          <w:rPr>
+            <w:noProof/>
+          </w:rPr>
+          <w:t>3</w:t>
+        </w:r>
+      </w:fldSimple>
       <w:r>
         <w:t xml:space="preserve"> Giao diện đăng ký</w:t>
       </w:r>
+      <w:bookmarkEnd w:id="174"/>
       <w:bookmarkEnd w:id="175"/>
-      <w:bookmarkEnd w:id="176"/>
     </w:p>
     <w:p>
       <w:r>
@@ -21561,11 +20923,11 @@
       <w:pPr>
         <w:pStyle w:val="Heading2"/>
       </w:pPr>
-      <w:bookmarkStart w:id="177" w:name="_Toc40901331"/>
+      <w:bookmarkStart w:id="176" w:name="_Toc40901331"/>
       <w:r>
         <w:t>Giao diện xác nhận mật khẩu</w:t>
       </w:r>
-      <w:bookmarkEnd w:id="177"/>
+      <w:bookmarkEnd w:id="176"/>
     </w:p>
     <w:p>
       <w:pPr>
@@ -21630,37 +20992,24 @@
       <w:pPr>
         <w:pStyle w:val="Caption"/>
       </w:pPr>
-      <w:bookmarkStart w:id="178" w:name="_Toc39516951"/>
-      <w:bookmarkStart w:id="179" w:name="_Toc40901368"/>
+      <w:bookmarkStart w:id="177" w:name="_Toc39516951"/>
+      <w:bookmarkStart w:id="178" w:name="_Toc40901368"/>
       <w:r>
         <w:t xml:space="preserve">Hình 4. </w:t>
       </w:r>
-      <w:r>
-        <w:fldChar w:fldCharType="begin"/>
-      </w:r>
-      <w:r>
-        <w:instrText xml:space="preserve"> SEQ Hình_4. \* ARABIC </w:instrText>
-      </w:r>
-      <w:r>
-        <w:fldChar w:fldCharType="separate"/>
-      </w:r>
-      <w:r>
-        <w:rPr>
-          <w:noProof/>
-        </w:rPr>
-        <w:t>4</w:t>
-      </w:r>
-      <w:r>
-        <w:rPr>
-          <w:noProof/>
-        </w:rPr>
-        <w:fldChar w:fldCharType="end"/>
-      </w:r>
+      <w:fldSimple w:instr=" SEQ Hình_4. \* ARABIC ">
+        <w:r>
+          <w:rPr>
+            <w:noProof/>
+          </w:rPr>
+          <w:t>4</w:t>
+        </w:r>
+      </w:fldSimple>
       <w:r>
         <w:t xml:space="preserve"> Giao diện xác nhận mật khẩu</w:t>
       </w:r>
+      <w:bookmarkEnd w:id="177"/>
       <w:bookmarkEnd w:id="178"/>
-      <w:bookmarkEnd w:id="179"/>
     </w:p>
     <w:p>
       <w:r>
@@ -21673,11 +21022,11 @@
       <w:pPr>
         <w:pStyle w:val="Heading2"/>
       </w:pPr>
-      <w:bookmarkStart w:id="180" w:name="_Toc40901332"/>
+      <w:bookmarkStart w:id="179" w:name="_Toc40901332"/>
       <w:r>
         <w:t>Giao diện quẹt thẻ NFC</w:t>
       </w:r>
-      <w:bookmarkEnd w:id="180"/>
+      <w:bookmarkEnd w:id="179"/>
     </w:p>
     <w:p>
       <w:pPr>
@@ -21742,37 +21091,24 @@
       <w:pPr>
         <w:pStyle w:val="Caption"/>
       </w:pPr>
-      <w:bookmarkStart w:id="181" w:name="_Toc39516952"/>
-      <w:bookmarkStart w:id="182" w:name="_Toc40901369"/>
+      <w:bookmarkStart w:id="180" w:name="_Toc39516952"/>
+      <w:bookmarkStart w:id="181" w:name="_Toc40901369"/>
       <w:r>
         <w:t xml:space="preserve">Hình 4. </w:t>
       </w:r>
-      <w:r>
-        <w:fldChar w:fldCharType="begin"/>
-      </w:r>
-      <w:r>
-        <w:instrText xml:space="preserve"> SEQ Hình_4. \* ARABIC </w:instrText>
-      </w:r>
-      <w:r>
-        <w:fldChar w:fldCharType="separate"/>
-      </w:r>
-      <w:r>
-        <w:rPr>
-          <w:noProof/>
-        </w:rPr>
-        <w:t>5</w:t>
-      </w:r>
-      <w:r>
-        <w:rPr>
-          <w:noProof/>
-        </w:rPr>
-        <w:fldChar w:fldCharType="end"/>
-      </w:r>
+      <w:fldSimple w:instr=" SEQ Hình_4. \* ARABIC ">
+        <w:r>
+          <w:rPr>
+            <w:noProof/>
+          </w:rPr>
+          <w:t>5</w:t>
+        </w:r>
+      </w:fldSimple>
       <w:r>
         <w:t xml:space="preserve"> Giao diện đăng ký thẻ NFC</w:t>
       </w:r>
+      <w:bookmarkEnd w:id="180"/>
       <w:bookmarkEnd w:id="181"/>
-      <w:bookmarkEnd w:id="182"/>
     </w:p>
     <w:p>
       <w:r>
@@ -21794,13 +21130,13 @@
       <w:r>
         <w:t xml:space="preserve"> </w:t>
       </w:r>
-      <w:bookmarkStart w:id="183" w:name="_Toc39516375"/>
-      <w:bookmarkStart w:id="184" w:name="_Toc40901333"/>
+      <w:bookmarkStart w:id="182" w:name="_Toc39516375"/>
+      <w:bookmarkStart w:id="183" w:name="_Toc40901333"/>
       <w:r>
         <w:t>Giao diện trang chủ</w:t>
       </w:r>
+      <w:bookmarkEnd w:id="182"/>
       <w:bookmarkEnd w:id="183"/>
-      <w:bookmarkEnd w:id="184"/>
     </w:p>
     <w:p>
       <w:pPr>
@@ -21865,37 +21201,24 @@
       <w:pPr>
         <w:pStyle w:val="Caption"/>
       </w:pPr>
-      <w:bookmarkStart w:id="185" w:name="_Toc39516953"/>
-      <w:bookmarkStart w:id="186" w:name="_Toc40901370"/>
+      <w:bookmarkStart w:id="184" w:name="_Toc39516953"/>
+      <w:bookmarkStart w:id="185" w:name="_Toc40901370"/>
       <w:r>
         <w:t xml:space="preserve">Hình 4. </w:t>
       </w:r>
-      <w:r>
-        <w:fldChar w:fldCharType="begin"/>
-      </w:r>
-      <w:r>
-        <w:instrText xml:space="preserve"> SEQ Hình_4. \* ARABIC </w:instrText>
-      </w:r>
-      <w:r>
-        <w:fldChar w:fldCharType="separate"/>
-      </w:r>
-      <w:r>
-        <w:rPr>
-          <w:noProof/>
-        </w:rPr>
-        <w:t>6</w:t>
-      </w:r>
-      <w:r>
-        <w:rPr>
-          <w:noProof/>
-        </w:rPr>
-        <w:fldChar w:fldCharType="end"/>
-      </w:r>
+      <w:fldSimple w:instr=" SEQ Hình_4. \* ARABIC ">
+        <w:r>
+          <w:rPr>
+            <w:noProof/>
+          </w:rPr>
+          <w:t>6</w:t>
+        </w:r>
+      </w:fldSimple>
       <w:r>
         <w:t xml:space="preserve"> Giao diện trang chủ</w:t>
       </w:r>
+      <w:bookmarkEnd w:id="184"/>
       <w:bookmarkEnd w:id="185"/>
-      <w:bookmarkEnd w:id="186"/>
     </w:p>
     <w:p>
       <w:r>
@@ -21917,13 +21240,13 @@
       <w:pPr>
         <w:pStyle w:val="Heading2"/>
       </w:pPr>
-      <w:bookmarkStart w:id="187" w:name="_Toc39516376"/>
-      <w:bookmarkStart w:id="188" w:name="_Toc40901334"/>
+      <w:bookmarkStart w:id="186" w:name="_Toc39516376"/>
+      <w:bookmarkStart w:id="187" w:name="_Toc40901334"/>
       <w:r>
         <w:t>Giao diện thay đổi mật khẩu và thẻ NFC</w:t>
       </w:r>
+      <w:bookmarkEnd w:id="186"/>
       <w:bookmarkEnd w:id="187"/>
-      <w:bookmarkEnd w:id="188"/>
     </w:p>
     <w:p>
       <w:pPr>
@@ -21988,37 +21311,24 @@
       <w:pPr>
         <w:pStyle w:val="Caption"/>
       </w:pPr>
-      <w:bookmarkStart w:id="189" w:name="_Toc39516954"/>
-      <w:bookmarkStart w:id="190" w:name="_Toc40901371"/>
+      <w:bookmarkStart w:id="188" w:name="_Toc39516954"/>
+      <w:bookmarkStart w:id="189" w:name="_Toc40901371"/>
       <w:r>
         <w:t xml:space="preserve">Hình 4. </w:t>
       </w:r>
-      <w:r>
-        <w:fldChar w:fldCharType="begin"/>
-      </w:r>
-      <w:r>
-        <w:instrText xml:space="preserve"> SEQ Hình_4. \* ARABIC </w:instrText>
-      </w:r>
-      <w:r>
-        <w:fldChar w:fldCharType="separate"/>
-      </w:r>
-      <w:r>
-        <w:rPr>
-          <w:noProof/>
-        </w:rPr>
-        <w:t>7</w:t>
-      </w:r>
-      <w:r>
-        <w:rPr>
-          <w:noProof/>
-        </w:rPr>
-        <w:fldChar w:fldCharType="end"/>
-      </w:r>
+      <w:fldSimple w:instr=" SEQ Hình_4. \* ARABIC ">
+        <w:r>
+          <w:rPr>
+            <w:noProof/>
+          </w:rPr>
+          <w:t>7</w:t>
+        </w:r>
+      </w:fldSimple>
       <w:r>
         <w:t xml:space="preserve"> Giao diện thay đổi mật khẩu</w:t>
       </w:r>
+      <w:bookmarkEnd w:id="188"/>
       <w:bookmarkEnd w:id="189"/>
-      <w:bookmarkEnd w:id="190"/>
     </w:p>
     <w:p>
       <w:r>
@@ -22051,13 +21361,13 @@
       <w:pPr>
         <w:pStyle w:val="Heading2"/>
       </w:pPr>
-      <w:bookmarkStart w:id="191" w:name="_Toc39516377"/>
-      <w:bookmarkStart w:id="192" w:name="_Toc40901335"/>
+      <w:bookmarkStart w:id="190" w:name="_Toc39516377"/>
+      <w:bookmarkStart w:id="191" w:name="_Toc40901335"/>
       <w:r>
         <w:t>Giao diện đặt thời gian phát video</w:t>
       </w:r>
+      <w:bookmarkEnd w:id="190"/>
       <w:bookmarkEnd w:id="191"/>
-      <w:bookmarkEnd w:id="192"/>
     </w:p>
     <w:p>
       <w:pPr>
@@ -22184,37 +21494,24 @@
       <w:pPr>
         <w:pStyle w:val="Caption"/>
       </w:pPr>
-      <w:bookmarkStart w:id="193" w:name="_Toc39516955"/>
-      <w:bookmarkStart w:id="194" w:name="_Toc40901372"/>
+      <w:bookmarkStart w:id="192" w:name="_Toc39516955"/>
+      <w:bookmarkStart w:id="193" w:name="_Toc40901372"/>
       <w:r>
         <w:t xml:space="preserve">Hình 4. </w:t>
       </w:r>
-      <w:r>
-        <w:fldChar w:fldCharType="begin"/>
-      </w:r>
-      <w:r>
-        <w:instrText xml:space="preserve"> SEQ Hình_4. \* ARABIC </w:instrText>
-      </w:r>
-      <w:r>
-        <w:fldChar w:fldCharType="separate"/>
-      </w:r>
-      <w:r>
-        <w:rPr>
-          <w:noProof/>
-        </w:rPr>
-        <w:t>8</w:t>
-      </w:r>
-      <w:r>
-        <w:rPr>
-          <w:noProof/>
-        </w:rPr>
-        <w:fldChar w:fldCharType="end"/>
-      </w:r>
+      <w:fldSimple w:instr=" SEQ Hình_4. \* ARABIC ">
+        <w:r>
+          <w:rPr>
+            <w:noProof/>
+          </w:rPr>
+          <w:t>8</w:t>
+        </w:r>
+      </w:fldSimple>
       <w:r>
         <w:t xml:space="preserve"> Giao diện đặt thời gian phát video</w:t>
       </w:r>
+      <w:bookmarkEnd w:id="192"/>
       <w:bookmarkEnd w:id="193"/>
-      <w:bookmarkEnd w:id="194"/>
     </w:p>
     <w:p>
       <w:r>
@@ -22244,15 +21541,15 @@
           <w:lang w:eastAsia="en-US"/>
         </w:rPr>
       </w:pPr>
-      <w:bookmarkStart w:id="195" w:name="_Toc39516378"/>
+      <w:bookmarkStart w:id="194" w:name="_Toc39516378"/>
+      <w:bookmarkStart w:id="195" w:name="_Toc40901336"/>
       <w:bookmarkStart w:id="196" w:name="_Toc39516379"/>
-      <w:bookmarkStart w:id="197" w:name="_Toc40901336"/>
       <w:r>
         <w:lastRenderedPageBreak/>
         <w:t>Giao diện phát video</w:t>
       </w:r>
+      <w:bookmarkEnd w:id="194"/>
       <w:bookmarkEnd w:id="195"/>
-      <w:bookmarkEnd w:id="197"/>
     </w:p>
     <w:p>
       <w:pPr>
@@ -22320,37 +21617,24 @@
       <w:pPr>
         <w:pStyle w:val="Caption"/>
       </w:pPr>
-      <w:bookmarkStart w:id="198" w:name="_Toc39516956"/>
-      <w:bookmarkStart w:id="199" w:name="_Toc40901373"/>
+      <w:bookmarkStart w:id="197" w:name="_Toc39516956"/>
+      <w:bookmarkStart w:id="198" w:name="_Toc40901373"/>
       <w:r>
         <w:t xml:space="preserve">Hình 4. </w:t>
       </w:r>
-      <w:r>
-        <w:fldChar w:fldCharType="begin"/>
-      </w:r>
-      <w:r>
-        <w:instrText xml:space="preserve"> SEQ Hình_4. \* ARABIC </w:instrText>
-      </w:r>
-      <w:r>
-        <w:fldChar w:fldCharType="separate"/>
-      </w:r>
-      <w:r>
-        <w:rPr>
-          <w:noProof/>
-        </w:rPr>
-        <w:t>9</w:t>
-      </w:r>
-      <w:r>
-        <w:rPr>
-          <w:noProof/>
-        </w:rPr>
-        <w:fldChar w:fldCharType="end"/>
-      </w:r>
+      <w:fldSimple w:instr=" SEQ Hình_4. \* ARABIC ">
+        <w:r>
+          <w:rPr>
+            <w:noProof/>
+          </w:rPr>
+          <w:t>9</w:t>
+        </w:r>
+      </w:fldSimple>
       <w:r>
         <w:t xml:space="preserve"> Giao diện phát video</w:t>
       </w:r>
+      <w:bookmarkEnd w:id="197"/>
       <w:bookmarkEnd w:id="198"/>
-      <w:bookmarkEnd w:id="199"/>
     </w:p>
     <w:p>
       <w:pPr>
@@ -22373,12 +21657,12 @@
       <w:pPr>
         <w:pStyle w:val="Heading2"/>
       </w:pPr>
-      <w:bookmarkStart w:id="200" w:name="_Toc40901337"/>
+      <w:bookmarkStart w:id="199" w:name="_Toc40901337"/>
       <w:r>
         <w:lastRenderedPageBreak/>
         <w:t>Giao diện cảnh báo trộm</w:t>
       </w:r>
-      <w:bookmarkEnd w:id="200"/>
+      <w:bookmarkEnd w:id="199"/>
     </w:p>
     <w:p>
       <w:pPr>
@@ -22447,35 +21731,22 @@
       <w:pPr>
         <w:pStyle w:val="Caption"/>
       </w:pPr>
-      <w:bookmarkStart w:id="201" w:name="_Toc40901374"/>
+      <w:bookmarkStart w:id="200" w:name="_Toc40901374"/>
       <w:r>
         <w:t xml:space="preserve">Hình 4. </w:t>
       </w:r>
-      <w:r>
-        <w:fldChar w:fldCharType="begin"/>
-      </w:r>
-      <w:r>
-        <w:instrText xml:space="preserve"> SEQ Hình_4. \* ARABIC </w:instrText>
-      </w:r>
-      <w:r>
-        <w:fldChar w:fldCharType="separate"/>
-      </w:r>
-      <w:r>
-        <w:rPr>
-          <w:noProof/>
-        </w:rPr>
-        <w:t>10</w:t>
-      </w:r>
-      <w:r>
-        <w:rPr>
-          <w:noProof/>
-        </w:rPr>
-        <w:fldChar w:fldCharType="end"/>
-      </w:r>
+      <w:fldSimple w:instr=" SEQ Hình_4. \* ARABIC ">
+        <w:r>
+          <w:rPr>
+            <w:noProof/>
+          </w:rPr>
+          <w:t>10</w:t>
+        </w:r>
+      </w:fldSimple>
       <w:r>
         <w:t xml:space="preserve"> Giao diện cảnh báo trộm</w:t>
       </w:r>
-      <w:bookmarkEnd w:id="201"/>
+      <w:bookmarkEnd w:id="200"/>
     </w:p>
     <w:p>
       <w:pPr>
@@ -22518,11 +21789,11 @@
       <w:pPr>
         <w:pStyle w:val="Heading2"/>
       </w:pPr>
-      <w:bookmarkStart w:id="202" w:name="_Toc40901338"/>
+      <w:bookmarkStart w:id="201" w:name="_Toc40901338"/>
       <w:r>
         <w:t>Đánh giá thời gian sử dụng pin của ứng dụng</w:t>
       </w:r>
-      <w:bookmarkEnd w:id="202"/>
+      <w:bookmarkEnd w:id="201"/>
     </w:p>
     <w:p>
       <w:pPr>
@@ -22785,7 +22056,6 @@
           </mc:Fallback>
         </mc:AlternateContent>
       </w:r>
-      <w:commentRangeStart w:id="203"/>
       <w:r>
         <w:rPr>
           <w:noProof/>
@@ -22827,47 +22097,29 @@
           </wp:inline>
         </w:drawing>
       </w:r>
-      <w:commentRangeEnd w:id="203"/>
-      <w:r>
-        <w:rPr>
-          <w:rStyle w:val="CommentReference"/>
-        </w:rPr>
-        <w:commentReference w:id="203"/>
-      </w:r>
+      <w:bookmarkStart w:id="202" w:name="_GoBack"/>
+      <w:bookmarkEnd w:id="202"/>
     </w:p>
     <w:p>
       <w:pPr>
         <w:pStyle w:val="Caption"/>
       </w:pPr>
-      <w:bookmarkStart w:id="204" w:name="_Toc40901375"/>
+      <w:bookmarkStart w:id="203" w:name="_Toc40901375"/>
       <w:r>
         <w:t xml:space="preserve">Hình 4. </w:t>
       </w:r>
-      <w:r>
-        <w:fldChar w:fldCharType="begin"/>
-      </w:r>
-      <w:r>
-        <w:instrText xml:space="preserve"> SEQ Hình_4. \* ARABIC </w:instrText>
-      </w:r>
-      <w:r>
-        <w:fldChar w:fldCharType="separate"/>
-      </w:r>
-      <w:r>
-        <w:rPr>
-          <w:noProof/>
-        </w:rPr>
-        <w:t>11</w:t>
-      </w:r>
-      <w:r>
-        <w:rPr>
-          <w:noProof/>
-        </w:rPr>
-        <w:fldChar w:fldCharType="end"/>
-      </w:r>
+      <w:fldSimple w:instr=" SEQ Hình_4. \* ARABIC ">
+        <w:r>
+          <w:rPr>
+            <w:noProof/>
+          </w:rPr>
+          <w:t>11</w:t>
+        </w:r>
+      </w:fldSimple>
       <w:r>
         <w:t xml:space="preserve"> Biểu đồ kiểm thử thời gian sử dụng pin</w:t>
       </w:r>
-      <w:bookmarkEnd w:id="204"/>
+      <w:bookmarkEnd w:id="203"/>
     </w:p>
     <w:p>
       <w:r>
@@ -22895,11 +22147,11 @@
       <w:pPr>
         <w:pStyle w:val="Heading2"/>
       </w:pPr>
-      <w:bookmarkStart w:id="205" w:name="_Toc40901339"/>
+      <w:bookmarkStart w:id="204" w:name="_Toc40901339"/>
       <w:r>
         <w:t>Đánh giá sử dụng ram của các thiết bị khác nhau</w:t>
       </w:r>
-      <w:bookmarkEnd w:id="205"/>
+      <w:bookmarkEnd w:id="204"/>
     </w:p>
     <w:p>
       <w:pPr>
@@ -22926,7 +22178,7 @@
                     <pic:cNvPicPr/>
                   </pic:nvPicPr>
                   <pic:blipFill>
-                    <a:blip r:embed="rId60"/>
+                    <a:blip r:embed="rId58"/>
                     <a:stretch>
                       <a:fillRect/>
                     </a:stretch>
@@ -22951,35 +22203,22 @@
       <w:pPr>
         <w:pStyle w:val="Caption"/>
       </w:pPr>
-      <w:bookmarkStart w:id="206" w:name="_Toc40901376"/>
+      <w:bookmarkStart w:id="205" w:name="_Toc40901376"/>
       <w:r>
         <w:t xml:space="preserve">Hình 4. </w:t>
       </w:r>
-      <w:r>
-        <w:fldChar w:fldCharType="begin"/>
-      </w:r>
-      <w:r>
-        <w:instrText xml:space="preserve"> SEQ Hình_4. \* ARABIC </w:instrText>
-      </w:r>
-      <w:r>
-        <w:fldChar w:fldCharType="separate"/>
-      </w:r>
-      <w:r>
-        <w:rPr>
-          <w:noProof/>
-        </w:rPr>
-        <w:t>12</w:t>
-      </w:r>
-      <w:r>
-        <w:rPr>
-          <w:noProof/>
-        </w:rPr>
-        <w:fldChar w:fldCharType="end"/>
-      </w:r>
+      <w:fldSimple w:instr=" SEQ Hình_4. \* ARABIC ">
+        <w:r>
+          <w:rPr>
+            <w:noProof/>
+          </w:rPr>
+          <w:t>12</w:t>
+        </w:r>
+      </w:fldSimple>
       <w:r>
         <w:t xml:space="preserve"> Biểu đồ sử dụng ram trên các thiết bị khác nhau</w:t>
       </w:r>
-      <w:bookmarkEnd w:id="206"/>
+      <w:bookmarkEnd w:id="205"/>
     </w:p>
     <w:p>
       <w:r>
@@ -23021,13 +22260,13 @@
         <w:pStyle w:val="Heading1"/>
         <w:jc w:val="center"/>
       </w:pPr>
-      <w:bookmarkStart w:id="207" w:name="_Toc40901340"/>
+      <w:bookmarkStart w:id="206" w:name="_Toc40901340"/>
       <w:r>
         <w:lastRenderedPageBreak/>
         <w:t>KẾT LUẬN</w:t>
       </w:r>
       <w:bookmarkEnd w:id="196"/>
-      <w:bookmarkEnd w:id="207"/>
+      <w:bookmarkEnd w:id="206"/>
     </w:p>
     <w:p>
       <w:pPr>
@@ -23217,7 +22456,7 @@
       <w:r>
         <w:t>Người dùng có thể phản hổi các ý kiến trải nghiệm điện thoại về cho server, để thống kê và cải thiện khi cần thiết.</w:t>
       </w:r>
-      <w:bookmarkStart w:id="208" w:name="_Toc39516380"/>
+      <w:bookmarkStart w:id="207" w:name="_Toc39516380"/>
     </w:p>
     <w:p>
       <w:pPr>
@@ -23238,13 +22477,13 @@
         <w:pStyle w:val="Heading1"/>
         <w:jc w:val="center"/>
       </w:pPr>
-      <w:bookmarkStart w:id="209" w:name="_Toc40901341"/>
+      <w:bookmarkStart w:id="208" w:name="_Toc40901341"/>
       <w:r>
         <w:lastRenderedPageBreak/>
         <w:t>NHẬN XÉT</w:t>
       </w:r>
+      <w:bookmarkEnd w:id="207"/>
       <w:bookmarkEnd w:id="208"/>
-      <w:bookmarkEnd w:id="209"/>
     </w:p>
     <w:p>
       <w:pPr>
@@ -23329,15 +22568,7 @@
         <w:jc w:val="right"/>
       </w:pPr>
       <w:r>
-        <w:t xml:space="preserve">Thái Nguyên, Ngày </w:t>
-      </w:r>
-      <w:proofErr w:type="gramStart"/>
-      <w:r>
-        <w:t>.....</w:t>
-      </w:r>
-      <w:proofErr w:type="gramEnd"/>
-      <w:r>
-        <w:t>Tháng .....Năm 2020</w:t>
+        <w:t>Thái Nguyên, Ngày .....Tháng .....Năm 2020</w:t>
       </w:r>
     </w:p>
     <w:p>
@@ -23357,14 +22588,14 @@
         <w:pStyle w:val="Heading1"/>
         <w:jc w:val="center"/>
       </w:pPr>
-      <w:bookmarkStart w:id="210" w:name="_Toc39516381"/>
-      <w:bookmarkStart w:id="211" w:name="_Toc40901342"/>
+      <w:bookmarkStart w:id="209" w:name="_Toc39516381"/>
+      <w:bookmarkStart w:id="210" w:name="_Toc40901342"/>
       <w:r>
         <w:lastRenderedPageBreak/>
         <w:t>TÀI LIỆU THAM KHẢO</w:t>
       </w:r>
+      <w:bookmarkEnd w:id="209"/>
       <w:bookmarkEnd w:id="210"/>
-      <w:bookmarkEnd w:id="211"/>
     </w:p>
     <w:p/>
     <w:p>
@@ -23420,7 +22651,7 @@
         </w:rPr>
         <w:t xml:space="preserve"> </w:t>
       </w:r>
-      <w:hyperlink r:id="rId61" w:history="1">
+      <w:hyperlink r:id="rId59" w:history="1">
         <w:r>
           <w:rPr>
             <w:rStyle w:val="Hyperlink"/>
@@ -23453,7 +22684,7 @@
         </w:rPr>
         <w:t xml:space="preserve"> </w:t>
       </w:r>
-      <w:hyperlink r:id="rId62" w:history="1">
+      <w:hyperlink r:id="rId60" w:history="1">
         <w:r>
           <w:rPr>
             <w:rStyle w:val="Hyperlink"/>
@@ -23478,7 +22709,7 @@
         </w:rPr>
         <w:t xml:space="preserve">[5] </w:t>
       </w:r>
-      <w:hyperlink r:id="rId63" w:history="1">
+      <w:hyperlink r:id="rId61" w:history="1">
         <w:r>
           <w:rPr>
             <w:rStyle w:val="Hyperlink"/>
@@ -23503,7 +22734,7 @@
         </w:rPr>
         <w:t xml:space="preserve">[6] </w:t>
       </w:r>
-      <w:hyperlink r:id="rId64" w:history="1">
+      <w:hyperlink r:id="rId62" w:history="1">
         <w:r>
           <w:rPr>
             <w:rStyle w:val="Hyperlink"/>
@@ -23516,8 +22747,8 @@
     <w:p/>
     <w:p/>
     <w:sectPr>
-      <w:headerReference w:type="default" r:id="rId65"/>
-      <w:footerReference w:type="default" r:id="rId66"/>
+      <w:headerReference w:type="default" r:id="rId63"/>
+      <w:footerReference w:type="default" r:id="rId64"/>
       <w:pgSz w:w="12240" w:h="15840"/>
       <w:pgMar w:top="1134" w:right="1134" w:bottom="1134" w:left="1701" w:header="720" w:footer="720" w:gutter="0"/>
       <w:pgNumType w:start="1"/>
@@ -23526,46 +22757,6 @@
     </w:sectPr>
   </w:body>
 </w:document>
-</file>
-
-<file path=word/comments.xml><?xml version="1.0" encoding="utf-8"?>
-<w:comments xmlns:wpc="http://schemas.microsoft.com/office/word/2010/wordprocessingCanvas" xmlns:cx="http://schemas.microsoft.com/office/drawing/2014/chartex" xmlns:mc="http://schemas.openxmlformats.org/markup-compatibility/2006" xmlns:o="urn:schemas-microsoft-com:office:office" xmlns:r="http://schemas.openxmlformats.org/officeDocument/2006/relationships" xmlns:m="http://schemas.openxmlformats.org/officeDocument/2006/math" xmlns:v="urn:schemas-microsoft-com:vml" xmlns:wp14="http://schemas.microsoft.com/office/word/2010/wordprocessingDrawing" xmlns:wp="http://schemas.openxmlformats.org/drawingml/2006/wordprocessingDrawing" xmlns:w10="urn:schemas-microsoft-com:office:word" xmlns:w="http://schemas.openxmlformats.org/wordprocessingml/2006/main" xmlns:w14="http://schemas.microsoft.com/office/word/2010/wordml" xmlns:w15="http://schemas.microsoft.com/office/word/2012/wordml" xmlns:w16se="http://schemas.microsoft.com/office/word/2015/wordml/symex" xmlns:wpg="http://schemas.microsoft.com/office/word/2010/wordprocessingGroup" xmlns:wpi="http://schemas.microsoft.com/office/word/2010/wordprocessingInk" xmlns:wne="http://schemas.microsoft.com/office/word/2006/wordml" xmlns:wps="http://schemas.microsoft.com/office/word/2010/wordprocessingShape" mc:Ignorable="w14 w15 w16se wp14">
-  <w:comment w:id="203" w:author="nuinvtnu" w:date="2020-05-19T00:03:00Z" w:initials="nvn">
-    <w:p>
-      <w:pPr>
-        <w:pStyle w:val="CommentText"/>
-      </w:pPr>
-      <w:r>
-        <w:rPr>
-          <w:rStyle w:val="CommentReference"/>
-        </w:rPr>
-        <w:annotationRef/>
-      </w:r>
-      <w:r>
-        <w:t>Theo như Hình 4.11 này thì các mốc thời gian test phải là: 5; 10; 15; 20 giờ.</w:t>
-      </w:r>
-    </w:p>
-    <w:p>
-      <w:pPr>
-        <w:pStyle w:val="CommentText"/>
-      </w:pPr>
-    </w:p>
-    <w:p>
-      <w:pPr>
-        <w:pStyle w:val="CommentText"/>
-      </w:pPr>
-      <w:r>
-        <w:t>Từ &gt;20 giờ =&gt; Điện thoại còn 0% PIN nên không có ý nghĩa!</w:t>
-      </w:r>
-    </w:p>
-  </w:comment>
-</w:comments>
-</file>
-
-<file path=word/commentsExtended.xml><?xml version="1.0" encoding="utf-8"?>
-<w15:commentsEx xmlns:wpc="http://schemas.microsoft.com/office/word/2010/wordprocessingCanvas" xmlns:cx="http://schemas.microsoft.com/office/drawing/2014/chartex" xmlns:mc="http://schemas.openxmlformats.org/markup-compatibility/2006" xmlns:o="urn:schemas-microsoft-com:office:office" xmlns:r="http://schemas.openxmlformats.org/officeDocument/2006/relationships" xmlns:m="http://schemas.openxmlformats.org/officeDocument/2006/math" xmlns:v="urn:schemas-microsoft-com:vml" xmlns:wp14="http://schemas.microsoft.com/office/word/2010/wordprocessingDrawing" xmlns:wp="http://schemas.openxmlformats.org/drawingml/2006/wordprocessingDrawing" xmlns:w10="urn:schemas-microsoft-com:office:word" xmlns:w="http://schemas.openxmlformats.org/wordprocessingml/2006/main" xmlns:w14="http://schemas.microsoft.com/office/word/2010/wordml" xmlns:w15="http://schemas.microsoft.com/office/word/2012/wordml" xmlns:w16se="http://schemas.microsoft.com/office/word/2015/wordml/symex" xmlns:wpg="http://schemas.microsoft.com/office/word/2010/wordprocessingGroup" xmlns:wpi="http://schemas.microsoft.com/office/word/2010/wordprocessingInk" xmlns:wne="http://schemas.microsoft.com/office/word/2006/wordml" xmlns:wps="http://schemas.microsoft.com/office/word/2010/wordprocessingShape" mc:Ignorable="w14 w15 w16se wp14">
-  <w15:commentEx w15:paraId="568F7240" w15:done="0"/>
-</w15:commentsEx>
 </file>
 
 <file path=word/endnotes.xml><?xml version="1.0" encoding="utf-8"?>
@@ -23629,7 +22820,7 @@
           <w:rPr>
             <w:noProof/>
           </w:rPr>
-          <w:t>v</w:t>
+          <w:t>vi</w:t>
         </w:r>
         <w:r>
           <w:rPr>
@@ -23682,7 +22873,7 @@
           <w:rPr>
             <w:noProof/>
           </w:rPr>
-          <w:t>15</w:t>
+          <w:t>59</w:t>
         </w:r>
         <w:r>
           <w:rPr>
@@ -26759,6 +25950,20 @@
       <w:szCs w:val="20"/>
     </w:rPr>
   </w:style>
+  <w:style w:type="paragraph" w:styleId="Revision">
+    <w:name w:val="Revision"/>
+    <w:hidden/>
+    <w:uiPriority w:val="99"/>
+    <w:semiHidden/>
+    <w:rsid w:val="00102BF4"/>
+    <w:pPr>
+      <w:spacing w:after="0" w:line="240" w:lineRule="auto"/>
+    </w:pPr>
+    <w:rPr>
+      <w:rFonts w:ascii="Times New Roman" w:hAnsi="Times New Roman"/>
+      <w:sz w:val="28"/>
+    </w:rPr>
+  </w:style>
 </w:styles>
 </file>
 
@@ -27028,7 +26233,7 @@
 </file>
 
 <file path=customXml/itemProps1.xml><?xml version="1.0" encoding="utf-8"?>
-<ds:datastoreItem xmlns:ds="http://schemas.openxmlformats.org/officeDocument/2006/customXml" ds:itemID="{FCC9526C-F2B5-4CD0-9DEB-4AAABCDFF20E}">
+<ds:datastoreItem xmlns:ds="http://schemas.openxmlformats.org/officeDocument/2006/customXml" ds:itemID="{3ADC0002-A299-4917-B9BE-0EE4F29C07C8}">
   <ds:schemaRefs>
     <ds:schemaRef ds:uri="http://schemas.openxmlformats.org/officeDocument/2006/bibliography"/>
   </ds:schemaRefs>

</xml_diff>

<commit_message>
fix word them mot so han che
</commit_message>
<xml_diff>
--- a/Đồ án/BaoCao.docx
+++ b/Đồ án/BaoCao.docx
@@ -3491,18 +3491,15 @@
               <w:rPr>
                 <w:webHidden/>
               </w:rPr>
-            </w:r>
-            <w:r>
-              <w:rPr>
-                <w:webHidden/>
-              </w:rPr>
               <w:fldChar w:fldCharType="separate"/>
             </w:r>
             <w:r>
               <w:rPr>
-                <w:webHidden/>
-              </w:rPr>
-              <w:t>49</w:t>
+                <w:b w:val="0"/>
+                <w:bCs/>
+                <w:webHidden/>
+              </w:rPr>
+              <w:t>Error! Bookmark not defined.</w:t>
             </w:r>
             <w:r>
               <w:rPr>
@@ -9930,15 +9927,7 @@
       </w:pPr>
       <w:r>
         <w:lastRenderedPageBreak/>
-        <w:t xml:space="preserve">Bước </w:t>
-      </w:r>
-      <w:proofErr w:type="gramStart"/>
-      <w:r>
-        <w:t>2 :</w:t>
-      </w:r>
-      <w:proofErr w:type="gramEnd"/>
-      <w:r>
-        <w:t xml:space="preserve"> Ta chọn Empty Activity. Sau đó chọn Next.</w:t>
+        <w:t>Bước 2 : Ta chọn Empty Activity. Sau đó chọn Next.</w:t>
       </w:r>
     </w:p>
     <w:p>
@@ -11447,15 +11436,7 @@
         </w:numPr>
       </w:pPr>
       <w:r>
-        <w:t xml:space="preserve">Killed: Khi hệ thống thiếu vùng nhớ nó sẽ giải phóng các tiến trình theo nguyên tắc ưu tiên. Các Activity ở trạng thái Stop </w:t>
-      </w:r>
-      <w:proofErr w:type="gramStart"/>
-      <w:r>
-        <w:t>hay</w:t>
-      </w:r>
-      <w:proofErr w:type="gramEnd"/>
-      <w:r>
-        <w:t xml:space="preserve"> </w:t>
+        <w:t xml:space="preserve">Killed: Khi hệ thống thiếu vùng nhớ nó sẽ giải phóng các tiến trình theo nguyên tắc ưu tiên. Các Activity ở trạng thái Stop hay </w:t>
       </w:r>
       <w:r>
         <w:rPr>
@@ -11502,13 +11483,8 @@
         </w:numPr>
         <w:ind w:left="567"/>
       </w:pPr>
-      <w:proofErr w:type="gramStart"/>
-      <w:r>
-        <w:t>onStart(</w:t>
-      </w:r>
-      <w:proofErr w:type="gramEnd"/>
-      <w:r>
-        <w:t>): hàm này được gọi khi lớp ứng dụng xuất hiện trên màn hình.</w:t>
+      <w:r>
+        <w:t>onStart(): hàm này được gọi khi lớp ứng dụng xuất hiện trên màn hình.</w:t>
       </w:r>
     </w:p>
     <w:p>
@@ -11520,13 +11496,8 @@
         </w:numPr>
         <w:ind w:left="567"/>
       </w:pPr>
-      <w:proofErr w:type="gramStart"/>
-      <w:r>
-        <w:t>onResume(</w:t>
-      </w:r>
-      <w:proofErr w:type="gramEnd"/>
-      <w:r>
-        <w:t>): hàm được gọi ngay sau OnStart hoặc khi người dùng focus ứng dụng, hàm này sẽ đưa ứng dụng lên top màn hình.</w:t>
+      <w:r>
+        <w:t>onResume(): hàm được gọi ngay sau OnStart hoặc khi người dùng focus ứng dụng, hàm này sẽ đưa ứng dụng lên top màn hình.</w:t>
       </w:r>
     </w:p>
     <w:p>
@@ -11538,13 +11509,8 @@
         </w:numPr>
         <w:ind w:left="567"/>
       </w:pPr>
-      <w:proofErr w:type="gramStart"/>
-      <w:r>
-        <w:t>onPause(</w:t>
-      </w:r>
-      <w:proofErr w:type="gramEnd"/>
-      <w:r>
-        <w:t>): hàm được gọi khi hệ thống đang focus đến 1 activity trước đó.</w:t>
+      <w:r>
+        <w:t>onPause(): hàm được gọi khi hệ thống đang focus đến 1 activity trước đó.</w:t>
       </w:r>
     </w:p>
     <w:p>
@@ -11556,13 +11522,8 @@
         </w:numPr>
         <w:ind w:left="567"/>
       </w:pPr>
-      <w:proofErr w:type="gramStart"/>
-      <w:r>
-        <w:t>onStop(</w:t>
-      </w:r>
-      <w:proofErr w:type="gramEnd"/>
-      <w:r>
-        <w:t>): hàm được gọi khi một activity khác được khởi động và focus.</w:t>
+      <w:r>
+        <w:t>onStop(): hàm được gọi khi một activity khác được khởi động và focus.</w:t>
       </w:r>
     </w:p>
     <w:p>
@@ -11574,13 +11535,8 @@
         </w:numPr>
         <w:ind w:left="567"/>
       </w:pPr>
-      <w:proofErr w:type="gramStart"/>
-      <w:r>
-        <w:t>onRestart(</w:t>
-      </w:r>
-      <w:proofErr w:type="gramEnd"/>
-      <w:r>
-        <w:t>): được gọi khi ứng dụng chuyển sang onStop(), nhưng muốn khởi động lại bằng onStart().</w:t>
+      <w:r>
+        <w:t>onRestart(): được gọi khi ứng dụng chuyển sang onStop(), nhưng muốn khởi động lại bằng onStart().</w:t>
       </w:r>
     </w:p>
     <w:p>
@@ -19369,9 +19325,17 @@
           <w:sz w:val="18"/>
           <w:szCs w:val="18"/>
         </w:rPr>
-        <w:t xml:space="preserve"> </w:t>
-      </w:r>
-      <w:proofErr w:type="gramStart"/>
+        <w:t xml:space="preserve"> edm</w:t>
+      </w:r>
+      <w:r>
+        <w:rPr>
+          <w:rStyle w:val="pun"/>
+          <w:color w:val="333333"/>
+          <w:sz w:val="18"/>
+          <w:szCs w:val="18"/>
+        </w:rPr>
+        <w:t>.</w:t>
+      </w:r>
       <w:r>
         <w:rPr>
           <w:rStyle w:val="pln"/>
@@ -19379,27 +19343,8 @@
           <w:sz w:val="18"/>
           <w:szCs w:val="18"/>
         </w:rPr>
-        <w:t>edm</w:t>
-      </w:r>
-      <w:r>
-        <w:rPr>
-          <w:rStyle w:val="pun"/>
-          <w:color w:val="333333"/>
-          <w:sz w:val="18"/>
-          <w:szCs w:val="18"/>
-        </w:rPr>
-        <w:t>.</w:t>
-      </w:r>
-      <w:r>
-        <w:rPr>
-          <w:rStyle w:val="pln"/>
-          <w:color w:val="333333"/>
-          <w:sz w:val="18"/>
-          <w:szCs w:val="18"/>
-        </w:rPr>
         <w:t>getRestrictionPolicy</w:t>
       </w:r>
-      <w:proofErr w:type="gramEnd"/>
       <w:r>
         <w:rPr>
           <w:rStyle w:val="pun"/>
@@ -19832,9 +19777,8 @@
           <w:sz w:val="18"/>
           <w:szCs w:val="18"/>
         </w:rPr>
-        <w:t xml:space="preserve">catch (SecurityException e) </w:t>
-      </w:r>
-      <w:proofErr w:type="gramStart"/>
+        <w:t xml:space="preserve">catch (SecurityException e) {  </w:t>
+      </w:r>
       <w:r>
         <w:rPr>
           <w:rStyle w:val="pun"/>
@@ -19842,26 +19786,7 @@
           <w:sz w:val="18"/>
           <w:szCs w:val="18"/>
         </w:rPr>
-        <w:t xml:space="preserve">{  </w:t>
-      </w:r>
-      <w:r>
-        <w:rPr>
-          <w:rStyle w:val="pun"/>
-          <w:color w:val="333333"/>
-          <w:sz w:val="18"/>
-          <w:szCs w:val="18"/>
-        </w:rPr>
-        <w:t>Log.w</w:t>
-      </w:r>
-      <w:proofErr w:type="gramEnd"/>
-      <w:r>
-        <w:rPr>
-          <w:rStyle w:val="pun"/>
-          <w:color w:val="333333"/>
-          <w:sz w:val="18"/>
-          <w:szCs w:val="18"/>
-        </w:rPr>
-        <w:t>(TAG, "SecurityException: " + e); }</w:t>
+        <w:t>Log.w(TAG, "SecurityException: " + e); }</w:t>
       </w:r>
     </w:p>
     <w:p>
@@ -21682,6 +21607,10 @@
         <w:jc w:val="center"/>
       </w:pPr>
       <w:r>
+        <w:rPr>
+          <w:noProof/>
+          <w:lang w:eastAsia="en-US"/>
+        </w:rPr>
         <w:drawing>
           <wp:inline distT="0" distB="0" distL="0" distR="0" wp14:anchorId="03FF21D3" wp14:editId="610AC6C9">
             <wp:extent cx="5189796" cy="3569677"/>
@@ -21769,13 +21698,7 @@
       </w:pPr>
       <w:r>
         <w:lastRenderedPageBreak/>
-        <w:t>Biểu đồ trình tự cho chức năng “T</w:t>
-      </w:r>
-      <w:r>
-        <w:t>hay đổi thẻ NFC</w:t>
-      </w:r>
-      <w:r>
-        <w:t>”</w:t>
+        <w:t>Biểu đồ trình tự cho chức năng “Thay đổi thẻ NFC”</w:t>
       </w:r>
     </w:p>
     <w:p>
@@ -21790,6 +21713,10 @@
       </w:pPr>
       <w:bookmarkStart w:id="156" w:name="_Toc39516371"/>
       <w:r>
+        <w:rPr>
+          <w:noProof/>
+          <w:lang w:eastAsia="en-US"/>
+        </w:rPr>
         <w:drawing>
           <wp:inline distT="0" distB="0" distL="0" distR="0" wp14:anchorId="677D017A" wp14:editId="41AEA513">
             <wp:extent cx="5087060" cy="6477904"/>
@@ -21885,6 +21812,10 @@
         <w:jc w:val="center"/>
       </w:pPr>
       <w:r>
+        <w:rPr>
+          <w:noProof/>
+          <w:lang w:eastAsia="en-US"/>
+        </w:rPr>
         <w:drawing>
           <wp:inline distT="0" distB="0" distL="0" distR="0" wp14:anchorId="3ED4763B" wp14:editId="596A69A9">
             <wp:extent cx="5972175" cy="4570095"/>
@@ -21980,6 +21911,10 @@
         <w:jc w:val="center"/>
       </w:pPr>
       <w:r>
+        <w:rPr>
+          <w:noProof/>
+          <w:lang w:eastAsia="en-US"/>
+        </w:rPr>
         <w:drawing>
           <wp:inline distT="0" distB="0" distL="0" distR="0" wp14:anchorId="0F80F30C" wp14:editId="47E589C3">
             <wp:extent cx="5972175" cy="2717800"/>
@@ -22044,13 +21979,7 @@
         <w:fldChar w:fldCharType="end"/>
       </w:r>
       <w:r>
-        <w:t xml:space="preserve"> Biểu đồ trình tự cho chức năng “P</w:t>
-      </w:r>
-      <w:r>
-        <w:t>hát video intro</w:t>
-      </w:r>
-      <w:r>
-        <w:t>”</w:t>
+        <w:t xml:space="preserve"> Biểu đồ trình tự cho chức năng “Phát video intro”</w:t>
       </w:r>
       <w:bookmarkEnd w:id="159"/>
     </w:p>
@@ -22072,6 +22001,10 @@
         <w:jc w:val="center"/>
       </w:pPr>
       <w:r>
+        <w:rPr>
+          <w:noProof/>
+          <w:lang w:eastAsia="en-US"/>
+        </w:rPr>
         <w:drawing>
           <wp:inline distT="0" distB="0" distL="0" distR="0" wp14:anchorId="042BEC4C" wp14:editId="1AD3BB89">
             <wp:extent cx="4950069" cy="2940567"/>
@@ -22164,6 +22097,10 @@
         <w:jc w:val="center"/>
       </w:pPr>
       <w:r>
+        <w:rPr>
+          <w:noProof/>
+          <w:lang w:eastAsia="en-US"/>
+        </w:rPr>
         <w:drawing>
           <wp:inline distT="0" distB="0" distL="0" distR="0" wp14:anchorId="40643FA2" wp14:editId="7E3844D8">
             <wp:extent cx="5731882" cy="3152078"/>
@@ -22322,16 +22259,9 @@
       <w:pPr>
         <w:pStyle w:val="Heading2"/>
       </w:pPr>
-      <w:bookmarkStart w:id="178" w:name="_Toc39516373"/>
-      <w:bookmarkStart w:id="179" w:name="_Toc40906510"/>
-      <w:r>
-        <w:t>Giao diện khởi chạy</w:t>
-      </w:r>
-      <w:r>
-        <w:t xml:space="preserve"> và xin quyền Admin</w:t>
-      </w:r>
-      <w:bookmarkEnd w:id="178"/>
-      <w:bookmarkEnd w:id="179"/>
+      <w:r>
+        <w:t>Giao diện bắt đầu khởi chạy ứng dụng</w:t>
+      </w:r>
     </w:p>
     <w:p>
       <w:pPr>
@@ -22396,8 +22326,8 @@
       <w:pPr>
         <w:pStyle w:val="Caption"/>
       </w:pPr>
-      <w:bookmarkStart w:id="180" w:name="_Toc39516948"/>
-      <w:bookmarkStart w:id="181" w:name="_Toc40904718"/>
+      <w:bookmarkStart w:id="178" w:name="_Toc39516948"/>
+      <w:bookmarkStart w:id="179" w:name="_Toc40904718"/>
       <w:r>
         <w:t xml:space="preserve">Hình 4. </w:t>
       </w:r>
@@ -22423,10 +22353,16 @@
         <w:fldChar w:fldCharType="end"/>
       </w:r>
       <w:r>
-        <w:t xml:space="preserve"> Giao diện khởi chạy ứng dụng</w:t>
-      </w:r>
-      <w:bookmarkEnd w:id="180"/>
-      <w:bookmarkEnd w:id="181"/>
+        <w:t xml:space="preserve"> Giao diện </w:t>
+      </w:r>
+      <w:r>
+        <w:t>bắt đầu khởi</w:t>
+      </w:r>
+      <w:r>
+        <w:t xml:space="preserve"> chạy ứng dụng</w:t>
+      </w:r>
+      <w:bookmarkEnd w:id="178"/>
+      <w:bookmarkEnd w:id="179"/>
     </w:p>
     <w:p>
       <w:r>
@@ -22442,11 +22378,11 @@
       <w:pPr>
         <w:pStyle w:val="Heading2"/>
       </w:pPr>
-      <w:bookmarkStart w:id="182" w:name="_Toc40906511"/>
+      <w:bookmarkStart w:id="180" w:name="_Toc40906511"/>
       <w:r>
         <w:t>Giao diện cấp quyền cho ứng dụng</w:t>
       </w:r>
-      <w:bookmarkEnd w:id="182"/>
+      <w:bookmarkEnd w:id="180"/>
     </w:p>
     <w:p>
       <w:pPr>
@@ -22511,8 +22447,8 @@
       <w:pPr>
         <w:pStyle w:val="Caption"/>
       </w:pPr>
-      <w:bookmarkStart w:id="183" w:name="_Toc39516949"/>
-      <w:bookmarkStart w:id="184" w:name="_Toc40904719"/>
+      <w:bookmarkStart w:id="181" w:name="_Toc39516949"/>
+      <w:bookmarkStart w:id="182" w:name="_Toc40904719"/>
       <w:r>
         <w:t xml:space="preserve">Hình 4. </w:t>
       </w:r>
@@ -22540,8 +22476,8 @@
       <w:r>
         <w:t xml:space="preserve"> Giao diện xin cấp quyền Admin</w:t>
       </w:r>
-      <w:bookmarkEnd w:id="183"/>
-      <w:bookmarkEnd w:id="184"/>
+      <w:bookmarkEnd w:id="181"/>
+      <w:bookmarkEnd w:id="182"/>
     </w:p>
     <w:p>
       <w:r>
@@ -22563,16 +22499,16 @@
       <w:r>
         <w:t xml:space="preserve"> </w:t>
       </w:r>
-      <w:bookmarkStart w:id="185" w:name="_Toc39516374"/>
-      <w:bookmarkStart w:id="186" w:name="_Toc40906512"/>
+      <w:bookmarkStart w:id="183" w:name="_Toc39516374"/>
+      <w:bookmarkStart w:id="184" w:name="_Toc40906512"/>
       <w:r>
         <w:t>Giao diện</w:t>
       </w:r>
       <w:r>
         <w:t xml:space="preserve"> đăng ký</w:t>
       </w:r>
-      <w:bookmarkEnd w:id="185"/>
-      <w:bookmarkEnd w:id="186"/>
+      <w:bookmarkEnd w:id="183"/>
+      <w:bookmarkEnd w:id="184"/>
     </w:p>
     <w:p>
       <w:pPr>
@@ -22637,8 +22573,8 @@
       <w:pPr>
         <w:pStyle w:val="Caption"/>
       </w:pPr>
-      <w:bookmarkStart w:id="187" w:name="_Toc39516950"/>
-      <w:bookmarkStart w:id="188" w:name="_Toc40904720"/>
+      <w:bookmarkStart w:id="185" w:name="_Toc39516950"/>
+      <w:bookmarkStart w:id="186" w:name="_Toc40904720"/>
       <w:r>
         <w:t xml:space="preserve">Hình 4. </w:t>
       </w:r>
@@ -22666,8 +22602,8 @@
       <w:r>
         <w:t xml:space="preserve"> Giao diện đăng ký</w:t>
       </w:r>
-      <w:bookmarkEnd w:id="187"/>
-      <w:bookmarkEnd w:id="188"/>
+      <w:bookmarkEnd w:id="185"/>
+      <w:bookmarkEnd w:id="186"/>
     </w:p>
     <w:p>
       <w:r>
@@ -22692,11 +22628,11 @@
       <w:pPr>
         <w:pStyle w:val="Heading2"/>
       </w:pPr>
-      <w:bookmarkStart w:id="189" w:name="_Toc40906513"/>
+      <w:bookmarkStart w:id="187" w:name="_Toc40906513"/>
       <w:r>
         <w:t>Giao diện xác nhận mật khẩu</w:t>
       </w:r>
-      <w:bookmarkEnd w:id="189"/>
+      <w:bookmarkEnd w:id="187"/>
     </w:p>
     <w:p>
       <w:pPr>
@@ -22761,8 +22697,8 @@
       <w:pPr>
         <w:pStyle w:val="Caption"/>
       </w:pPr>
-      <w:bookmarkStart w:id="190" w:name="_Toc39516951"/>
-      <w:bookmarkStart w:id="191" w:name="_Toc40904721"/>
+      <w:bookmarkStart w:id="188" w:name="_Toc39516951"/>
+      <w:bookmarkStart w:id="189" w:name="_Toc40904721"/>
       <w:r>
         <w:t xml:space="preserve">Hình 4. </w:t>
       </w:r>
@@ -22790,8 +22726,8 @@
       <w:r>
         <w:t xml:space="preserve"> Giao diện xác nhận mật khẩu</w:t>
       </w:r>
-      <w:bookmarkEnd w:id="190"/>
-      <w:bookmarkEnd w:id="191"/>
+      <w:bookmarkEnd w:id="188"/>
+      <w:bookmarkEnd w:id="189"/>
     </w:p>
     <w:p>
       <w:r>
@@ -22804,11 +22740,11 @@
       <w:pPr>
         <w:pStyle w:val="Heading2"/>
       </w:pPr>
-      <w:bookmarkStart w:id="192" w:name="_Toc40906514"/>
+      <w:bookmarkStart w:id="190" w:name="_Toc40906514"/>
       <w:r>
         <w:t>Giao diện quẹt thẻ NFC</w:t>
       </w:r>
-      <w:bookmarkEnd w:id="192"/>
+      <w:bookmarkEnd w:id="190"/>
     </w:p>
     <w:p>
       <w:pPr>
@@ -22873,8 +22809,8 @@
       <w:pPr>
         <w:pStyle w:val="Caption"/>
       </w:pPr>
-      <w:bookmarkStart w:id="193" w:name="_Toc39516952"/>
-      <w:bookmarkStart w:id="194" w:name="_Toc40904722"/>
+      <w:bookmarkStart w:id="191" w:name="_Toc39516952"/>
+      <w:bookmarkStart w:id="192" w:name="_Toc40904722"/>
       <w:r>
         <w:t xml:space="preserve">Hình 4. </w:t>
       </w:r>
@@ -22902,8 +22838,8 @@
       <w:r>
         <w:t xml:space="preserve"> Giao diện đăng ký thẻ NFC</w:t>
       </w:r>
-      <w:bookmarkEnd w:id="193"/>
-      <w:bookmarkEnd w:id="194"/>
+      <w:bookmarkEnd w:id="191"/>
+      <w:bookmarkEnd w:id="192"/>
     </w:p>
     <w:p>
       <w:r>
@@ -22925,13 +22861,13 @@
       <w:r>
         <w:t xml:space="preserve"> </w:t>
       </w:r>
-      <w:bookmarkStart w:id="195" w:name="_Toc39516375"/>
-      <w:bookmarkStart w:id="196" w:name="_Toc40906515"/>
+      <w:bookmarkStart w:id="193" w:name="_Toc39516375"/>
+      <w:bookmarkStart w:id="194" w:name="_Toc40906515"/>
       <w:r>
         <w:t>Giao diện trang chủ</w:t>
       </w:r>
-      <w:bookmarkEnd w:id="195"/>
-      <w:bookmarkEnd w:id="196"/>
+      <w:bookmarkEnd w:id="193"/>
+      <w:bookmarkEnd w:id="194"/>
     </w:p>
     <w:p>
       <w:pPr>
@@ -22996,8 +22932,8 @@
       <w:pPr>
         <w:pStyle w:val="Caption"/>
       </w:pPr>
-      <w:bookmarkStart w:id="197" w:name="_Toc39516953"/>
-      <w:bookmarkStart w:id="198" w:name="_Toc40904723"/>
+      <w:bookmarkStart w:id="195" w:name="_Toc39516953"/>
+      <w:bookmarkStart w:id="196" w:name="_Toc40904723"/>
       <w:r>
         <w:t xml:space="preserve">Hình 4. </w:t>
       </w:r>
@@ -23024,37 +22960,37 @@
       </w:r>
       <w:r>
         <w:t xml:space="preserve"> Giao diện trang chủ</w:t>
+      </w:r>
+      <w:bookmarkEnd w:id="195"/>
+      <w:bookmarkEnd w:id="196"/>
+    </w:p>
+    <w:p>
+      <w:r>
+        <w:tab/>
+        <w:t>Khi việc đăng ký hoặc đăng nhập được hoàn tất. Giao diện trang chủ được hiện thị, ứng dụng sẽ kích hoạt tính năng bảo vệ.</w:t>
+      </w:r>
+    </w:p>
+    <w:p>
+      <w:pPr>
+        <w:ind w:firstLine="720"/>
+      </w:pPr>
+      <w:r>
+        <w:lastRenderedPageBreak/>
+        <w:t>Trên giao diện trang chủ có các nút ấn tương ứng với các chức năng của ứng dụng gồm: Cài đặt thời gian phát video, thay đổi mật khẩu, thay đổi thẻ NFC và hủy kích hoạt ứng dụng.</w:t>
+      </w:r>
+    </w:p>
+    <w:p/>
+    <w:p>
+      <w:pPr>
+        <w:pStyle w:val="Heading2"/>
+      </w:pPr>
+      <w:bookmarkStart w:id="197" w:name="_Toc39516376"/>
+      <w:bookmarkStart w:id="198" w:name="_Toc40906516"/>
+      <w:r>
+        <w:t>Giao diện thay đổi mật khẩu và thẻ NFC</w:t>
       </w:r>
       <w:bookmarkEnd w:id="197"/>
       <w:bookmarkEnd w:id="198"/>
-    </w:p>
-    <w:p>
-      <w:r>
-        <w:tab/>
-        <w:t>Khi việc đăng ký hoặc đăng nhập được hoàn tất. Giao diện trang chủ được hiện thị, ứng dụng sẽ kích hoạt tính năng bảo vệ.</w:t>
-      </w:r>
-    </w:p>
-    <w:p>
-      <w:pPr>
-        <w:ind w:firstLine="720"/>
-      </w:pPr>
-      <w:r>
-        <w:lastRenderedPageBreak/>
-        <w:t>Trên giao diện trang chủ có các nút ấn tương ứng với các chức năng của ứng dụng gồm: Cài đặt thời gian phát video, thay đổi mật khẩu, thay đổi thẻ NFC và hủy kích hoạt ứng dụng.</w:t>
-      </w:r>
-    </w:p>
-    <w:p/>
-    <w:p>
-      <w:pPr>
-        <w:pStyle w:val="Heading2"/>
-      </w:pPr>
-      <w:bookmarkStart w:id="199" w:name="_Toc39516376"/>
-      <w:bookmarkStart w:id="200" w:name="_Toc40906516"/>
-      <w:r>
-        <w:t>Giao diện thay đổi mật khẩu và thẻ NFC</w:t>
-      </w:r>
-      <w:bookmarkEnd w:id="199"/>
-      <w:bookmarkEnd w:id="200"/>
     </w:p>
     <w:p>
       <w:pPr>
@@ -23119,8 +23055,8 @@
       <w:pPr>
         <w:pStyle w:val="Caption"/>
       </w:pPr>
-      <w:bookmarkStart w:id="201" w:name="_Toc39516954"/>
-      <w:bookmarkStart w:id="202" w:name="_Toc40904724"/>
+      <w:bookmarkStart w:id="199" w:name="_Toc39516954"/>
+      <w:bookmarkStart w:id="200" w:name="_Toc40904724"/>
       <w:r>
         <w:t xml:space="preserve">Hình 4. </w:t>
       </w:r>
@@ -23147,48 +23083,48 @@
       </w:r>
       <w:r>
         <w:t xml:space="preserve"> Giao diện thay đổi mật khẩu</w:t>
+      </w:r>
+      <w:bookmarkEnd w:id="199"/>
+      <w:bookmarkEnd w:id="200"/>
+    </w:p>
+    <w:p>
+      <w:r>
+        <w:tab/>
+        <w:t xml:space="preserve"> Khi độ dài mật khẩu đáp ứng đúng yêu cầu, thì nút “Done” sẽ hiển thị.</w:t>
+      </w:r>
+    </w:p>
+    <w:p>
+      <w:pPr>
+        <w:ind w:firstLine="720"/>
+      </w:pPr>
+      <w:r>
+        <w:lastRenderedPageBreak/>
+        <w:t>Giao diện thay đổi gồm có ba trường nhập dữ liệu. Với trường đầu tiên là mật khẩu cũ. Trường thứ hai là mật khẩu mới và trường thứ ba là nhập lại mật khẩu mới.</w:t>
+      </w:r>
+      <w:r>
+        <w:t xml:space="preserve"> </w:t>
+      </w:r>
+      <w:r>
+        <w:t>Nếu các trường nhập mật khẩu hợp lệ thì cập nhập mật khẩu thành công.</w:t>
+      </w:r>
+    </w:p>
+    <w:p>
+      <w:r>
+        <w:tab/>
+        <w:t>Nếu người dùng không muốn thay đổi mật khẩu thì có thể ấn “Cancel” để hủy.</w:t>
+      </w:r>
+    </w:p>
+    <w:p>
+      <w:pPr>
+        <w:pStyle w:val="Heading2"/>
+      </w:pPr>
+      <w:bookmarkStart w:id="201" w:name="_Toc39516377"/>
+      <w:bookmarkStart w:id="202" w:name="_Toc40906517"/>
+      <w:r>
+        <w:t>Giao diện đặt thời gian phát video</w:t>
       </w:r>
       <w:bookmarkEnd w:id="201"/>
       <w:bookmarkEnd w:id="202"/>
-    </w:p>
-    <w:p>
-      <w:r>
-        <w:tab/>
-        <w:t xml:space="preserve"> Khi độ dài mật khẩu đáp ứng đúng yêu cầu, thì nút “Done” sẽ hiển thị.</w:t>
-      </w:r>
-    </w:p>
-    <w:p>
-      <w:pPr>
-        <w:ind w:firstLine="720"/>
-      </w:pPr>
-      <w:r>
-        <w:lastRenderedPageBreak/>
-        <w:t>Giao diện thay đổi gồm có ba trường nhập dữ liệu. Với trường đầu tiên là mật khẩu cũ. Trường thứ hai là mật khẩu mới và trường thứ ba là nhập lại mật khẩu mới.</w:t>
-      </w:r>
-      <w:r>
-        <w:t xml:space="preserve"> </w:t>
-      </w:r>
-      <w:r>
-        <w:t>Nếu các trường nhập mật khẩu hợp lệ thì cập nhập mật khẩu thành công.</w:t>
-      </w:r>
-    </w:p>
-    <w:p>
-      <w:r>
-        <w:tab/>
-        <w:t>Nếu người dùng không muốn thay đổi mật khẩu thì có thể ấn “Cancel” để hủy.</w:t>
-      </w:r>
-    </w:p>
-    <w:p>
-      <w:pPr>
-        <w:pStyle w:val="Heading2"/>
-      </w:pPr>
-      <w:bookmarkStart w:id="203" w:name="_Toc39516377"/>
-      <w:bookmarkStart w:id="204" w:name="_Toc40906517"/>
-      <w:r>
-        <w:t>Giao diện đặt thời gian phát video</w:t>
-      </w:r>
-      <w:bookmarkEnd w:id="203"/>
-      <w:bookmarkEnd w:id="204"/>
     </w:p>
     <w:p>
       <w:pPr>
@@ -23315,8 +23251,8 @@
       <w:pPr>
         <w:pStyle w:val="Caption"/>
       </w:pPr>
-      <w:bookmarkStart w:id="205" w:name="_Toc39516955"/>
-      <w:bookmarkStart w:id="206" w:name="_Toc40904725"/>
+      <w:bookmarkStart w:id="203" w:name="_Toc39516955"/>
+      <w:bookmarkStart w:id="204" w:name="_Toc40904725"/>
       <w:r>
         <w:t xml:space="preserve">Hình 4. </w:t>
       </w:r>
@@ -23343,47 +23279,47 @@
       </w:r>
       <w:r>
         <w:t xml:space="preserve"> Giao diện đặt thời gian phát video</w:t>
+      </w:r>
+      <w:bookmarkEnd w:id="203"/>
+      <w:bookmarkEnd w:id="204"/>
+    </w:p>
+    <w:p>
+      <w:r>
+        <w:tab/>
+        <w:t>Người sử dụng muốn đặt thời gian bắt đầu phát video và dừng phát video quảng cáo.</w:t>
+      </w:r>
+    </w:p>
+    <w:p>
+      <w:r>
+        <w:tab/>
+        <w:t>Với giao diện trên, dòng đầu tiên là thời gian bắt đầu phát video. Được tính theo giờ và phút.</w:t>
+      </w:r>
+    </w:p>
+    <w:p>
+      <w:pPr>
+        <w:ind w:firstLine="720"/>
+      </w:pPr>
+      <w:r>
+        <w:t>Dòng thứ hai là thời gian dừng phát video được tính theo giờ và phút.</w:t>
+      </w:r>
+    </w:p>
+    <w:p>
+      <w:pPr>
+        <w:pStyle w:val="Heading2"/>
+        <w:rPr>
+          <w:noProof/>
+          <w:lang w:eastAsia="en-US"/>
+        </w:rPr>
+      </w:pPr>
+      <w:bookmarkStart w:id="205" w:name="_Toc39516378"/>
+      <w:bookmarkStart w:id="206" w:name="_Toc40906518"/>
+      <w:bookmarkStart w:id="207" w:name="_Toc39516379"/>
+      <w:r>
+        <w:lastRenderedPageBreak/>
+        <w:t>Giao diện phát video</w:t>
       </w:r>
       <w:bookmarkEnd w:id="205"/>
       <w:bookmarkEnd w:id="206"/>
-    </w:p>
-    <w:p>
-      <w:r>
-        <w:tab/>
-        <w:t>Người sử dụng muốn đặt thời gian bắt đầu phát video và dừng phát video quảng cáo.</w:t>
-      </w:r>
-    </w:p>
-    <w:p>
-      <w:r>
-        <w:tab/>
-        <w:t>Với giao diện trên, dòng đầu tiên là thời gian bắt đầu phát video. Được tính theo giờ và phút.</w:t>
-      </w:r>
-    </w:p>
-    <w:p>
-      <w:pPr>
-        <w:ind w:firstLine="720"/>
-      </w:pPr>
-      <w:r>
-        <w:t>Dòng thứ hai là thời gian dừng phát video được tính theo giờ và phút.</w:t>
-      </w:r>
-    </w:p>
-    <w:p>
-      <w:pPr>
-        <w:pStyle w:val="Heading2"/>
-        <w:rPr>
-          <w:noProof/>
-          <w:lang w:eastAsia="en-US"/>
-        </w:rPr>
-      </w:pPr>
-      <w:bookmarkStart w:id="207" w:name="_Toc39516378"/>
-      <w:bookmarkStart w:id="208" w:name="_Toc39516379"/>
-      <w:bookmarkStart w:id="209" w:name="_Toc40906518"/>
-      <w:r>
-        <w:lastRenderedPageBreak/>
-        <w:t>Giao diện phát video</w:t>
-      </w:r>
-      <w:bookmarkEnd w:id="207"/>
-      <w:bookmarkEnd w:id="209"/>
     </w:p>
     <w:p>
       <w:pPr>
@@ -23451,8 +23387,8 @@
       <w:pPr>
         <w:pStyle w:val="Caption"/>
       </w:pPr>
-      <w:bookmarkStart w:id="210" w:name="_Toc39516956"/>
-      <w:bookmarkStart w:id="211" w:name="_Toc40904726"/>
+      <w:bookmarkStart w:id="208" w:name="_Toc39516956"/>
+      <w:bookmarkStart w:id="209" w:name="_Toc40904726"/>
       <w:r>
         <w:t xml:space="preserve">Hình 4. </w:t>
       </w:r>
@@ -23480,8 +23416,8 @@
       <w:r>
         <w:t xml:space="preserve"> Giao diện phát video</w:t>
       </w:r>
-      <w:bookmarkEnd w:id="210"/>
-      <w:bookmarkEnd w:id="211"/>
+      <w:bookmarkEnd w:id="208"/>
+      <w:bookmarkEnd w:id="209"/>
     </w:p>
     <w:p>
       <w:pPr>
@@ -23504,12 +23440,12 @@
       <w:pPr>
         <w:pStyle w:val="Heading2"/>
       </w:pPr>
-      <w:bookmarkStart w:id="212" w:name="_Toc40906519"/>
+      <w:bookmarkStart w:id="210" w:name="_Toc40906519"/>
       <w:r>
         <w:lastRenderedPageBreak/>
         <w:t>Giao diện cảnh báo trộm</w:t>
       </w:r>
-      <w:bookmarkEnd w:id="212"/>
+      <w:bookmarkEnd w:id="210"/>
     </w:p>
     <w:p>
       <w:pPr>
@@ -23578,7 +23514,7 @@
       <w:pPr>
         <w:pStyle w:val="Caption"/>
       </w:pPr>
-      <w:bookmarkStart w:id="213" w:name="_Toc40904727"/>
+      <w:bookmarkStart w:id="211" w:name="_Toc40904727"/>
       <w:r>
         <w:t xml:space="preserve">Hình 4. </w:t>
       </w:r>
@@ -23606,7 +23542,7 @@
       <w:r>
         <w:t xml:space="preserve"> Giao diện cảnh báo trộm</w:t>
       </w:r>
-      <w:bookmarkEnd w:id="213"/>
+      <w:bookmarkEnd w:id="211"/>
     </w:p>
     <w:p>
       <w:pPr>
@@ -23649,11 +23585,11 @@
       <w:pPr>
         <w:pStyle w:val="Heading2"/>
       </w:pPr>
-      <w:bookmarkStart w:id="214" w:name="_Toc40906520"/>
+      <w:bookmarkStart w:id="212" w:name="_Toc40906520"/>
       <w:r>
         <w:t>Đánh giá thời gian sử dụng pin của ứng dụng</w:t>
       </w:r>
-      <w:bookmarkEnd w:id="214"/>
+      <w:bookmarkEnd w:id="212"/>
     </w:p>
     <w:p>
       <w:pPr>
@@ -23962,7 +23898,7 @@
       <w:pPr>
         <w:pStyle w:val="Caption"/>
       </w:pPr>
-      <w:bookmarkStart w:id="215" w:name="_Toc40904728"/>
+      <w:bookmarkStart w:id="213" w:name="_Toc40904728"/>
       <w:r>
         <w:t xml:space="preserve">Hình 4. </w:t>
       </w:r>
@@ -23990,7 +23926,7 @@
       <w:r>
         <w:t xml:space="preserve"> Biểu đồ kiểm thử thời gian sử dụng pin</w:t>
       </w:r>
-      <w:bookmarkEnd w:id="215"/>
+      <w:bookmarkEnd w:id="213"/>
     </w:p>
     <w:p>
       <w:r>
@@ -24018,11 +23954,11 @@
       <w:pPr>
         <w:pStyle w:val="Heading2"/>
       </w:pPr>
-      <w:bookmarkStart w:id="216" w:name="_Toc40906521"/>
+      <w:bookmarkStart w:id="214" w:name="_Toc40906521"/>
       <w:r>
         <w:t>Đánh giá sử dụng ram của các thiết bị khác nhau</w:t>
       </w:r>
-      <w:bookmarkEnd w:id="216"/>
+      <w:bookmarkEnd w:id="214"/>
     </w:p>
     <w:p>
       <w:pPr>
@@ -24074,7 +24010,7 @@
       <w:pPr>
         <w:pStyle w:val="Caption"/>
       </w:pPr>
-      <w:bookmarkStart w:id="217" w:name="_Toc40904729"/>
+      <w:bookmarkStart w:id="215" w:name="_Toc40904729"/>
       <w:r>
         <w:t xml:space="preserve">Hình 4. </w:t>
       </w:r>
@@ -24102,7 +24038,7 @@
       <w:r>
         <w:t xml:space="preserve"> Biểu đồ sử dụng ram trên các thiết bị khác nhau</w:t>
       </w:r>
-      <w:bookmarkEnd w:id="217"/>
+      <w:bookmarkEnd w:id="215"/>
     </w:p>
     <w:p>
       <w:r>
@@ -24144,13 +24080,13 @@
         <w:pStyle w:val="Heading1"/>
         <w:jc w:val="center"/>
       </w:pPr>
-      <w:bookmarkStart w:id="218" w:name="_Toc40906522"/>
+      <w:bookmarkStart w:id="216" w:name="_Toc40906522"/>
       <w:r>
         <w:lastRenderedPageBreak/>
         <w:t>KẾT LUẬN</w:t>
       </w:r>
-      <w:bookmarkEnd w:id="208"/>
-      <w:bookmarkEnd w:id="218"/>
+      <w:bookmarkEnd w:id="207"/>
+      <w:bookmarkEnd w:id="216"/>
     </w:p>
     <w:p>
       <w:pPr>
@@ -24219,12 +24155,7 @@
         </w:numPr>
       </w:pPr>
       <w:r>
-        <w:t>Nắm đượ</w:t>
-      </w:r>
-      <w:bookmarkStart w:id="219" w:name="_GoBack"/>
-      <w:bookmarkEnd w:id="219"/>
-      <w:r>
-        <w:t>c kiến thức cơ bản về lập trình Android và các phiên bản Android.</w:t>
+        <w:t>Nắm được kiến thức cơ bản về lập trình Android và các phiên bản Android.</w:t>
       </w:r>
     </w:p>
     <w:p>
@@ -24254,6 +24185,102 @@
     <w:p>
       <w:pPr>
         <w:ind w:firstLine="720"/>
+        <w:rPr>
+          <w:b/>
+        </w:rPr>
+      </w:pPr>
+      <w:r>
+        <w:rPr>
+          <w:b/>
+        </w:rPr>
+        <w:t>Một số hạn chế</w:t>
+      </w:r>
+      <w:r>
+        <w:rPr>
+          <w:b/>
+        </w:rPr>
+        <w:t>:</w:t>
+      </w:r>
+    </w:p>
+    <w:p>
+      <w:pPr>
+        <w:pStyle w:val="ListParagraph"/>
+        <w:numPr>
+          <w:ilvl w:val="0"/>
+          <w:numId w:val="21"/>
+        </w:numPr>
+        <w:ind w:left="2127" w:hanging="426"/>
+        <w:rPr>
+          <w:b/>
+        </w:rPr>
+      </w:pPr>
+      <w:r>
+        <w:t>Ứng dụng sử dụng cáp chuyên biệt do công ty Samsung sản xuất, do đó chỉ code app trên công ty, thời gian</w:t>
+      </w:r>
+      <w:r>
+        <w:t xml:space="preserve"> còn ít</w:t>
+      </w:r>
+      <w:r>
+        <w:t xml:space="preserve"> nên một số chức</w:t>
+      </w:r>
+      <w:r>
+        <w:t xml:space="preserve"> </w:t>
+      </w:r>
+      <w:r>
+        <w:t xml:space="preserve">năng </w:t>
+      </w:r>
+      <w:r>
+        <w:t>chưa đượ</w:t>
+      </w:r>
+      <w:r>
+        <w:t>c hoàn</w:t>
+      </w:r>
+      <w:r>
+        <w:t xml:space="preserve"> thiện. </w:t>
+      </w:r>
+    </w:p>
+    <w:p>
+      <w:pPr>
+        <w:pStyle w:val="ListParagraph"/>
+        <w:numPr>
+          <w:ilvl w:val="0"/>
+          <w:numId w:val="21"/>
+        </w:numPr>
+        <w:ind w:left="2127" w:hanging="426"/>
+        <w:rPr>
+          <w:b/>
+        </w:rPr>
+      </w:pPr>
+      <w:r>
+        <w:lastRenderedPageBreak/>
+        <w:t>Tính năng phát video cần phải coppy file vào máy thủ công</w:t>
+      </w:r>
+      <w:r>
+        <w:t xml:space="preserve"> gây bất tiện cho người dùng</w:t>
+      </w:r>
+      <w:r>
+        <w:t>.</w:t>
+      </w:r>
+    </w:p>
+    <w:p>
+      <w:pPr>
+        <w:pStyle w:val="ListParagraph"/>
+        <w:numPr>
+          <w:ilvl w:val="0"/>
+          <w:numId w:val="21"/>
+        </w:numPr>
+        <w:ind w:left="2127" w:hanging="426"/>
+        <w:rPr>
+          <w:b/>
+        </w:rPr>
+      </w:pPr>
+      <w:r>
+        <w:t>Giao diện cần cải thiện còn đơn giản.</w:t>
+      </w:r>
+    </w:p>
+    <w:p>
+      <w:pPr>
+        <w:ind w:firstLine="720"/>
       </w:pPr>
       <w:r>
         <w:rPr>
@@ -24264,6 +24291,8 @@
       <w:r>
         <w:t>:</w:t>
       </w:r>
+      <w:bookmarkStart w:id="217" w:name="_GoBack"/>
+      <w:bookmarkEnd w:id="217"/>
     </w:p>
     <w:p>
       <w:pPr>
@@ -24304,11 +24333,7 @@
         <w:t xml:space="preserve">Server </w:t>
       </w:r>
       <w:r>
-        <w:t xml:space="preserve">để điều khiển và đồng bộ giữa các điện </w:t>
-      </w:r>
-      <w:r>
-        <w:lastRenderedPageBreak/>
-        <w:t xml:space="preserve">thoại. Thực hiện khóa, mở khóa và thay đổi video hoặc đặt thời gian phát video bằng trên </w:t>
+        <w:t xml:space="preserve">để điều khiển và đồng bộ giữa các điện thoại. Thực hiện khóa, mở khóa và thay đổi video hoặc đặt thời gian phát video bằng trên </w:t>
       </w:r>
       <w:r>
         <w:rPr>
@@ -24356,8 +24381,9 @@
       <w:r>
         <w:t>Người dùng có thể phản hổi các ý kiến trải nghiệm điện thoại về cho server, để thống kê và cải thiện khi cần thiết.</w:t>
       </w:r>
-      <w:bookmarkStart w:id="220" w:name="_Toc39516380"/>
-    </w:p>
+      <w:bookmarkStart w:id="218" w:name="_Toc39516380"/>
+    </w:p>
+    <w:p/>
     <w:p>
       <w:pPr>
         <w:spacing w:line="259" w:lineRule="auto"/>
@@ -24377,13 +24403,13 @@
         <w:pStyle w:val="Heading1"/>
         <w:jc w:val="center"/>
       </w:pPr>
-      <w:bookmarkStart w:id="221" w:name="_Toc40906523"/>
+      <w:bookmarkStart w:id="219" w:name="_Toc40906523"/>
       <w:r>
         <w:lastRenderedPageBreak/>
         <w:t>NHẬN XÉT</w:t>
       </w:r>
-      <w:bookmarkEnd w:id="220"/>
-      <w:bookmarkEnd w:id="221"/>
+      <w:bookmarkEnd w:id="218"/>
+      <w:bookmarkEnd w:id="219"/>
     </w:p>
     <w:p>
       <w:pPr>
@@ -24468,15 +24494,7 @@
         <w:jc w:val="right"/>
       </w:pPr>
       <w:r>
-        <w:t xml:space="preserve">Thái Nguyên, Ngày </w:t>
-      </w:r>
-      <w:proofErr w:type="gramStart"/>
-      <w:r>
-        <w:t>.....</w:t>
-      </w:r>
-      <w:proofErr w:type="gramEnd"/>
-      <w:r>
-        <w:t>Tháng .....Năm 2020</w:t>
+        <w:t>Thái Nguyên, Ngày .....Tháng .....Năm 2020</w:t>
       </w:r>
     </w:p>
     <w:p>
@@ -24496,14 +24514,14 @@
         <w:pStyle w:val="Heading1"/>
         <w:jc w:val="center"/>
       </w:pPr>
-      <w:bookmarkStart w:id="222" w:name="_Toc39516381"/>
-      <w:bookmarkStart w:id="223" w:name="_Toc40906524"/>
+      <w:bookmarkStart w:id="220" w:name="_Toc39516381"/>
+      <w:bookmarkStart w:id="221" w:name="_Toc40906524"/>
       <w:r>
         <w:lastRenderedPageBreak/>
         <w:t>TÀI LIỆU THAM KHẢO</w:t>
       </w:r>
-      <w:bookmarkEnd w:id="222"/>
-      <w:bookmarkEnd w:id="223"/>
+      <w:bookmarkEnd w:id="220"/>
+      <w:bookmarkEnd w:id="221"/>
     </w:p>
     <w:p/>
     <w:p>
@@ -24781,7 +24799,7 @@
           <w:rPr>
             <w:noProof/>
           </w:rPr>
-          <w:t>63</w:t>
+          <w:t>65</w:t>
         </w:r>
         <w:r>
           <w:rPr>
@@ -25737,95 +25755,9 @@
     </w:lvl>
   </w:abstractNum>
   <w:abstractNum w:abstractNumId="9" w15:restartNumberingAfterBreak="0">
-    <w:nsid w:val="37876B87"/>
-    <w:multiLevelType w:val="multilevel"/>
-    <w:tmpl w:val="0409001F"/>
-    <w:lvl w:ilvl="0">
-      <w:start w:val="1"/>
-      <w:numFmt w:val="decimal"/>
-      <w:lvlText w:val="%1."/>
-      <w:lvlJc w:val="left"/>
-      <w:pPr>
-        <w:ind w:left="360" w:hanging="360"/>
-      </w:pPr>
-    </w:lvl>
-    <w:lvl w:ilvl="1">
-      <w:start w:val="1"/>
-      <w:numFmt w:val="decimal"/>
-      <w:lvlText w:val="%1.%2."/>
-      <w:lvlJc w:val="left"/>
-      <w:pPr>
-        <w:ind w:left="792" w:hanging="432"/>
-      </w:pPr>
-    </w:lvl>
-    <w:lvl w:ilvl="2">
-      <w:start w:val="1"/>
-      <w:numFmt w:val="decimal"/>
-      <w:lvlText w:val="%1.%2.%3."/>
-      <w:lvlJc w:val="left"/>
-      <w:pPr>
-        <w:ind w:left="1224" w:hanging="504"/>
-      </w:pPr>
-    </w:lvl>
-    <w:lvl w:ilvl="3">
-      <w:start w:val="1"/>
-      <w:numFmt w:val="decimal"/>
-      <w:lvlText w:val="%1.%2.%3.%4."/>
-      <w:lvlJc w:val="left"/>
-      <w:pPr>
-        <w:ind w:left="1728" w:hanging="648"/>
-      </w:pPr>
-    </w:lvl>
-    <w:lvl w:ilvl="4">
-      <w:start w:val="1"/>
-      <w:numFmt w:val="decimal"/>
-      <w:lvlText w:val="%1.%2.%3.%4.%5."/>
-      <w:lvlJc w:val="left"/>
-      <w:pPr>
-        <w:ind w:left="2232" w:hanging="792"/>
-      </w:pPr>
-    </w:lvl>
-    <w:lvl w:ilvl="5">
-      <w:start w:val="1"/>
-      <w:numFmt w:val="decimal"/>
-      <w:lvlText w:val="%1.%2.%3.%4.%5.%6."/>
-      <w:lvlJc w:val="left"/>
-      <w:pPr>
-        <w:ind w:left="2736" w:hanging="936"/>
-      </w:pPr>
-    </w:lvl>
-    <w:lvl w:ilvl="6">
-      <w:start w:val="1"/>
-      <w:numFmt w:val="decimal"/>
-      <w:lvlText w:val="%1.%2.%3.%4.%5.%6.%7."/>
-      <w:lvlJc w:val="left"/>
-      <w:pPr>
-        <w:ind w:left="3240" w:hanging="1080"/>
-      </w:pPr>
-    </w:lvl>
-    <w:lvl w:ilvl="7">
-      <w:start w:val="1"/>
-      <w:numFmt w:val="decimal"/>
-      <w:lvlText w:val="%1.%2.%3.%4.%5.%6.%7.%8."/>
-      <w:lvlJc w:val="left"/>
-      <w:pPr>
-        <w:ind w:left="3744" w:hanging="1224"/>
-      </w:pPr>
-    </w:lvl>
-    <w:lvl w:ilvl="8">
-      <w:start w:val="1"/>
-      <w:numFmt w:val="decimal"/>
-      <w:lvlText w:val="%1.%2.%3.%4.%5.%6.%7.%8.%9."/>
-      <w:lvlJc w:val="left"/>
-      <w:pPr>
-        <w:ind w:left="4320" w:hanging="1440"/>
-      </w:pPr>
-    </w:lvl>
-  </w:abstractNum>
-  <w:abstractNum w:abstractNumId="10" w15:restartNumberingAfterBreak="0">
-    <w:nsid w:val="44F1134F"/>
+    <w:nsid w:val="36FF2079"/>
     <w:multiLevelType w:val="hybridMultilevel"/>
-    <w:tmpl w:val="F4A62356"/>
+    <w:tmpl w:val="D916AA34"/>
     <w:lvl w:ilvl="0" w:tplc="69AC5BC4">
       <w:numFmt w:val="bullet"/>
       <w:lvlText w:val="-"/>
@@ -25934,7 +25866,205 @@
       </w:rPr>
     </w:lvl>
   </w:abstractNum>
+  <w:abstractNum w:abstractNumId="10" w15:restartNumberingAfterBreak="0">
+    <w:nsid w:val="37876B87"/>
+    <w:multiLevelType w:val="multilevel"/>
+    <w:tmpl w:val="0409001F"/>
+    <w:lvl w:ilvl="0">
+      <w:start w:val="1"/>
+      <w:numFmt w:val="decimal"/>
+      <w:lvlText w:val="%1."/>
+      <w:lvlJc w:val="left"/>
+      <w:pPr>
+        <w:ind w:left="360" w:hanging="360"/>
+      </w:pPr>
+    </w:lvl>
+    <w:lvl w:ilvl="1">
+      <w:start w:val="1"/>
+      <w:numFmt w:val="decimal"/>
+      <w:lvlText w:val="%1.%2."/>
+      <w:lvlJc w:val="left"/>
+      <w:pPr>
+        <w:ind w:left="792" w:hanging="432"/>
+      </w:pPr>
+    </w:lvl>
+    <w:lvl w:ilvl="2">
+      <w:start w:val="1"/>
+      <w:numFmt w:val="decimal"/>
+      <w:lvlText w:val="%1.%2.%3."/>
+      <w:lvlJc w:val="left"/>
+      <w:pPr>
+        <w:ind w:left="1224" w:hanging="504"/>
+      </w:pPr>
+    </w:lvl>
+    <w:lvl w:ilvl="3">
+      <w:start w:val="1"/>
+      <w:numFmt w:val="decimal"/>
+      <w:lvlText w:val="%1.%2.%3.%4."/>
+      <w:lvlJc w:val="left"/>
+      <w:pPr>
+        <w:ind w:left="1728" w:hanging="648"/>
+      </w:pPr>
+    </w:lvl>
+    <w:lvl w:ilvl="4">
+      <w:start w:val="1"/>
+      <w:numFmt w:val="decimal"/>
+      <w:lvlText w:val="%1.%2.%3.%4.%5."/>
+      <w:lvlJc w:val="left"/>
+      <w:pPr>
+        <w:ind w:left="2232" w:hanging="792"/>
+      </w:pPr>
+    </w:lvl>
+    <w:lvl w:ilvl="5">
+      <w:start w:val="1"/>
+      <w:numFmt w:val="decimal"/>
+      <w:lvlText w:val="%1.%2.%3.%4.%5.%6."/>
+      <w:lvlJc w:val="left"/>
+      <w:pPr>
+        <w:ind w:left="2736" w:hanging="936"/>
+      </w:pPr>
+    </w:lvl>
+    <w:lvl w:ilvl="6">
+      <w:start w:val="1"/>
+      <w:numFmt w:val="decimal"/>
+      <w:lvlText w:val="%1.%2.%3.%4.%5.%6.%7."/>
+      <w:lvlJc w:val="left"/>
+      <w:pPr>
+        <w:ind w:left="3240" w:hanging="1080"/>
+      </w:pPr>
+    </w:lvl>
+    <w:lvl w:ilvl="7">
+      <w:start w:val="1"/>
+      <w:numFmt w:val="decimal"/>
+      <w:lvlText w:val="%1.%2.%3.%4.%5.%6.%7.%8."/>
+      <w:lvlJc w:val="left"/>
+      <w:pPr>
+        <w:ind w:left="3744" w:hanging="1224"/>
+      </w:pPr>
+    </w:lvl>
+    <w:lvl w:ilvl="8">
+      <w:start w:val="1"/>
+      <w:numFmt w:val="decimal"/>
+      <w:lvlText w:val="%1.%2.%3.%4.%5.%6.%7.%8.%9."/>
+      <w:lvlJc w:val="left"/>
+      <w:pPr>
+        <w:ind w:left="4320" w:hanging="1440"/>
+      </w:pPr>
+    </w:lvl>
+  </w:abstractNum>
   <w:abstractNum w:abstractNumId="11" w15:restartNumberingAfterBreak="0">
+    <w:nsid w:val="44F1134F"/>
+    <w:multiLevelType w:val="hybridMultilevel"/>
+    <w:tmpl w:val="F4A62356"/>
+    <w:lvl w:ilvl="0" w:tplc="69AC5BC4">
+      <w:numFmt w:val="bullet"/>
+      <w:lvlText w:val="-"/>
+      <w:lvlJc w:val="left"/>
+      <w:pPr>
+        <w:ind w:left="1440" w:hanging="360"/>
+      </w:pPr>
+      <w:rPr>
+        <w:rFonts w:ascii="Times New Roman" w:eastAsiaTheme="minorEastAsia" w:hAnsi="Times New Roman" w:cs="Times New Roman" w:hint="default"/>
+      </w:rPr>
+    </w:lvl>
+    <w:lvl w:ilvl="1" w:tplc="04090003" w:tentative="1">
+      <w:start w:val="1"/>
+      <w:numFmt w:val="bullet"/>
+      <w:lvlText w:val="o"/>
+      <w:lvlJc w:val="left"/>
+      <w:pPr>
+        <w:ind w:left="2160" w:hanging="360"/>
+      </w:pPr>
+      <w:rPr>
+        <w:rFonts w:ascii="Courier New" w:hAnsi="Courier New" w:cs="Courier New" w:hint="default"/>
+      </w:rPr>
+    </w:lvl>
+    <w:lvl w:ilvl="2" w:tplc="04090005" w:tentative="1">
+      <w:start w:val="1"/>
+      <w:numFmt w:val="bullet"/>
+      <w:lvlText w:val=""/>
+      <w:lvlJc w:val="left"/>
+      <w:pPr>
+        <w:ind w:left="2880" w:hanging="360"/>
+      </w:pPr>
+      <w:rPr>
+        <w:rFonts w:ascii="Wingdings" w:hAnsi="Wingdings" w:hint="default"/>
+      </w:rPr>
+    </w:lvl>
+    <w:lvl w:ilvl="3" w:tplc="04090001" w:tentative="1">
+      <w:start w:val="1"/>
+      <w:numFmt w:val="bullet"/>
+      <w:lvlText w:val=""/>
+      <w:lvlJc w:val="left"/>
+      <w:pPr>
+        <w:ind w:left="3600" w:hanging="360"/>
+      </w:pPr>
+      <w:rPr>
+        <w:rFonts w:ascii="Symbol" w:hAnsi="Symbol" w:hint="default"/>
+      </w:rPr>
+    </w:lvl>
+    <w:lvl w:ilvl="4" w:tplc="04090003" w:tentative="1">
+      <w:start w:val="1"/>
+      <w:numFmt w:val="bullet"/>
+      <w:lvlText w:val="o"/>
+      <w:lvlJc w:val="left"/>
+      <w:pPr>
+        <w:ind w:left="4320" w:hanging="360"/>
+      </w:pPr>
+      <w:rPr>
+        <w:rFonts w:ascii="Courier New" w:hAnsi="Courier New" w:cs="Courier New" w:hint="default"/>
+      </w:rPr>
+    </w:lvl>
+    <w:lvl w:ilvl="5" w:tplc="04090005" w:tentative="1">
+      <w:start w:val="1"/>
+      <w:numFmt w:val="bullet"/>
+      <w:lvlText w:val=""/>
+      <w:lvlJc w:val="left"/>
+      <w:pPr>
+        <w:ind w:left="5040" w:hanging="360"/>
+      </w:pPr>
+      <w:rPr>
+        <w:rFonts w:ascii="Wingdings" w:hAnsi="Wingdings" w:hint="default"/>
+      </w:rPr>
+    </w:lvl>
+    <w:lvl w:ilvl="6" w:tplc="04090001" w:tentative="1">
+      <w:start w:val="1"/>
+      <w:numFmt w:val="bullet"/>
+      <w:lvlText w:val=""/>
+      <w:lvlJc w:val="left"/>
+      <w:pPr>
+        <w:ind w:left="5760" w:hanging="360"/>
+      </w:pPr>
+      <w:rPr>
+        <w:rFonts w:ascii="Symbol" w:hAnsi="Symbol" w:hint="default"/>
+      </w:rPr>
+    </w:lvl>
+    <w:lvl w:ilvl="7" w:tplc="04090003" w:tentative="1">
+      <w:start w:val="1"/>
+      <w:numFmt w:val="bullet"/>
+      <w:lvlText w:val="o"/>
+      <w:lvlJc w:val="left"/>
+      <w:pPr>
+        <w:ind w:left="6480" w:hanging="360"/>
+      </w:pPr>
+      <w:rPr>
+        <w:rFonts w:ascii="Courier New" w:hAnsi="Courier New" w:cs="Courier New" w:hint="default"/>
+      </w:rPr>
+    </w:lvl>
+    <w:lvl w:ilvl="8" w:tplc="04090005" w:tentative="1">
+      <w:start w:val="1"/>
+      <w:numFmt w:val="bullet"/>
+      <w:lvlText w:val=""/>
+      <w:lvlJc w:val="left"/>
+      <w:pPr>
+        <w:ind w:left="7200" w:hanging="360"/>
+      </w:pPr>
+      <w:rPr>
+        <w:rFonts w:ascii="Wingdings" w:hAnsi="Wingdings" w:hint="default"/>
+      </w:rPr>
+    </w:lvl>
+  </w:abstractNum>
+  <w:abstractNum w:abstractNumId="12" w15:restartNumberingAfterBreak="0">
     <w:nsid w:val="47B77FD1"/>
     <w:multiLevelType w:val="multilevel"/>
     <w:tmpl w:val="0409001F"/>
@@ -26020,7 +26150,7 @@
       </w:pPr>
     </w:lvl>
   </w:abstractNum>
-  <w:abstractNum w:abstractNumId="12" w15:restartNumberingAfterBreak="0">
+  <w:abstractNum w:abstractNumId="13" w15:restartNumberingAfterBreak="0">
     <w:nsid w:val="5D196239"/>
     <w:multiLevelType w:val="multilevel"/>
     <w:tmpl w:val="ABA43E44"/>
@@ -26112,7 +26242,7 @@
       </w:pPr>
     </w:lvl>
   </w:abstractNum>
-  <w:abstractNum w:abstractNumId="13" w15:restartNumberingAfterBreak="0">
+  <w:abstractNum w:abstractNumId="14" w15:restartNumberingAfterBreak="0">
     <w:nsid w:val="619B31EA"/>
     <w:multiLevelType w:val="hybridMultilevel"/>
     <w:tmpl w:val="21AC3C8E"/>
@@ -26201,7 +26331,7 @@
       </w:pPr>
     </w:lvl>
   </w:abstractNum>
-  <w:abstractNum w:abstractNumId="14" w15:restartNumberingAfterBreak="0">
+  <w:abstractNum w:abstractNumId="15" w15:restartNumberingAfterBreak="0">
     <w:nsid w:val="6409045F"/>
     <w:multiLevelType w:val="multilevel"/>
     <w:tmpl w:val="0409001F"/>
@@ -26287,7 +26417,7 @@
       </w:pPr>
     </w:lvl>
   </w:abstractNum>
-  <w:abstractNum w:abstractNumId="15" w15:restartNumberingAfterBreak="0">
+  <w:abstractNum w:abstractNumId="16" w15:restartNumberingAfterBreak="0">
     <w:nsid w:val="640A2911"/>
     <w:multiLevelType w:val="hybridMultilevel"/>
     <w:tmpl w:val="6B1C7952"/>
@@ -26399,7 +26529,7 @@
       </w:rPr>
     </w:lvl>
   </w:abstractNum>
-  <w:abstractNum w:abstractNumId="16" w15:restartNumberingAfterBreak="0">
+  <w:abstractNum w:abstractNumId="17" w15:restartNumberingAfterBreak="0">
     <w:nsid w:val="6A96554D"/>
     <w:multiLevelType w:val="hybridMultilevel"/>
     <w:tmpl w:val="98849758"/>
@@ -26511,7 +26641,7 @@
       </w:rPr>
     </w:lvl>
   </w:abstractNum>
-  <w:abstractNum w:abstractNumId="17" w15:restartNumberingAfterBreak="0">
+  <w:abstractNum w:abstractNumId="18" w15:restartNumberingAfterBreak="0">
     <w:nsid w:val="784E0D1D"/>
     <w:multiLevelType w:val="hybridMultilevel"/>
     <w:tmpl w:val="90E2943C"/>
@@ -26623,7 +26753,7 @@
       </w:rPr>
     </w:lvl>
   </w:abstractNum>
-  <w:abstractNum w:abstractNumId="18" w15:restartNumberingAfterBreak="0">
+  <w:abstractNum w:abstractNumId="19" w15:restartNumberingAfterBreak="0">
     <w:nsid w:val="7F3D0E8B"/>
     <w:multiLevelType w:val="hybridMultilevel"/>
     <w:tmpl w:val="3420153C"/>
@@ -26736,7 +26866,7 @@
     </w:lvl>
   </w:abstractNum>
   <w:num w:numId="1">
-    <w:abstractNumId w:val="11"/>
+    <w:abstractNumId w:val="12"/>
   </w:num>
   <w:num w:numId="2">
     <w:abstractNumId w:val="8"/>
@@ -26751,7 +26881,7 @@
     <w:abstractNumId w:val="1"/>
   </w:num>
   <w:num w:numId="6">
-    <w:abstractNumId w:val="13"/>
+    <w:abstractNumId w:val="14"/>
   </w:num>
   <w:num w:numId="7">
     <w:abstractNumId w:val="5"/>
@@ -26763,28 +26893,28 @@
     <w:abstractNumId w:val="6"/>
   </w:num>
   <w:num w:numId="10">
-    <w:abstractNumId w:val="9"/>
+    <w:abstractNumId w:val="10"/>
   </w:num>
   <w:num w:numId="11">
-    <w:abstractNumId w:val="14"/>
+    <w:abstractNumId w:val="15"/>
   </w:num>
   <w:num w:numId="12">
     <w:abstractNumId w:val="0"/>
   </w:num>
   <w:num w:numId="13">
-    <w:abstractNumId w:val="12"/>
+    <w:abstractNumId w:val="13"/>
   </w:num>
   <w:num w:numId="14">
-    <w:abstractNumId w:val="15"/>
+    <w:abstractNumId w:val="16"/>
   </w:num>
   <w:num w:numId="15">
     <w:abstractNumId w:val="2"/>
   </w:num>
   <w:num w:numId="16">
-    <w:abstractNumId w:val="10"/>
+    <w:abstractNumId w:val="11"/>
   </w:num>
   <w:num w:numId="17">
-    <w:abstractNumId w:val="18"/>
+    <w:abstractNumId w:val="19"/>
   </w:num>
   <w:num w:numId="18">
     <w:abstractNumId w:val="8"/>
@@ -26817,10 +26947,13 @@
     </w:lvlOverride>
   </w:num>
   <w:num w:numId="19">
-    <w:abstractNumId w:val="16"/>
+    <w:abstractNumId w:val="17"/>
   </w:num>
   <w:num w:numId="20">
-    <w:abstractNumId w:val="17"/>
+    <w:abstractNumId w:val="18"/>
+  </w:num>
+  <w:num w:numId="21">
+    <w:abstractNumId w:val="9"/>
   </w:num>
 </w:numbering>
 </file>
@@ -28166,7 +28299,7 @@
 </file>
 
 <file path=customXml/itemProps1.xml><?xml version="1.0" encoding="utf-8"?>
-<ds:datastoreItem xmlns:ds="http://schemas.openxmlformats.org/officeDocument/2006/customXml" ds:itemID="{3B9CF691-93D2-412B-A9DA-52A5F170D3F2}">
+<ds:datastoreItem xmlns:ds="http://schemas.openxmlformats.org/officeDocument/2006/customXml" ds:itemID="{885B7241-9F32-444E-BA20-09CF021DBEBF}">
   <ds:schemaRefs>
     <ds:schemaRef ds:uri="http://schemas.openxmlformats.org/officeDocument/2006/bibliography"/>
   </ds:schemaRefs>

</xml_diff>